<commit_message>
More small bug fixes. Preliminary report and diagrams.
</commit_message>
<xml_diff>
--- a/report.docx
+++ b/report.docx
@@ -100,25 +100,7 @@
         <w:rPr>
           <w:sz w:val="36"/>
         </w:rPr>
-        <w:t>Trabalho prático #</w:t>
-      </w:r>
-      <w:r>
-        <w:rPr>
-          <w:sz w:val="36"/>
-        </w:rPr>
-        <w:t>2</w:t>
-      </w:r>
-      <w:r>
-        <w:rPr>
-          <w:sz w:val="36"/>
-        </w:rPr>
-        <w:t xml:space="preserve"> – </w:t>
-      </w:r>
-      <w:r>
-        <w:rPr>
-          <w:sz w:val="36"/>
-        </w:rPr>
-        <w:t>Sistema distribuído de uma livraria</w:t>
+        <w:t>Trabalho prático #2 – Sistema distribuído de uma livraria</w:t>
       </w:r>
     </w:p>
     <w:p/>
@@ -191,10 +173,15 @@
         <w:jc w:val="center"/>
       </w:pPr>
       <w:r>
-        <w:t>27 de Maio</w:t>
-      </w:r>
-      <w:r>
-        <w:t xml:space="preserve"> de 2015</w:t>
+        <w:t xml:space="preserve">27 </w:t>
+      </w:r>
+      <w:proofErr w:type="gramStart"/>
+      <w:r>
+        <w:t>de</w:t>
+      </w:r>
+      <w:proofErr w:type="gramEnd"/>
+      <w:r>
+        <w:t xml:space="preserve"> Maio de 2015</w:t>
       </w:r>
     </w:p>
     <w:p>
@@ -352,6 +339,7 @@
         </w:rPr>
         <w:t xml:space="preserve">Este trabalho foi realizado no âmbito da unidade curricular de “Tecnologias de Distribuição e Integração” do Mestrado Integrado de Engenharia Informática e Computação. Consiste na elaboração de um sistema distribuído de uma livraria que se encontra dividida em duas localizações físicas que necessitam de comunicar entre elas: a loja e o armazém. Deve ainda ser possível encomendar livros através de um </w:t>
       </w:r>
+      <w:proofErr w:type="gramStart"/>
       <w:r>
         <w:rPr>
           <w:i/>
@@ -359,11 +347,54 @@
         </w:rPr>
         <w:t>website</w:t>
       </w:r>
-      <w:r>
-        <w:rPr>
-          <w:sz w:val="24"/>
-        </w:rPr>
-        <w:t>. O objetivo deste trabalho é implementar um sistema distribuído aplicando os princípios SOA (Service Oriented Architecture), ou seja, as funcionalidades das aplicações devem ser disponibilizadas através de serviços.</w:t>
+      <w:proofErr w:type="gramEnd"/>
+      <w:r>
+        <w:rPr>
+          <w:sz w:val="24"/>
+        </w:rPr>
+        <w:t>. O objetivo deste trabalho é implementar um sistema distribuído aplicando os princípios SOA (</w:t>
+      </w:r>
+      <w:proofErr w:type="spellStart"/>
+      <w:r>
+        <w:rPr>
+          <w:sz w:val="24"/>
+        </w:rPr>
+        <w:t>Service</w:t>
+      </w:r>
+      <w:proofErr w:type="spellEnd"/>
+      <w:r>
+        <w:rPr>
+          <w:sz w:val="24"/>
+        </w:rPr>
+        <w:t xml:space="preserve"> </w:t>
+      </w:r>
+      <w:proofErr w:type="spellStart"/>
+      <w:r>
+        <w:rPr>
+          <w:sz w:val="24"/>
+        </w:rPr>
+        <w:t>Oriented</w:t>
+      </w:r>
+      <w:proofErr w:type="spellEnd"/>
+      <w:r>
+        <w:rPr>
+          <w:sz w:val="24"/>
+        </w:rPr>
+        <w:t xml:space="preserve"> </w:t>
+      </w:r>
+      <w:proofErr w:type="spellStart"/>
+      <w:r>
+        <w:rPr>
+          <w:sz w:val="24"/>
+        </w:rPr>
+        <w:t>Architecture</w:t>
+      </w:r>
+      <w:proofErr w:type="spellEnd"/>
+      <w:r>
+        <w:rPr>
+          <w:sz w:val="24"/>
+        </w:rPr>
+        <w:t>), ou seja, as funcionalidades das aplicações devem ser disponibilizadas através de serviços.</w:t>
       </w:r>
     </w:p>
     <w:p>
@@ -394,7 +425,35 @@
           <w:sz w:val="24"/>
         </w:rPr>
         <w:tab/>
-        <w:t xml:space="preserve">A empresa encontra-se dividida fisicamente em dois espaços: a loja (livraria) e o armazém. É possível ainda fazer encomendas online, que são processadas pela loja. Assume-se que o servidor da loja está sempre online, mas que o armazém apenas se encontra ligado nas horas de expediente. </w:t>
+        <w:t xml:space="preserve">A empresa encontra-se dividida fisicamente em dois espaços: a loja (livraria) e o armazém. É possível ainda fazer encomendas </w:t>
+      </w:r>
+      <w:proofErr w:type="gramStart"/>
+      <w:r>
+        <w:rPr>
+          <w:sz w:val="24"/>
+        </w:rPr>
+        <w:t>online</w:t>
+      </w:r>
+      <w:proofErr w:type="gramEnd"/>
+      <w:r>
+        <w:rPr>
+          <w:sz w:val="24"/>
+        </w:rPr>
+        <w:t xml:space="preserve">, que são processadas pela loja. Assume-se que o servidor da loja está sempre </w:t>
+      </w:r>
+      <w:proofErr w:type="gramStart"/>
+      <w:r>
+        <w:rPr>
+          <w:sz w:val="24"/>
+        </w:rPr>
+        <w:t>online</w:t>
+      </w:r>
+      <w:proofErr w:type="gramEnd"/>
+      <w:r>
+        <w:rPr>
+          <w:sz w:val="24"/>
+        </w:rPr>
+        <w:t xml:space="preserve">, mas que o armazém apenas se encontra ligado nas horas de expediente. </w:t>
       </w:r>
     </w:p>
     <w:p>
@@ -409,13 +468,83 @@
         <w:rPr>
           <w:sz w:val="24"/>
         </w:rPr>
-        <w:t>A partir da loja, os clientes podem comprar livros. Caso este exista em stock, a venda é processada e é emitido um recibo com os dados do cliente. Caso contrário, é feito um pedido ao armazém para repor o stock em 10x a quantidade pedida pelo cliente. No armazém, assume-se por simplicidade do problema, que o stock é infinito. No armazém, aquando do envio dos livros, um trabalhador deve informar através da GUI o seu envio, atualizando o estado da encomenda. Quando os livros chegam à loja, o trabalhador deve também atualizar os novos stocks e o estado da encomenda.</w:t>
-      </w:r>
-      <w:r>
-        <w:rPr>
-          <w:sz w:val="24"/>
-        </w:rPr>
-        <w:t xml:space="preserve"> As ordens pendentes com os livros cujos stocks foram atualizados devem ser notificados via e-mail.</w:t>
+        <w:t xml:space="preserve">A partir da loja, os clientes podem comprar livros. Caso este exista em </w:t>
+      </w:r>
+      <w:proofErr w:type="gramStart"/>
+      <w:r>
+        <w:rPr>
+          <w:sz w:val="24"/>
+        </w:rPr>
+        <w:t>stock</w:t>
+      </w:r>
+      <w:proofErr w:type="gramEnd"/>
+      <w:r>
+        <w:rPr>
+          <w:sz w:val="24"/>
+        </w:rPr>
+        <w:t xml:space="preserve">, a venda é processada e é emitido um recibo com os dados do cliente. Caso contrário, é feito um pedido ao armazém para repor o </w:t>
+      </w:r>
+      <w:proofErr w:type="gramStart"/>
+      <w:r>
+        <w:rPr>
+          <w:sz w:val="24"/>
+        </w:rPr>
+        <w:t>stock</w:t>
+      </w:r>
+      <w:proofErr w:type="gramEnd"/>
+      <w:r>
+        <w:rPr>
+          <w:sz w:val="24"/>
+        </w:rPr>
+        <w:t xml:space="preserve"> em 10x a quantidade pedida pelo cliente. No armazém, assume-se por simplicidade do problema, que o </w:t>
+      </w:r>
+      <w:proofErr w:type="gramStart"/>
+      <w:r>
+        <w:rPr>
+          <w:sz w:val="24"/>
+        </w:rPr>
+        <w:t>stock</w:t>
+      </w:r>
+      <w:proofErr w:type="gramEnd"/>
+      <w:r>
+        <w:rPr>
+          <w:sz w:val="24"/>
+        </w:rPr>
+        <w:t xml:space="preserve"> é infinito. No armazém, aquando do envio dos livros, um trabalhador deve informar através da GUI o seu envio, atualizando o estado da encomenda. Quando os livros chegam à loja, o trabalhador deve também atualizar os novos </w:t>
+      </w:r>
+      <w:proofErr w:type="gramStart"/>
+      <w:r>
+        <w:rPr>
+          <w:sz w:val="24"/>
+        </w:rPr>
+        <w:t>stocks</w:t>
+      </w:r>
+      <w:proofErr w:type="gramEnd"/>
+      <w:r>
+        <w:rPr>
+          <w:sz w:val="24"/>
+        </w:rPr>
+        <w:t xml:space="preserve"> e o estado da encomenda.</w:t>
+      </w:r>
+      <w:r>
+        <w:rPr>
+          <w:sz w:val="24"/>
+        </w:rPr>
+        <w:t xml:space="preserve"> As ordens pendentes com os livros cujos stocks foram atualizados devem ser notificados via </w:t>
+      </w:r>
+      <w:proofErr w:type="gramStart"/>
+      <w:r>
+        <w:rPr>
+          <w:sz w:val="24"/>
+        </w:rPr>
+        <w:t>e-mail</w:t>
+      </w:r>
+      <w:proofErr w:type="gramEnd"/>
+      <w:r>
+        <w:rPr>
+          <w:sz w:val="24"/>
+        </w:rPr>
+        <w:t>.</w:t>
       </w:r>
       <w:r>
         <w:rPr>
@@ -444,7 +573,14 @@
         <w:rPr>
           <w:sz w:val="24"/>
         </w:rPr>
-        <w:t>mas o cliente é notificado por e</w:t>
+        <w:t xml:space="preserve">mas o cliente é notificado por </w:t>
+      </w:r>
+      <w:proofErr w:type="gramStart"/>
+      <w:r>
+        <w:rPr>
+          <w:sz w:val="24"/>
+        </w:rPr>
+        <w:t>e</w:t>
       </w:r>
       <w:r>
         <w:rPr>
@@ -456,7 +592,28 @@
         <w:rPr>
           <w:sz w:val="24"/>
         </w:rPr>
-        <w:t>mail acerca do estado desta. O cliente pode também verificar o estado da sua encomenda no website, através do identificador único desta.</w:t>
+        <w:t>mail</w:t>
+      </w:r>
+      <w:proofErr w:type="gramEnd"/>
+      <w:r>
+        <w:rPr>
+          <w:sz w:val="24"/>
+        </w:rPr>
+        <w:t xml:space="preserve"> acerca do estado desta. O cliente pode também verificar o estado da sua encomenda no </w:t>
+      </w:r>
+      <w:proofErr w:type="gramStart"/>
+      <w:r>
+        <w:rPr>
+          <w:sz w:val="24"/>
+        </w:rPr>
+        <w:t>website</w:t>
+      </w:r>
+      <w:proofErr w:type="gramEnd"/>
+      <w:r>
+        <w:rPr>
+          <w:sz w:val="24"/>
+        </w:rPr>
+        <w:t>, através do identificador único desta.</w:t>
       </w:r>
     </w:p>
     <w:p>
@@ -562,7 +719,21 @@
           <w:sz w:val="24"/>
         </w:rPr>
         <w:tab/>
-        <w:t>O projeto foi realizado usando tecnologias .NET, com recurso à linguagem C# e serviços WCF. A solução é composta por 7 projetos (4 relativas à loja e 3 ao armazém), cujas funcionalidades serão descritas abaixo.</w:t>
+        <w:t xml:space="preserve">O projeto foi realizado usando </w:t>
+      </w:r>
+      <w:proofErr w:type="gramStart"/>
+      <w:r>
+        <w:rPr>
+          <w:sz w:val="24"/>
+        </w:rPr>
+        <w:t>tecnologias .</w:t>
+      </w:r>
+      <w:proofErr w:type="gramEnd"/>
+      <w:r>
+        <w:rPr>
+          <w:sz w:val="24"/>
+        </w:rPr>
+        <w:t>NET, com recurso à linguagem C# e serviços WCF. A solução é composta por 7 projetos (4 relativas à loja e 3 ao armazém), cujas funcionalidades serão descritas abaixo.</w:t>
       </w:r>
     </w:p>
     <w:p>
@@ -573,6 +744,7 @@
           <w:u w:val="single"/>
         </w:rPr>
       </w:pPr>
+      <w:proofErr w:type="spellStart"/>
       <w:r>
         <w:rPr>
           <w:b/>
@@ -580,14 +752,17 @@
         </w:rPr>
         <w:t>Store</w:t>
       </w:r>
+      <w:proofErr w:type="spellEnd"/>
     </w:p>
     <w:p>
       <w:pPr>
         <w:pStyle w:val="Heading4"/>
       </w:pPr>
+      <w:proofErr w:type="spellStart"/>
       <w:r>
         <w:t>OrderStore</w:t>
       </w:r>
+      <w:proofErr w:type="spellEnd"/>
     </w:p>
     <w:p/>
     <w:p>
@@ -600,7 +775,21 @@
         <w:rPr>
           <w:sz w:val="24"/>
         </w:rPr>
-        <w:t xml:space="preserve">Projeto que implementa o serviço das funcionalidades da loja, tal como atualização de stocks, processamento de vendas, listagem de encomendas e livros, entre outros. Este serviço é duplex, por dois motivos: </w:t>
+        <w:t xml:space="preserve">Projeto que implementa o serviço das funcionalidades da loja, tal como atualização de </w:t>
+      </w:r>
+      <w:proofErr w:type="gramStart"/>
+      <w:r>
+        <w:rPr>
+          <w:sz w:val="24"/>
+        </w:rPr>
+        <w:t>stocks</w:t>
+      </w:r>
+      <w:proofErr w:type="gramEnd"/>
+      <w:r>
+        <w:rPr>
+          <w:sz w:val="24"/>
+        </w:rPr>
+        <w:t xml:space="preserve">, processamento de vendas, listagem de encomendas e livros, entre outros. Este serviço é duplex, por dois motivos: </w:t>
       </w:r>
     </w:p>
     <w:p>
@@ -618,8 +807,23 @@
         <w:rPr>
           <w:sz w:val="24"/>
         </w:rPr>
-        <w:t xml:space="preserve">Atualização automática da GUI, após processamento de vendas ou atualização de stocks, sem necessidade de a fazer </w:t>
-      </w:r>
+        <w:t xml:space="preserve">Atualização automática da GUI, após processamento de vendas ou atualização de </w:t>
+      </w:r>
+      <w:proofErr w:type="gramStart"/>
+      <w:r>
+        <w:rPr>
+          <w:sz w:val="24"/>
+        </w:rPr>
+        <w:t>stocks</w:t>
+      </w:r>
+      <w:proofErr w:type="gramEnd"/>
+      <w:r>
+        <w:rPr>
+          <w:sz w:val="24"/>
+        </w:rPr>
+        <w:t xml:space="preserve">, sem necessidade de a fazer </w:t>
+      </w:r>
+      <w:proofErr w:type="spellStart"/>
       <w:r>
         <w:rPr>
           <w:i/>
@@ -627,6 +831,7 @@
         </w:rPr>
         <w:t>refresh</w:t>
       </w:r>
+      <w:proofErr w:type="spellEnd"/>
       <w:r>
         <w:rPr>
           <w:sz w:val="24"/>
@@ -651,6 +856,7 @@
         </w:rPr>
         <w:t xml:space="preserve">Impressão dos recibos é feita através de </w:t>
       </w:r>
+      <w:proofErr w:type="spellStart"/>
       <w:r>
         <w:rPr>
           <w:i/>
@@ -658,6 +864,7 @@
         </w:rPr>
         <w:t>callback</w:t>
       </w:r>
+      <w:proofErr w:type="spellEnd"/>
       <w:r>
         <w:rPr>
           <w:sz w:val="24"/>
@@ -669,9 +876,11 @@
       <w:pPr>
         <w:pStyle w:val="Heading4"/>
       </w:pPr>
+      <w:proofErr w:type="spellStart"/>
       <w:r>
         <w:t>OrderSite</w:t>
       </w:r>
+      <w:proofErr w:type="spellEnd"/>
     </w:p>
     <w:p/>
     <w:p>
@@ -684,7 +893,49 @@
         <w:rPr>
           <w:sz w:val="24"/>
         </w:rPr>
-        <w:t>Implementa o website/webserver em ASP.NET. Este website é composto por duas páginas: uma para criar uma encomenda e outra para rastrear o estado de uma encomenda já efetuada. A base de dados da loja é armazenada neste projeto e são usados os serviços referidos em OrderStore.</w:t>
+        <w:t xml:space="preserve">Implementa o </w:t>
+      </w:r>
+      <w:proofErr w:type="gramStart"/>
+      <w:r>
+        <w:rPr>
+          <w:sz w:val="24"/>
+        </w:rPr>
+        <w:t>website</w:t>
+      </w:r>
+      <w:proofErr w:type="gramEnd"/>
+      <w:r>
+        <w:rPr>
+          <w:sz w:val="24"/>
+        </w:rPr>
+        <w:t>/</w:t>
+      </w:r>
+      <w:proofErr w:type="spellStart"/>
+      <w:r>
+        <w:rPr>
+          <w:sz w:val="24"/>
+        </w:rPr>
+        <w:t>webserver</w:t>
+      </w:r>
+      <w:proofErr w:type="spellEnd"/>
+      <w:r>
+        <w:rPr>
+          <w:sz w:val="24"/>
+        </w:rPr>
+        <w:t xml:space="preserve"> em ASP.NET. Este website é composto por duas páginas: uma para criar uma encomenda e outra para rastrear o estado de uma encomenda já efetuada. A base de dados da loja é armazenada neste projeto e são usados os serviços referidos em </w:t>
+      </w:r>
+      <w:proofErr w:type="spellStart"/>
+      <w:r>
+        <w:rPr>
+          <w:sz w:val="24"/>
+        </w:rPr>
+        <w:t>OrderStore</w:t>
+      </w:r>
+      <w:proofErr w:type="spellEnd"/>
+      <w:r>
+        <w:rPr>
+          <w:sz w:val="24"/>
+        </w:rPr>
+        <w:t>.</w:t>
       </w:r>
     </w:p>
     <w:p>
@@ -698,9 +949,11 @@
       <w:pPr>
         <w:pStyle w:val="Heading4"/>
       </w:pPr>
+      <w:proofErr w:type="spellStart"/>
       <w:r>
         <w:t>StoreGUI</w:t>
       </w:r>
+      <w:proofErr w:type="spellEnd"/>
     </w:p>
     <w:p/>
     <w:p>
@@ -713,7 +966,21 @@
         <w:rPr>
           <w:sz w:val="24"/>
         </w:rPr>
-        <w:t>Interface gráfica da loja. É possível, através desta, a realização de uma venda (ou pedido de encomenda, caso não haja stock suficiente) e atualização de stocks.</w:t>
+        <w:t xml:space="preserve">Interface gráfica da loja. É possível, através desta, a realização de uma venda (ou pedido de encomenda, caso não haja stock suficiente) e atualização de </w:t>
+      </w:r>
+      <w:proofErr w:type="gramStart"/>
+      <w:r>
+        <w:rPr>
+          <w:sz w:val="24"/>
+        </w:rPr>
+        <w:t>stocks</w:t>
+      </w:r>
+      <w:proofErr w:type="gramEnd"/>
+      <w:r>
+        <w:rPr>
+          <w:sz w:val="24"/>
+        </w:rPr>
+        <w:t>.</w:t>
       </w:r>
     </w:p>
     <w:p>
@@ -727,9 +994,11 @@
       <w:pPr>
         <w:pStyle w:val="Heading4"/>
       </w:pPr>
+      <w:proofErr w:type="spellStart"/>
       <w:r>
         <w:t>ReceiptConsole</w:t>
       </w:r>
+      <w:proofErr w:type="spellEnd"/>
     </w:p>
     <w:p/>
     <w:p>
@@ -774,6 +1043,7 @@
         </w:rPr>
         <w:t xml:space="preserve">loja, é perguntado ao trabalhador em qual das impressoras pretende imprimir o recibo, caso alguma impressora esteja ligada. O serviço chama então o método de impressão na impressora respetiva, através de </w:t>
       </w:r>
+      <w:proofErr w:type="spellStart"/>
       <w:r>
         <w:rPr>
           <w:i/>
@@ -781,6 +1051,7 @@
         </w:rPr>
         <w:t>callback</w:t>
       </w:r>
+      <w:proofErr w:type="spellEnd"/>
       <w:r>
         <w:rPr>
           <w:sz w:val="24"/>
@@ -800,6 +1071,7 @@
         <w:lastRenderedPageBreak/>
         <w:t xml:space="preserve"> </w:t>
       </w:r>
+      <w:proofErr w:type="spellStart"/>
       <w:r>
         <w:rPr>
           <w:b/>
@@ -807,14 +1079,17 @@
         </w:rPr>
         <w:t>Warehouse</w:t>
       </w:r>
+      <w:proofErr w:type="spellEnd"/>
     </w:p>
     <w:p>
       <w:pPr>
         <w:pStyle w:val="Heading4"/>
       </w:pPr>
+      <w:proofErr w:type="spellStart"/>
       <w:r>
         <w:t>WarehouseService</w:t>
       </w:r>
+      <w:proofErr w:type="spellEnd"/>
     </w:p>
     <w:p/>
     <w:p>
@@ -829,12 +1104,21 @@
         </w:rPr>
         <w:t xml:space="preserve">Implementa o serviço usado no armazém. Este serviço lista as encomendas pendentes, adiciona novas encomendas à base de dados e atualiza os pedidos aquando do envio para a loja. Também este serviço é duplex, </w:t>
       </w:r>
-      <w:r>
-        <w:rPr>
-          <w:sz w:val="24"/>
-        </w:rPr>
-        <w:t xml:space="preserve">de forma a que a GUI seja automaticamente atualizada, sem necessidade de fazer </w:t>
-      </w:r>
+      <w:proofErr w:type="gramStart"/>
+      <w:r>
+        <w:rPr>
+          <w:sz w:val="24"/>
+        </w:rPr>
+        <w:t>de forma a que</w:t>
+      </w:r>
+      <w:proofErr w:type="gramEnd"/>
+      <w:r>
+        <w:rPr>
+          <w:sz w:val="24"/>
+        </w:rPr>
+        <w:t xml:space="preserve"> a GUI seja automaticamente atualizada, sem necessidade de fazer </w:t>
+      </w:r>
+      <w:proofErr w:type="spellStart"/>
       <w:r>
         <w:rPr>
           <w:i/>
@@ -842,6 +1126,7 @@
         </w:rPr>
         <w:t>refresh</w:t>
       </w:r>
+      <w:proofErr w:type="spellEnd"/>
       <w:r>
         <w:rPr>
           <w:sz w:val="24"/>
@@ -853,9 +1138,11 @@
       <w:pPr>
         <w:pStyle w:val="Heading4"/>
       </w:pPr>
+      <w:proofErr w:type="spellStart"/>
       <w:r>
         <w:t>WarehouseServer</w:t>
       </w:r>
+      <w:proofErr w:type="spellEnd"/>
     </w:p>
     <w:p/>
     <w:p>
@@ -893,9 +1180,11 @@
       <w:pPr>
         <w:pStyle w:val="Heading4"/>
       </w:pPr>
+      <w:proofErr w:type="spellStart"/>
       <w:r>
         <w:t>WarehouseGUI</w:t>
       </w:r>
+      <w:proofErr w:type="spellEnd"/>
     </w:p>
     <w:p/>
     <w:p>
@@ -911,33 +1200,17 @@
         <w:t>Interface gráfica do armazém. Nesta interface é possível verificar os pedidos pendentes, qual o livro e as quantidades associadas, assim como os tempos de envio e receção da respetiva encomenda. É possível proceder ao envio de um pedido, através de um único clique, que atualiza o estado da encomenda, tanto no armazém como na loja.</w:t>
       </w:r>
     </w:p>
-    <w:p/>
-    <w:p>
-      <w:r>
-        <w:t>//DIAGRAMA DEPENDENCIAS</w:t>
-      </w:r>
-    </w:p>
-    <w:p>
-      <w:pPr>
-        <w:pStyle w:val="Heading1"/>
-      </w:pPr>
-      <w:r>
-        <w:t>Interfaces / Cenários de Uso</w:t>
-      </w:r>
-    </w:p>
-    <w:p/>
     <w:p>
       <w:r>
         <w:rPr>
           <w:noProof/>
           <w:lang w:eastAsia="pt-PT"/>
         </w:rPr>
-        <w:lastRenderedPageBreak/>
         <w:drawing>
           <wp:inline distT="0" distB="0" distL="0" distR="0">
-            <wp:extent cx="5400040" cy="5400040"/>
-            <wp:effectExtent l="0" t="0" r="0" b="0"/>
-            <wp:docPr id="4" name="Picture 4" descr="ZkzIJXC.png (688×688)"/>
+            <wp:extent cx="5400040" cy="2468761"/>
+            <wp:effectExtent l="0" t="0" r="0" b="8255"/>
+            <wp:docPr id="2" name="Picture 2" descr="C:\Users\Hugo\Documents\tdin_books\dependencies.png"/>
             <wp:cNvGraphicFramePr>
               <a:graphicFrameLocks xmlns:a="http://schemas.openxmlformats.org/drawingml/2006/main" noChangeAspect="1"/>
             </wp:cNvGraphicFramePr>
@@ -945,7 +1218,7 @@
               <a:graphicData uri="http://schemas.openxmlformats.org/drawingml/2006/picture">
                 <pic:pic xmlns:pic="http://schemas.openxmlformats.org/drawingml/2006/picture">
                   <pic:nvPicPr>
-                    <pic:cNvPr id="0" name="Picture 7" descr="ZkzIJXC.png (688×688)"/>
+                    <pic:cNvPr id="0" name="Picture 1" descr="C:\Users\Hugo\Documents\tdin_books\dependencies.png"/>
                     <pic:cNvPicPr>
                       <a:picLocks noChangeAspect="1" noChangeArrowheads="1"/>
                     </pic:cNvPicPr>
@@ -966,7 +1239,7 @@
                   <pic:spPr bwMode="auto">
                     <a:xfrm>
                       <a:off x="0" y="0"/>
-                      <a:ext cx="5400040" cy="5400040"/>
+                      <a:ext cx="5400040" cy="2468761"/>
                     </a:xfrm>
                     <a:prstGeom prst="rect">
                       <a:avLst/>
@@ -983,6 +1256,49 @@
         </w:drawing>
       </w:r>
     </w:p>
+    <w:p>
+      <w:pPr>
+        <w:jc w:val="center"/>
+        <w:rPr>
+          <w:sz w:val="20"/>
+        </w:rPr>
+      </w:pPr>
+      <w:r>
+        <w:rPr>
+          <w:sz w:val="20"/>
+        </w:rPr>
+        <w:t>Fig. 2</w:t>
+      </w:r>
+      <w:r>
+        <w:rPr>
+          <w:sz w:val="20"/>
+        </w:rPr>
+        <w:t xml:space="preserve"> – </w:t>
+      </w:r>
+      <w:r>
+        <w:rPr>
+          <w:sz w:val="20"/>
+        </w:rPr>
+        <w:t>Dependências entre os diferentes projetos da solução.</w:t>
+      </w:r>
+    </w:p>
+    <w:p>
+      <w:pPr>
+        <w:pStyle w:val="Heading1"/>
+      </w:pPr>
+    </w:p>
+    <w:p/>
+    <w:p/>
+    <w:p/>
+    <w:p>
+      <w:pPr>
+        <w:pStyle w:val="Heading1"/>
+      </w:pPr>
+      <w:r>
+        <w:lastRenderedPageBreak/>
+        <w:t>Interfaces / Cenários de Uso</w:t>
+      </w:r>
+    </w:p>
     <w:p/>
     <w:p>
       <w:r>
@@ -990,12 +1306,11 @@
           <w:noProof/>
           <w:lang w:eastAsia="pt-PT"/>
         </w:rPr>
-        <w:lastRenderedPageBreak/>
         <w:drawing>
           <wp:inline distT="0" distB="0" distL="0" distR="0">
             <wp:extent cx="5400040" cy="5400040"/>
             <wp:effectExtent l="0" t="0" r="0" b="0"/>
-            <wp:docPr id="5" name="Picture 5" descr="fJghDqV.png (688×688)"/>
+            <wp:docPr id="4" name="Picture 4" descr="ZkzIJXC.png (688×688)"/>
             <wp:cNvGraphicFramePr>
               <a:graphicFrameLocks xmlns:a="http://schemas.openxmlformats.org/drawingml/2006/main" noChangeAspect="1"/>
             </wp:cNvGraphicFramePr>
@@ -1003,7 +1318,7 @@
               <a:graphicData uri="http://schemas.openxmlformats.org/drawingml/2006/picture">
                 <pic:pic xmlns:pic="http://schemas.openxmlformats.org/drawingml/2006/picture">
                   <pic:nvPicPr>
-                    <pic:cNvPr id="0" name="Picture 9" descr="fJghDqV.png (688×688)"/>
+                    <pic:cNvPr id="0" name="Picture 7" descr="ZkzIJXC.png (688×688)"/>
                     <pic:cNvPicPr>
                       <a:picLocks noChangeAspect="1" noChangeArrowheads="1"/>
                     </pic:cNvPicPr>
@@ -1041,23 +1356,732 @@
         </w:drawing>
       </w:r>
     </w:p>
+    <w:p>
+      <w:pPr>
+        <w:jc w:val="center"/>
+        <w:rPr>
+          <w:sz w:val="20"/>
+        </w:rPr>
+      </w:pPr>
+      <w:r>
+        <w:rPr>
+          <w:sz w:val="20"/>
+        </w:rPr>
+        <w:t>Fig. 3</w:t>
+      </w:r>
+      <w:r>
+        <w:rPr>
+          <w:sz w:val="20"/>
+        </w:rPr>
+        <w:t xml:space="preserve"> –</w:t>
+      </w:r>
+      <w:r>
+        <w:rPr>
+          <w:sz w:val="20"/>
+        </w:rPr>
+        <w:t xml:space="preserve"> Interface da loja, relativa à venda de livros.</w:t>
+      </w:r>
+    </w:p>
     <w:p/>
     <w:p>
-      <w:r>
-        <w:t>//warehouse GUI</w:t>
-      </w:r>
-    </w:p>
-    <w:p>
-      <w:r>
-        <w:t>//website (2 paginas)</w:t>
-      </w:r>
-    </w:p>
-    <w:p>
-      <w:r>
-        <w:t>//create window to fill with more data if stock isn’t enough</w:t>
+      <w:pPr>
+        <w:jc w:val="center"/>
+      </w:pPr>
+      <w:r>
+        <w:rPr>
+          <w:noProof/>
+          <w:lang w:eastAsia="pt-PT"/>
+        </w:rPr>
+        <w:lastRenderedPageBreak/>
+        <w:drawing>
+          <wp:inline distT="0" distB="0" distL="0" distR="0">
+            <wp:extent cx="2857500" cy="2385060"/>
+            <wp:effectExtent l="0" t="0" r="0" b="0"/>
+            <wp:docPr id="9" name="Picture 9" descr="C:\Users\Hugo\Desktop\wpFRHBf.png"/>
+            <wp:cNvGraphicFramePr>
+              <a:graphicFrameLocks xmlns:a="http://schemas.openxmlformats.org/drawingml/2006/main" noChangeAspect="1"/>
+            </wp:cNvGraphicFramePr>
+            <a:graphic xmlns:a="http://schemas.openxmlformats.org/drawingml/2006/main">
+              <a:graphicData uri="http://schemas.openxmlformats.org/drawingml/2006/picture">
+                <pic:pic xmlns:pic="http://schemas.openxmlformats.org/drawingml/2006/picture">
+                  <pic:nvPicPr>
+                    <pic:cNvPr id="0" name="Picture 6" descr="C:\Users\Hugo\Desktop\wpFRHBf.png"/>
+                    <pic:cNvPicPr>
+                      <a:picLocks noChangeAspect="1" noChangeArrowheads="1"/>
+                    </pic:cNvPicPr>
+                  </pic:nvPicPr>
+                  <pic:blipFill>
+                    <a:blip r:embed="rId9">
+                      <a:extLst>
+                        <a:ext uri="{28A0092B-C50C-407E-A947-70E740481C1C}">
+                          <a14:useLocalDpi xmlns:a14="http://schemas.microsoft.com/office/drawing/2010/main" val="0"/>
+                        </a:ext>
+                      </a:extLst>
+                    </a:blip>
+                    <a:srcRect/>
+                    <a:stretch>
+                      <a:fillRect/>
+                    </a:stretch>
+                  </pic:blipFill>
+                  <pic:spPr bwMode="auto">
+                    <a:xfrm>
+                      <a:off x="0" y="0"/>
+                      <a:ext cx="2857500" cy="2385060"/>
+                    </a:xfrm>
+                    <a:prstGeom prst="rect">
+                      <a:avLst/>
+                    </a:prstGeom>
+                    <a:noFill/>
+                    <a:ln>
+                      <a:noFill/>
+                    </a:ln>
+                  </pic:spPr>
+                </pic:pic>
+              </a:graphicData>
+            </a:graphic>
+          </wp:inline>
+        </w:drawing>
+      </w:r>
+    </w:p>
+    <w:p>
+      <w:pPr>
+        <w:jc w:val="center"/>
+        <w:rPr>
+          <w:sz w:val="20"/>
+        </w:rPr>
+      </w:pPr>
+      <w:r>
+        <w:rPr>
+          <w:sz w:val="20"/>
+        </w:rPr>
+        <w:t>Fig. 4</w:t>
+      </w:r>
+      <w:r>
+        <w:rPr>
+          <w:sz w:val="20"/>
+        </w:rPr>
+        <w:t xml:space="preserve"> –</w:t>
+      </w:r>
+      <w:r>
+        <w:rPr>
+          <w:sz w:val="20"/>
+        </w:rPr>
+        <w:t xml:space="preserve"> Interface que surge a requisitar informações adicionais do cliente, no caso de </w:t>
+      </w:r>
+      <w:proofErr w:type="gramStart"/>
+      <w:r>
+        <w:rPr>
+          <w:sz w:val="20"/>
+        </w:rPr>
+        <w:t>stock</w:t>
+      </w:r>
+      <w:proofErr w:type="gramEnd"/>
+      <w:r>
+        <w:rPr>
+          <w:sz w:val="20"/>
+        </w:rPr>
+        <w:t xml:space="preserve"> insuficiente.</w:t>
+      </w:r>
+    </w:p>
+    <w:p/>
+    <w:p>
+      <w:pPr>
+        <w:jc w:val="center"/>
+      </w:pPr>
+      <w:r>
+        <w:rPr>
+          <w:noProof/>
+          <w:lang w:eastAsia="pt-PT"/>
+        </w:rPr>
+        <w:drawing>
+          <wp:inline distT="0" distB="0" distL="0" distR="0">
+            <wp:extent cx="3810000" cy="2857500"/>
+            <wp:effectExtent l="0" t="0" r="0" b="0"/>
+            <wp:docPr id="10" name="Picture 10" descr="C:\Users\Hugo\Desktop\Su70dPj.png"/>
+            <wp:cNvGraphicFramePr>
+              <a:graphicFrameLocks xmlns:a="http://schemas.openxmlformats.org/drawingml/2006/main" noChangeAspect="1"/>
+            </wp:cNvGraphicFramePr>
+            <a:graphic xmlns:a="http://schemas.openxmlformats.org/drawingml/2006/main">
+              <a:graphicData uri="http://schemas.openxmlformats.org/drawingml/2006/picture">
+                <pic:pic xmlns:pic="http://schemas.openxmlformats.org/drawingml/2006/picture">
+                  <pic:nvPicPr>
+                    <pic:cNvPr id="0" name="Picture 7" descr="C:\Users\Hugo\Desktop\Su70dPj.png"/>
+                    <pic:cNvPicPr>
+                      <a:picLocks noChangeAspect="1" noChangeArrowheads="1"/>
+                    </pic:cNvPicPr>
+                  </pic:nvPicPr>
+                  <pic:blipFill>
+                    <a:blip r:embed="rId10">
+                      <a:extLst>
+                        <a:ext uri="{28A0092B-C50C-407E-A947-70E740481C1C}">
+                          <a14:useLocalDpi xmlns:a14="http://schemas.microsoft.com/office/drawing/2010/main" val="0"/>
+                        </a:ext>
+                      </a:extLst>
+                    </a:blip>
+                    <a:srcRect/>
+                    <a:stretch>
+                      <a:fillRect/>
+                    </a:stretch>
+                  </pic:blipFill>
+                  <pic:spPr bwMode="auto">
+                    <a:xfrm>
+                      <a:off x="0" y="0"/>
+                      <a:ext cx="3810000" cy="2857500"/>
+                    </a:xfrm>
+                    <a:prstGeom prst="rect">
+                      <a:avLst/>
+                    </a:prstGeom>
+                    <a:noFill/>
+                    <a:ln>
+                      <a:noFill/>
+                    </a:ln>
+                  </pic:spPr>
+                </pic:pic>
+              </a:graphicData>
+            </a:graphic>
+          </wp:inline>
+        </w:drawing>
+      </w:r>
+    </w:p>
+    <w:p>
+      <w:pPr>
+        <w:jc w:val="center"/>
+        <w:rPr>
+          <w:sz w:val="20"/>
+        </w:rPr>
+      </w:pPr>
+      <w:r>
+        <w:rPr>
+          <w:sz w:val="20"/>
+        </w:rPr>
+        <w:t>Fig. 5</w:t>
+      </w:r>
+      <w:r>
+        <w:rPr>
+          <w:sz w:val="20"/>
+        </w:rPr>
+        <w:t xml:space="preserve"> – </w:t>
+      </w:r>
+      <w:r>
+        <w:rPr>
+          <w:sz w:val="20"/>
+        </w:rPr>
+        <w:t xml:space="preserve">Interface que surge após uma venda </w:t>
+      </w:r>
+      <w:proofErr w:type="gramStart"/>
+      <w:r>
+        <w:rPr>
+          <w:sz w:val="20"/>
+        </w:rPr>
+        <w:t>bem sucedida</w:t>
+      </w:r>
+      <w:proofErr w:type="gramEnd"/>
+      <w:r>
+        <w:rPr>
+          <w:sz w:val="20"/>
+        </w:rPr>
+        <w:t xml:space="preserve"> e no caso de haverem impressoras disponíveis.</w:t>
+      </w:r>
+    </w:p>
+    <w:p>
+      <w:r>
+        <w:rPr>
+          <w:noProof/>
+          <w:lang w:eastAsia="pt-PT"/>
+        </w:rPr>
+        <w:lastRenderedPageBreak/>
+        <w:drawing>
+          <wp:inline distT="0" distB="0" distL="0" distR="0">
+            <wp:extent cx="5400040" cy="3529564"/>
+            <wp:effectExtent l="0" t="0" r="0" b="0"/>
+            <wp:docPr id="11" name="Picture 11" descr="C:\Users\Hugo\Desktop\bUIp5yY.png"/>
+            <wp:cNvGraphicFramePr>
+              <a:graphicFrameLocks xmlns:a="http://schemas.openxmlformats.org/drawingml/2006/main" noChangeAspect="1"/>
+            </wp:cNvGraphicFramePr>
+            <a:graphic xmlns:a="http://schemas.openxmlformats.org/drawingml/2006/main">
+              <a:graphicData uri="http://schemas.openxmlformats.org/drawingml/2006/picture">
+                <pic:pic xmlns:pic="http://schemas.openxmlformats.org/drawingml/2006/picture">
+                  <pic:nvPicPr>
+                    <pic:cNvPr id="0" name="Picture 8" descr="C:\Users\Hugo\Desktop\bUIp5yY.png"/>
+                    <pic:cNvPicPr>
+                      <a:picLocks noChangeAspect="1" noChangeArrowheads="1"/>
+                    </pic:cNvPicPr>
+                  </pic:nvPicPr>
+                  <pic:blipFill>
+                    <a:blip r:embed="rId11">
+                      <a:extLst>
+                        <a:ext uri="{28A0092B-C50C-407E-A947-70E740481C1C}">
+                          <a14:useLocalDpi xmlns:a14="http://schemas.microsoft.com/office/drawing/2010/main" val="0"/>
+                        </a:ext>
+                      </a:extLst>
+                    </a:blip>
+                    <a:srcRect/>
+                    <a:stretch>
+                      <a:fillRect/>
+                    </a:stretch>
+                  </pic:blipFill>
+                  <pic:spPr bwMode="auto">
+                    <a:xfrm>
+                      <a:off x="0" y="0"/>
+                      <a:ext cx="5400040" cy="3529564"/>
+                    </a:xfrm>
+                    <a:prstGeom prst="rect">
+                      <a:avLst/>
+                    </a:prstGeom>
+                    <a:noFill/>
+                    <a:ln>
+                      <a:noFill/>
+                    </a:ln>
+                  </pic:spPr>
+                </pic:pic>
+              </a:graphicData>
+            </a:graphic>
+          </wp:inline>
+        </w:drawing>
+      </w:r>
+    </w:p>
+    <w:p>
+      <w:pPr>
+        <w:jc w:val="center"/>
+        <w:rPr>
+          <w:sz w:val="20"/>
+        </w:rPr>
+      </w:pPr>
+      <w:r>
+        <w:rPr>
+          <w:sz w:val="20"/>
+        </w:rPr>
+        <w:t>Fig. 6</w:t>
+      </w:r>
+      <w:r>
+        <w:rPr>
+          <w:sz w:val="20"/>
+        </w:rPr>
+        <w:t xml:space="preserve"> – </w:t>
+      </w:r>
+      <w:r>
+        <w:rPr>
+          <w:sz w:val="20"/>
+        </w:rPr>
+        <w:t xml:space="preserve">Exemplo de impressão de recibo de uma venda </w:t>
+      </w:r>
+      <w:proofErr w:type="gramStart"/>
+      <w:r>
+        <w:rPr>
+          <w:sz w:val="20"/>
+        </w:rPr>
+        <w:t>numa impressora</w:t>
+      </w:r>
+      <w:proofErr w:type="gramEnd"/>
+      <w:r>
+        <w:rPr>
+          <w:sz w:val="20"/>
+        </w:rPr>
+        <w:t>.</w:t>
+      </w:r>
+    </w:p>
+    <w:p/>
+    <w:p>
+      <w:r>
+        <w:rPr>
+          <w:noProof/>
+          <w:lang w:eastAsia="pt-PT"/>
+        </w:rPr>
+        <w:lastRenderedPageBreak/>
+        <w:drawing>
+          <wp:inline distT="0" distB="0" distL="0" distR="0">
+            <wp:extent cx="5400040" cy="5400040"/>
+            <wp:effectExtent l="0" t="0" r="0" b="0"/>
+            <wp:docPr id="5" name="Picture 5" descr="fJghDqV.png (688×688)"/>
+            <wp:cNvGraphicFramePr>
+              <a:graphicFrameLocks xmlns:a="http://schemas.openxmlformats.org/drawingml/2006/main" noChangeAspect="1"/>
+            </wp:cNvGraphicFramePr>
+            <a:graphic xmlns:a="http://schemas.openxmlformats.org/drawingml/2006/main">
+              <a:graphicData uri="http://schemas.openxmlformats.org/drawingml/2006/picture">
+                <pic:pic xmlns:pic="http://schemas.openxmlformats.org/drawingml/2006/picture">
+                  <pic:nvPicPr>
+                    <pic:cNvPr id="0" name="Picture 9" descr="fJghDqV.png (688×688)"/>
+                    <pic:cNvPicPr>
+                      <a:picLocks noChangeAspect="1" noChangeArrowheads="1"/>
+                    </pic:cNvPicPr>
+                  </pic:nvPicPr>
+                  <pic:blipFill>
+                    <a:blip r:embed="rId12">
+                      <a:extLst>
+                        <a:ext uri="{28A0092B-C50C-407E-A947-70E740481C1C}">
+                          <a14:useLocalDpi xmlns:a14="http://schemas.microsoft.com/office/drawing/2010/main" val="0"/>
+                        </a:ext>
+                      </a:extLst>
+                    </a:blip>
+                    <a:srcRect/>
+                    <a:stretch>
+                      <a:fillRect/>
+                    </a:stretch>
+                  </pic:blipFill>
+                  <pic:spPr bwMode="auto">
+                    <a:xfrm>
+                      <a:off x="0" y="0"/>
+                      <a:ext cx="5400040" cy="5400040"/>
+                    </a:xfrm>
+                    <a:prstGeom prst="rect">
+                      <a:avLst/>
+                    </a:prstGeom>
+                    <a:noFill/>
+                    <a:ln>
+                      <a:noFill/>
+                    </a:ln>
+                  </pic:spPr>
+                </pic:pic>
+              </a:graphicData>
+            </a:graphic>
+          </wp:inline>
+        </w:drawing>
+      </w:r>
+    </w:p>
+    <w:p>
+      <w:pPr>
+        <w:jc w:val="center"/>
+        <w:rPr>
+          <w:sz w:val="20"/>
+        </w:rPr>
+      </w:pPr>
+      <w:r>
+        <w:rPr>
+          <w:sz w:val="20"/>
+        </w:rPr>
+        <w:t>Fig. 7</w:t>
+      </w:r>
+      <w:r>
+        <w:rPr>
+          <w:sz w:val="20"/>
+        </w:rPr>
+        <w:t xml:space="preserve"> – </w:t>
+      </w:r>
+      <w:r>
+        <w:rPr>
+          <w:sz w:val="20"/>
+        </w:rPr>
+        <w:t xml:space="preserve">Interface da loja, relativa à reposição de </w:t>
+      </w:r>
+      <w:proofErr w:type="gramStart"/>
+      <w:r>
+        <w:rPr>
+          <w:sz w:val="20"/>
+        </w:rPr>
+        <w:t>stock</w:t>
+      </w:r>
+      <w:proofErr w:type="gramEnd"/>
+      <w:r>
+        <w:rPr>
+          <w:sz w:val="20"/>
+        </w:rPr>
+        <w:t>.</w:t>
+      </w:r>
+    </w:p>
+    <w:p/>
+    <w:p>
+      <w:r>
+        <w:rPr>
+          <w:noProof/>
+          <w:lang w:eastAsia="pt-PT"/>
+        </w:rPr>
+        <w:lastRenderedPageBreak/>
+        <w:drawing>
+          <wp:inline distT="0" distB="0" distL="0" distR="0">
+            <wp:extent cx="5400040" cy="3335319"/>
+            <wp:effectExtent l="0" t="0" r="0" b="0"/>
+            <wp:docPr id="6" name="Picture 6" descr="C:\Users\Hugo\Desktop\n74xFNW.png"/>
+            <wp:cNvGraphicFramePr>
+              <a:graphicFrameLocks xmlns:a="http://schemas.openxmlformats.org/drawingml/2006/main" noChangeAspect="1"/>
+            </wp:cNvGraphicFramePr>
+            <a:graphic xmlns:a="http://schemas.openxmlformats.org/drawingml/2006/main">
+              <a:graphicData uri="http://schemas.openxmlformats.org/drawingml/2006/picture">
+                <pic:pic xmlns:pic="http://schemas.openxmlformats.org/drawingml/2006/picture">
+                  <pic:nvPicPr>
+                    <pic:cNvPr id="0" name="Picture 3" descr="C:\Users\Hugo\Desktop\n74xFNW.png"/>
+                    <pic:cNvPicPr>
+                      <a:picLocks noChangeAspect="1" noChangeArrowheads="1"/>
+                    </pic:cNvPicPr>
+                  </pic:nvPicPr>
+                  <pic:blipFill>
+                    <a:blip r:embed="rId13">
+                      <a:extLst>
+                        <a:ext uri="{28A0092B-C50C-407E-A947-70E740481C1C}">
+                          <a14:useLocalDpi xmlns:a14="http://schemas.microsoft.com/office/drawing/2010/main" val="0"/>
+                        </a:ext>
+                      </a:extLst>
+                    </a:blip>
+                    <a:srcRect/>
+                    <a:stretch>
+                      <a:fillRect/>
+                    </a:stretch>
+                  </pic:blipFill>
+                  <pic:spPr bwMode="auto">
+                    <a:xfrm>
+                      <a:off x="0" y="0"/>
+                      <a:ext cx="5400040" cy="3335319"/>
+                    </a:xfrm>
+                    <a:prstGeom prst="rect">
+                      <a:avLst/>
+                    </a:prstGeom>
+                    <a:noFill/>
+                    <a:ln>
+                      <a:noFill/>
+                    </a:ln>
+                  </pic:spPr>
+                </pic:pic>
+              </a:graphicData>
+            </a:graphic>
+          </wp:inline>
+        </w:drawing>
+      </w:r>
+    </w:p>
+    <w:p>
+      <w:pPr>
+        <w:jc w:val="center"/>
+        <w:rPr>
+          <w:sz w:val="20"/>
+        </w:rPr>
+      </w:pPr>
+      <w:r>
+        <w:rPr>
+          <w:sz w:val="20"/>
+        </w:rPr>
+        <w:t>Fig. 8</w:t>
+      </w:r>
+      <w:r>
+        <w:rPr>
+          <w:sz w:val="20"/>
+        </w:rPr>
+        <w:t xml:space="preserve"> – </w:t>
+      </w:r>
+      <w:r>
+        <w:rPr>
+          <w:sz w:val="20"/>
+        </w:rPr>
+        <w:t>Interface do armazém.</w:t>
+      </w:r>
+    </w:p>
+    <w:p/>
+    <w:p>
+      <w:r>
+        <w:rPr>
+          <w:noProof/>
+          <w:lang w:eastAsia="pt-PT"/>
+        </w:rPr>
+        <w:drawing>
+          <wp:inline distT="0" distB="0" distL="0" distR="0">
+            <wp:extent cx="5400040" cy="2669082"/>
+            <wp:effectExtent l="0" t="0" r="0" b="0"/>
+            <wp:docPr id="7" name="Picture 7" descr="C:\Users\Hugo\Desktop\bDOe2nN.png"/>
+            <wp:cNvGraphicFramePr>
+              <a:graphicFrameLocks xmlns:a="http://schemas.openxmlformats.org/drawingml/2006/main" noChangeAspect="1"/>
+            </wp:cNvGraphicFramePr>
+            <a:graphic xmlns:a="http://schemas.openxmlformats.org/drawingml/2006/main">
+              <a:graphicData uri="http://schemas.openxmlformats.org/drawingml/2006/picture">
+                <pic:pic xmlns:pic="http://schemas.openxmlformats.org/drawingml/2006/picture">
+                  <pic:nvPicPr>
+                    <pic:cNvPr id="0" name="Picture 4" descr="C:\Users\Hugo\Desktop\bDOe2nN.png"/>
+                    <pic:cNvPicPr>
+                      <a:picLocks noChangeAspect="1" noChangeArrowheads="1"/>
+                    </pic:cNvPicPr>
+                  </pic:nvPicPr>
+                  <pic:blipFill>
+                    <a:blip r:embed="rId14" cstate="print">
+                      <a:extLst>
+                        <a:ext uri="{28A0092B-C50C-407E-A947-70E740481C1C}">
+                          <a14:useLocalDpi xmlns:a14="http://schemas.microsoft.com/office/drawing/2010/main" val="0"/>
+                        </a:ext>
+                      </a:extLst>
+                    </a:blip>
+                    <a:srcRect/>
+                    <a:stretch>
+                      <a:fillRect/>
+                    </a:stretch>
+                  </pic:blipFill>
+                  <pic:spPr bwMode="auto">
+                    <a:xfrm>
+                      <a:off x="0" y="0"/>
+                      <a:ext cx="5400040" cy="2669082"/>
+                    </a:xfrm>
+                    <a:prstGeom prst="rect">
+                      <a:avLst/>
+                    </a:prstGeom>
+                    <a:noFill/>
+                    <a:ln>
+                      <a:noFill/>
+                    </a:ln>
+                  </pic:spPr>
+                </pic:pic>
+              </a:graphicData>
+            </a:graphic>
+          </wp:inline>
+        </w:drawing>
+      </w:r>
+    </w:p>
+    <w:p>
+      <w:pPr>
+        <w:jc w:val="center"/>
+        <w:rPr>
+          <w:sz w:val="20"/>
+        </w:rPr>
+      </w:pPr>
+      <w:r>
+        <w:rPr>
+          <w:sz w:val="20"/>
+        </w:rPr>
+        <w:t>Fig. 9</w:t>
+      </w:r>
+      <w:r>
+        <w:rPr>
+          <w:sz w:val="20"/>
+        </w:rPr>
+        <w:t xml:space="preserve"> – </w:t>
+      </w:r>
+      <w:r>
+        <w:rPr>
+          <w:sz w:val="20"/>
+        </w:rPr>
+        <w:t xml:space="preserve">Página do </w:t>
+      </w:r>
+      <w:proofErr w:type="gramStart"/>
+      <w:r>
+        <w:rPr>
+          <w:sz w:val="20"/>
+        </w:rPr>
+        <w:t>website</w:t>
+      </w:r>
+      <w:proofErr w:type="gramEnd"/>
+      <w:r>
+        <w:rPr>
+          <w:sz w:val="20"/>
+        </w:rPr>
+        <w:t xml:space="preserve"> onde é possível encomendar um livro.</w:t>
+      </w:r>
+    </w:p>
+    <w:p/>
+    <w:p/>
+    <w:p>
+      <w:r>
+        <w:rPr>
+          <w:noProof/>
+          <w:lang w:eastAsia="pt-PT"/>
+        </w:rPr>
+        <w:lastRenderedPageBreak/>
+        <w:drawing>
+          <wp:inline distT="0" distB="0" distL="0" distR="0">
+            <wp:extent cx="5400040" cy="2687251"/>
+            <wp:effectExtent l="0" t="0" r="0" b="0"/>
+            <wp:docPr id="8" name="Picture 8" descr="C:\Users\Hugo\Desktop\r7ILVDb.png"/>
+            <wp:cNvGraphicFramePr>
+              <a:graphicFrameLocks xmlns:a="http://schemas.openxmlformats.org/drawingml/2006/main" noChangeAspect="1"/>
+            </wp:cNvGraphicFramePr>
+            <a:graphic xmlns:a="http://schemas.openxmlformats.org/drawingml/2006/main">
+              <a:graphicData uri="http://schemas.openxmlformats.org/drawingml/2006/picture">
+                <pic:pic xmlns:pic="http://schemas.openxmlformats.org/drawingml/2006/picture">
+                  <pic:nvPicPr>
+                    <pic:cNvPr id="0" name="Picture 5" descr="C:\Users\Hugo\Desktop\r7ILVDb.png"/>
+                    <pic:cNvPicPr>
+                      <a:picLocks noChangeAspect="1" noChangeArrowheads="1"/>
+                    </pic:cNvPicPr>
+                  </pic:nvPicPr>
+                  <pic:blipFill>
+                    <a:blip r:embed="rId15" cstate="print">
+                      <a:extLst>
+                        <a:ext uri="{28A0092B-C50C-407E-A947-70E740481C1C}">
+                          <a14:useLocalDpi xmlns:a14="http://schemas.microsoft.com/office/drawing/2010/main" val="0"/>
+                        </a:ext>
+                      </a:extLst>
+                    </a:blip>
+                    <a:srcRect/>
+                    <a:stretch>
+                      <a:fillRect/>
+                    </a:stretch>
+                  </pic:blipFill>
+                  <pic:spPr bwMode="auto">
+                    <a:xfrm>
+                      <a:off x="0" y="0"/>
+                      <a:ext cx="5400040" cy="2687251"/>
+                    </a:xfrm>
+                    <a:prstGeom prst="rect">
+                      <a:avLst/>
+                    </a:prstGeom>
+                    <a:noFill/>
+                    <a:ln>
+                      <a:noFill/>
+                    </a:ln>
+                  </pic:spPr>
+                </pic:pic>
+              </a:graphicData>
+            </a:graphic>
+          </wp:inline>
+        </w:drawing>
+      </w:r>
+    </w:p>
+    <w:p>
+      <w:pPr>
+        <w:jc w:val="center"/>
+        <w:rPr>
+          <w:sz w:val="20"/>
+        </w:rPr>
+      </w:pPr>
+      <w:r>
+        <w:rPr>
+          <w:sz w:val="20"/>
+        </w:rPr>
+        <w:t>Fig. 10</w:t>
       </w:r>
       <w:bookmarkStart w:id="0" w:name="_GoBack"/>
       <w:bookmarkEnd w:id="0"/>
+      <w:r>
+        <w:rPr>
+          <w:sz w:val="20"/>
+        </w:rPr>
+        <w:t xml:space="preserve"> – </w:t>
+      </w:r>
+      <w:r>
+        <w:rPr>
+          <w:sz w:val="20"/>
+        </w:rPr>
+        <w:t xml:space="preserve">Página do </w:t>
+      </w:r>
+      <w:proofErr w:type="gramStart"/>
+      <w:r>
+        <w:rPr>
+          <w:sz w:val="20"/>
+        </w:rPr>
+        <w:t>website</w:t>
+      </w:r>
+      <w:proofErr w:type="gramEnd"/>
+      <w:r>
+        <w:rPr>
+          <w:sz w:val="20"/>
+        </w:rPr>
+        <w:t xml:space="preserve"> onde é possível </w:t>
+      </w:r>
+      <w:r>
+        <w:rPr>
+          <w:sz w:val="20"/>
+        </w:rPr>
+        <w:t>verificar o estado de uma encomenda</w:t>
+      </w:r>
+      <w:r>
+        <w:rPr>
+          <w:sz w:val="20"/>
+        </w:rPr>
+        <w:t>.</w:t>
+      </w:r>
+    </w:p>
+    <w:p>
+      <w:pPr>
+        <w:pStyle w:val="Heading1"/>
+        <w:rPr>
+          <w:rFonts w:asciiTheme="minorHAnsi" w:eastAsiaTheme="minorHAnsi" w:hAnsiTheme="minorHAnsi" w:cstheme="minorBidi"/>
+          <w:color w:val="auto"/>
+          <w:sz w:val="22"/>
+          <w:szCs w:val="22"/>
+        </w:rPr>
+      </w:pPr>
     </w:p>
     <w:p>
       <w:pPr>
@@ -1117,7 +2141,15 @@
           </w:tcPr>
           <w:p>
             <w:r>
-              <w:t xml:space="preserve">Na GUI da loja, após preencher os dados do cliente, vender livro numa quantidade inferior ao seu stock. </w:t>
+              <w:t xml:space="preserve">Na GUI da loja, após preencher os dados do cliente, vender livro numa quantidade inferior ao seu </w:t>
+            </w:r>
+            <w:proofErr w:type="gramStart"/>
+            <w:r>
+              <w:t>stock</w:t>
+            </w:r>
+            <w:proofErr w:type="gramEnd"/>
+            <w:r>
+              <w:t xml:space="preserve">. </w:t>
             </w:r>
           </w:p>
         </w:tc>
@@ -1139,7 +2171,15 @@
           </w:tcPr>
           <w:p>
             <w:r>
-              <w:t>Na GUI da loja, após preencher os dados do cliente, vender livro numa quantidade superior ao seu stock.</w:t>
+              <w:t xml:space="preserve">Na GUI da loja, após preencher os dados do cliente, vender livro numa quantidade superior ao seu </w:t>
+            </w:r>
+            <w:proofErr w:type="gramStart"/>
+            <w:r>
+              <w:t>stock</w:t>
+            </w:r>
+            <w:proofErr w:type="gramEnd"/>
+            <w:r>
+              <w:t>.</w:t>
             </w:r>
           </w:p>
         </w:tc>
@@ -1165,20 +2205,88 @@
         <w:rPr>
           <w:sz w:val="24"/>
         </w:rPr>
-        <w:t>//no visual studio correr com direitos de administração ou tem de se configurar portas no Windows (portas de canal duplex dos serviços – 5440 até 5442)</w:t>
-      </w:r>
-    </w:p>
-    <w:p>
-      <w:pPr>
-        <w:rPr>
-          <w:sz w:val="24"/>
-        </w:rPr>
-      </w:pPr>
-      <w:r>
-        <w:rPr>
-          <w:sz w:val="24"/>
-        </w:rPr>
-        <w:t>//OrderSite e WarehouseService devem estar a correr no IIS</w:t>
+        <w:t>//</w:t>
+      </w:r>
+      <w:proofErr w:type="gramStart"/>
+      <w:r>
+        <w:rPr>
+          <w:sz w:val="24"/>
+        </w:rPr>
+        <w:t>no</w:t>
+      </w:r>
+      <w:proofErr w:type="gramEnd"/>
+      <w:r>
+        <w:rPr>
+          <w:sz w:val="24"/>
+        </w:rPr>
+        <w:t xml:space="preserve"> visual </w:t>
+      </w:r>
+      <w:proofErr w:type="spellStart"/>
+      <w:r>
+        <w:rPr>
+          <w:sz w:val="24"/>
+        </w:rPr>
+        <w:t>studio</w:t>
+      </w:r>
+      <w:proofErr w:type="spellEnd"/>
+      <w:r>
+        <w:rPr>
+          <w:sz w:val="24"/>
+        </w:rPr>
+        <w:t xml:space="preserve"> correr com direitos de administração ou tem de se configurar portas no Windows (portas de canal dup</w:t>
+      </w:r>
+      <w:r>
+        <w:rPr>
+          <w:sz w:val="24"/>
+        </w:rPr>
+        <w:t>lex dos serviços – 5440 até 5444</w:t>
+      </w:r>
+      <w:r>
+        <w:rPr>
+          <w:sz w:val="24"/>
+        </w:rPr>
+        <w:t>)</w:t>
+      </w:r>
+    </w:p>
+    <w:p>
+      <w:pPr>
+        <w:rPr>
+          <w:sz w:val="24"/>
+        </w:rPr>
+      </w:pPr>
+      <w:r>
+        <w:rPr>
+          <w:sz w:val="24"/>
+        </w:rPr>
+        <w:t>//</w:t>
+      </w:r>
+      <w:proofErr w:type="spellStart"/>
+      <w:r>
+        <w:rPr>
+          <w:sz w:val="24"/>
+        </w:rPr>
+        <w:t>OrderSite</w:t>
+      </w:r>
+      <w:proofErr w:type="spellEnd"/>
+      <w:r>
+        <w:rPr>
+          <w:sz w:val="24"/>
+        </w:rPr>
+        <w:t xml:space="preserve"> e </w:t>
+      </w:r>
+      <w:proofErr w:type="spellStart"/>
+      <w:r>
+        <w:rPr>
+          <w:sz w:val="24"/>
+        </w:rPr>
+        <w:t>WarehouseService</w:t>
+      </w:r>
+      <w:proofErr w:type="spellEnd"/>
+      <w:r>
+        <w:rPr>
+          <w:sz w:val="24"/>
+        </w:rPr>
+        <w:t xml:space="preserve"> devem estar a correr no IIS</w:t>
       </w:r>
     </w:p>
     <w:sectPr>

</xml_diff>

<commit_message>
Updated report and added readme.
</commit_message>
<xml_diff>
--- a/report.docx
+++ b/report.docx
@@ -29,7 +29,7 @@
                     </pic:cNvPicPr>
                   </pic:nvPicPr>
                   <pic:blipFill>
-                    <a:blip r:embed="rId5">
+                    <a:blip r:embed="rId6">
                       <a:extLst>
                         <a:ext uri="{28A0092B-C50C-407E-A947-70E740481C1C}">
                           <a14:useLocalDpi xmlns:a14="http://schemas.microsoft.com/office/drawing/2010/main" val="0"/>
@@ -184,233 +184,1336 @@
         <w:t xml:space="preserve"> Maio de 2015</w:t>
       </w:r>
     </w:p>
+    <w:sdt>
+      <w:sdtPr>
+        <w:id w:val="849066091"/>
+        <w:docPartObj>
+          <w:docPartGallery w:val="Table of Contents"/>
+          <w:docPartUnique/>
+        </w:docPartObj>
+      </w:sdtPr>
+      <w:sdtEndPr>
+        <w:rPr>
+          <w:rFonts w:asciiTheme="minorHAnsi" w:eastAsiaTheme="minorHAnsi" w:hAnsiTheme="minorHAnsi" w:cstheme="minorBidi"/>
+          <w:b/>
+          <w:bCs/>
+          <w:noProof/>
+          <w:color w:val="auto"/>
+          <w:sz w:val="22"/>
+          <w:szCs w:val="22"/>
+          <w:lang w:val="pt-PT"/>
+        </w:rPr>
+      </w:sdtEndPr>
+      <w:sdtContent>
+        <w:p>
+          <w:pPr>
+            <w:pStyle w:val="TOCHeading"/>
+          </w:pPr>
+          <w:proofErr w:type="spellStart"/>
+          <w:r>
+            <w:t>Índice</w:t>
+          </w:r>
+          <w:proofErr w:type="spellEnd"/>
+        </w:p>
+        <w:p>
+          <w:pPr>
+            <w:pStyle w:val="TOC1"/>
+            <w:tabs>
+              <w:tab w:val="right" w:leader="dot" w:pos="8494"/>
+            </w:tabs>
+            <w:rPr>
+              <w:rFonts w:eastAsiaTheme="minorEastAsia"/>
+              <w:noProof/>
+              <w:lang w:eastAsia="pt-PT"/>
+            </w:rPr>
+          </w:pPr>
+          <w:r>
+            <w:fldChar w:fldCharType="begin"/>
+          </w:r>
+          <w:r>
+            <w:instrText xml:space="preserve"> TOC \o "1-3" \h \z \u </w:instrText>
+          </w:r>
+          <w:r>
+            <w:fldChar w:fldCharType="separate"/>
+          </w:r>
+          <w:hyperlink w:anchor="_Toc420870549" w:history="1">
+            <w:r>
+              <w:rPr>
+                <w:rStyle w:val="Hyperlink"/>
+                <w:noProof/>
+              </w:rPr>
+              <w:t>Introdução</w:t>
+            </w:r>
+            <w:r>
+              <w:rPr>
+                <w:noProof/>
+                <w:webHidden/>
+              </w:rPr>
+              <w:tab/>
+            </w:r>
+            <w:r>
+              <w:rPr>
+                <w:noProof/>
+                <w:webHidden/>
+              </w:rPr>
+              <w:fldChar w:fldCharType="begin"/>
+            </w:r>
+            <w:r>
+              <w:rPr>
+                <w:noProof/>
+                <w:webHidden/>
+              </w:rPr>
+              <w:instrText xml:space="preserve"> PAGEREF _Toc420870549 \h </w:instrText>
+            </w:r>
+            <w:r>
+              <w:rPr>
+                <w:noProof/>
+                <w:webHidden/>
+              </w:rPr>
+            </w:r>
+            <w:r>
+              <w:rPr>
+                <w:noProof/>
+                <w:webHidden/>
+              </w:rPr>
+              <w:fldChar w:fldCharType="separate"/>
+            </w:r>
+            <w:r>
+              <w:rPr>
+                <w:noProof/>
+                <w:webHidden/>
+              </w:rPr>
+              <w:t>3</w:t>
+            </w:r>
+            <w:r>
+              <w:rPr>
+                <w:noProof/>
+                <w:webHidden/>
+              </w:rPr>
+              <w:fldChar w:fldCharType="end"/>
+            </w:r>
+          </w:hyperlink>
+        </w:p>
+        <w:p>
+          <w:pPr>
+            <w:pStyle w:val="TOC1"/>
+            <w:tabs>
+              <w:tab w:val="right" w:leader="dot" w:pos="8494"/>
+            </w:tabs>
+            <w:rPr>
+              <w:rFonts w:eastAsiaTheme="minorEastAsia"/>
+              <w:noProof/>
+              <w:lang w:eastAsia="pt-PT"/>
+            </w:rPr>
+          </w:pPr>
+          <w:hyperlink w:anchor="_Toc420870550" w:history="1">
+            <w:r>
+              <w:rPr>
+                <w:rStyle w:val="Hyperlink"/>
+                <w:noProof/>
+              </w:rPr>
+              <w:t>Problema</w:t>
+            </w:r>
+            <w:r>
+              <w:rPr>
+                <w:noProof/>
+                <w:webHidden/>
+              </w:rPr>
+              <w:tab/>
+            </w:r>
+            <w:r>
+              <w:rPr>
+                <w:noProof/>
+                <w:webHidden/>
+              </w:rPr>
+              <w:fldChar w:fldCharType="begin"/>
+            </w:r>
+            <w:r>
+              <w:rPr>
+                <w:noProof/>
+                <w:webHidden/>
+              </w:rPr>
+              <w:instrText xml:space="preserve"> PAGEREF _Toc420870550 \h </w:instrText>
+            </w:r>
+            <w:r>
+              <w:rPr>
+                <w:noProof/>
+                <w:webHidden/>
+              </w:rPr>
+            </w:r>
+            <w:r>
+              <w:rPr>
+                <w:noProof/>
+                <w:webHidden/>
+              </w:rPr>
+              <w:fldChar w:fldCharType="separate"/>
+            </w:r>
+            <w:r>
+              <w:rPr>
+                <w:noProof/>
+                <w:webHidden/>
+              </w:rPr>
+              <w:t>3</w:t>
+            </w:r>
+            <w:r>
+              <w:rPr>
+                <w:noProof/>
+                <w:webHidden/>
+              </w:rPr>
+              <w:fldChar w:fldCharType="end"/>
+            </w:r>
+          </w:hyperlink>
+        </w:p>
+        <w:p>
+          <w:pPr>
+            <w:pStyle w:val="TOC1"/>
+            <w:tabs>
+              <w:tab w:val="right" w:leader="dot" w:pos="8494"/>
+            </w:tabs>
+            <w:rPr>
+              <w:rFonts w:eastAsiaTheme="minorEastAsia"/>
+              <w:noProof/>
+              <w:lang w:eastAsia="pt-PT"/>
+            </w:rPr>
+          </w:pPr>
+          <w:hyperlink w:anchor="_Toc420870551" w:history="1">
+            <w:r>
+              <w:rPr>
+                <w:rStyle w:val="Hyperlink"/>
+                <w:noProof/>
+              </w:rPr>
+              <w:t>Solução</w:t>
+            </w:r>
+            <w:r>
+              <w:rPr>
+                <w:noProof/>
+                <w:webHidden/>
+              </w:rPr>
+              <w:tab/>
+            </w:r>
+            <w:r>
+              <w:rPr>
+                <w:noProof/>
+                <w:webHidden/>
+              </w:rPr>
+              <w:fldChar w:fldCharType="begin"/>
+            </w:r>
+            <w:r>
+              <w:rPr>
+                <w:noProof/>
+                <w:webHidden/>
+              </w:rPr>
+              <w:instrText xml:space="preserve"> PAGEREF _Toc420870551 \h </w:instrText>
+            </w:r>
+            <w:r>
+              <w:rPr>
+                <w:noProof/>
+                <w:webHidden/>
+              </w:rPr>
+            </w:r>
+            <w:r>
+              <w:rPr>
+                <w:noProof/>
+                <w:webHidden/>
+              </w:rPr>
+              <w:fldChar w:fldCharType="separate"/>
+            </w:r>
+            <w:r>
+              <w:rPr>
+                <w:noProof/>
+                <w:webHidden/>
+              </w:rPr>
+              <w:t>4</w:t>
+            </w:r>
+            <w:r>
+              <w:rPr>
+                <w:noProof/>
+                <w:webHidden/>
+              </w:rPr>
+              <w:fldChar w:fldCharType="end"/>
+            </w:r>
+          </w:hyperlink>
+        </w:p>
+        <w:p>
+          <w:pPr>
+            <w:pStyle w:val="TOC2"/>
+            <w:tabs>
+              <w:tab w:val="right" w:leader="dot" w:pos="8494"/>
+            </w:tabs>
+            <w:rPr>
+              <w:rFonts w:eastAsiaTheme="minorEastAsia"/>
+              <w:noProof/>
+              <w:lang w:eastAsia="pt-PT"/>
+            </w:rPr>
+          </w:pPr>
+          <w:hyperlink w:anchor="_Toc420870552" w:history="1">
+            <w:r>
+              <w:rPr>
+                <w:rStyle w:val="Hyperlink"/>
+                <w:noProof/>
+              </w:rPr>
+              <w:t>Store</w:t>
+            </w:r>
+            <w:r>
+              <w:rPr>
+                <w:noProof/>
+                <w:webHidden/>
+              </w:rPr>
+              <w:tab/>
+            </w:r>
+            <w:r>
+              <w:rPr>
+                <w:noProof/>
+                <w:webHidden/>
+              </w:rPr>
+              <w:fldChar w:fldCharType="begin"/>
+            </w:r>
+            <w:r>
+              <w:rPr>
+                <w:noProof/>
+                <w:webHidden/>
+              </w:rPr>
+              <w:instrText xml:space="preserve"> PAGEREF _Toc420870552 \h </w:instrText>
+            </w:r>
+            <w:r>
+              <w:rPr>
+                <w:noProof/>
+                <w:webHidden/>
+              </w:rPr>
+            </w:r>
+            <w:r>
+              <w:rPr>
+                <w:noProof/>
+                <w:webHidden/>
+              </w:rPr>
+              <w:fldChar w:fldCharType="separate"/>
+            </w:r>
+            <w:r>
+              <w:rPr>
+                <w:noProof/>
+                <w:webHidden/>
+              </w:rPr>
+              <w:t>4</w:t>
+            </w:r>
+            <w:r>
+              <w:rPr>
+                <w:noProof/>
+                <w:webHidden/>
+              </w:rPr>
+              <w:fldChar w:fldCharType="end"/>
+            </w:r>
+          </w:hyperlink>
+        </w:p>
+        <w:p>
+          <w:pPr>
+            <w:pStyle w:val="TOC3"/>
+            <w:tabs>
+              <w:tab w:val="right" w:leader="dot" w:pos="8494"/>
+            </w:tabs>
+            <w:rPr>
+              <w:rFonts w:eastAsiaTheme="minorEastAsia"/>
+              <w:noProof/>
+              <w:lang w:eastAsia="pt-PT"/>
+            </w:rPr>
+          </w:pPr>
+          <w:hyperlink w:anchor="_Toc420870553" w:history="1">
+            <w:r>
+              <w:rPr>
+                <w:rStyle w:val="Hyperlink"/>
+                <w:noProof/>
+              </w:rPr>
+              <w:t>OrderStore</w:t>
+            </w:r>
+            <w:r>
+              <w:rPr>
+                <w:noProof/>
+                <w:webHidden/>
+              </w:rPr>
+              <w:tab/>
+            </w:r>
+            <w:r>
+              <w:rPr>
+                <w:noProof/>
+                <w:webHidden/>
+              </w:rPr>
+              <w:fldChar w:fldCharType="begin"/>
+            </w:r>
+            <w:r>
+              <w:rPr>
+                <w:noProof/>
+                <w:webHidden/>
+              </w:rPr>
+              <w:instrText xml:space="preserve"> PAGEREF _Toc420870553 \h </w:instrText>
+            </w:r>
+            <w:r>
+              <w:rPr>
+                <w:noProof/>
+                <w:webHidden/>
+              </w:rPr>
+            </w:r>
+            <w:r>
+              <w:rPr>
+                <w:noProof/>
+                <w:webHidden/>
+              </w:rPr>
+              <w:fldChar w:fldCharType="separate"/>
+            </w:r>
+            <w:r>
+              <w:rPr>
+                <w:noProof/>
+                <w:webHidden/>
+              </w:rPr>
+              <w:t>4</w:t>
+            </w:r>
+            <w:r>
+              <w:rPr>
+                <w:noProof/>
+                <w:webHidden/>
+              </w:rPr>
+              <w:fldChar w:fldCharType="end"/>
+            </w:r>
+          </w:hyperlink>
+        </w:p>
+        <w:p>
+          <w:pPr>
+            <w:pStyle w:val="TOC3"/>
+            <w:tabs>
+              <w:tab w:val="right" w:leader="dot" w:pos="8494"/>
+            </w:tabs>
+            <w:rPr>
+              <w:rFonts w:eastAsiaTheme="minorEastAsia"/>
+              <w:noProof/>
+              <w:lang w:eastAsia="pt-PT"/>
+            </w:rPr>
+          </w:pPr>
+          <w:hyperlink w:anchor="_Toc420870554" w:history="1">
+            <w:r>
+              <w:rPr>
+                <w:rStyle w:val="Hyperlink"/>
+                <w:noProof/>
+              </w:rPr>
+              <w:t>OrderSite</w:t>
+            </w:r>
+            <w:r>
+              <w:rPr>
+                <w:noProof/>
+                <w:webHidden/>
+              </w:rPr>
+              <w:tab/>
+            </w:r>
+            <w:r>
+              <w:rPr>
+                <w:noProof/>
+                <w:webHidden/>
+              </w:rPr>
+              <w:fldChar w:fldCharType="begin"/>
+            </w:r>
+            <w:r>
+              <w:rPr>
+                <w:noProof/>
+                <w:webHidden/>
+              </w:rPr>
+              <w:instrText xml:space="preserve"> PAGEREF _Toc420870554 \h </w:instrText>
+            </w:r>
+            <w:r>
+              <w:rPr>
+                <w:noProof/>
+                <w:webHidden/>
+              </w:rPr>
+            </w:r>
+            <w:r>
+              <w:rPr>
+                <w:noProof/>
+                <w:webHidden/>
+              </w:rPr>
+              <w:fldChar w:fldCharType="separate"/>
+            </w:r>
+            <w:r>
+              <w:rPr>
+                <w:noProof/>
+                <w:webHidden/>
+              </w:rPr>
+              <w:t>4</w:t>
+            </w:r>
+            <w:r>
+              <w:rPr>
+                <w:noProof/>
+                <w:webHidden/>
+              </w:rPr>
+              <w:fldChar w:fldCharType="end"/>
+            </w:r>
+          </w:hyperlink>
+        </w:p>
+        <w:p>
+          <w:pPr>
+            <w:pStyle w:val="TOC3"/>
+            <w:tabs>
+              <w:tab w:val="right" w:leader="dot" w:pos="8494"/>
+            </w:tabs>
+            <w:rPr>
+              <w:rFonts w:eastAsiaTheme="minorEastAsia"/>
+              <w:noProof/>
+              <w:lang w:eastAsia="pt-PT"/>
+            </w:rPr>
+          </w:pPr>
+          <w:hyperlink w:anchor="_Toc420870555" w:history="1">
+            <w:r>
+              <w:rPr>
+                <w:rStyle w:val="Hyperlink"/>
+                <w:noProof/>
+              </w:rPr>
+              <w:t>StoreGUI</w:t>
+            </w:r>
+            <w:r>
+              <w:rPr>
+                <w:noProof/>
+                <w:webHidden/>
+              </w:rPr>
+              <w:tab/>
+            </w:r>
+            <w:r>
+              <w:rPr>
+                <w:noProof/>
+                <w:webHidden/>
+              </w:rPr>
+              <w:fldChar w:fldCharType="begin"/>
+            </w:r>
+            <w:r>
+              <w:rPr>
+                <w:noProof/>
+                <w:webHidden/>
+              </w:rPr>
+              <w:instrText xml:space="preserve"> PAGEREF _Toc420870555 \h </w:instrText>
+            </w:r>
+            <w:r>
+              <w:rPr>
+                <w:noProof/>
+                <w:webHidden/>
+              </w:rPr>
+            </w:r>
+            <w:r>
+              <w:rPr>
+                <w:noProof/>
+                <w:webHidden/>
+              </w:rPr>
+              <w:fldChar w:fldCharType="separate"/>
+            </w:r>
+            <w:r>
+              <w:rPr>
+                <w:noProof/>
+                <w:webHidden/>
+              </w:rPr>
+              <w:t>4</w:t>
+            </w:r>
+            <w:r>
+              <w:rPr>
+                <w:noProof/>
+                <w:webHidden/>
+              </w:rPr>
+              <w:fldChar w:fldCharType="end"/>
+            </w:r>
+          </w:hyperlink>
+        </w:p>
+        <w:p>
+          <w:pPr>
+            <w:pStyle w:val="TOC3"/>
+            <w:tabs>
+              <w:tab w:val="right" w:leader="dot" w:pos="8494"/>
+            </w:tabs>
+            <w:rPr>
+              <w:rFonts w:eastAsiaTheme="minorEastAsia"/>
+              <w:noProof/>
+              <w:lang w:eastAsia="pt-PT"/>
+            </w:rPr>
+          </w:pPr>
+          <w:hyperlink w:anchor="_Toc420870556" w:history="1">
+            <w:r>
+              <w:rPr>
+                <w:rStyle w:val="Hyperlink"/>
+                <w:noProof/>
+              </w:rPr>
+              <w:t>ReceiptConsole</w:t>
+            </w:r>
+            <w:r>
+              <w:rPr>
+                <w:noProof/>
+                <w:webHidden/>
+              </w:rPr>
+              <w:tab/>
+            </w:r>
+            <w:r>
+              <w:rPr>
+                <w:noProof/>
+                <w:webHidden/>
+              </w:rPr>
+              <w:fldChar w:fldCharType="begin"/>
+            </w:r>
+            <w:r>
+              <w:rPr>
+                <w:noProof/>
+                <w:webHidden/>
+              </w:rPr>
+              <w:instrText xml:space="preserve"> PAGEREF _Toc420870556 \h </w:instrText>
+            </w:r>
+            <w:r>
+              <w:rPr>
+                <w:noProof/>
+                <w:webHidden/>
+              </w:rPr>
+            </w:r>
+            <w:r>
+              <w:rPr>
+                <w:noProof/>
+                <w:webHidden/>
+              </w:rPr>
+              <w:fldChar w:fldCharType="separate"/>
+            </w:r>
+            <w:r>
+              <w:rPr>
+                <w:noProof/>
+                <w:webHidden/>
+              </w:rPr>
+              <w:t>4</w:t>
+            </w:r>
+            <w:r>
+              <w:rPr>
+                <w:noProof/>
+                <w:webHidden/>
+              </w:rPr>
+              <w:fldChar w:fldCharType="end"/>
+            </w:r>
+          </w:hyperlink>
+        </w:p>
+        <w:p>
+          <w:pPr>
+            <w:pStyle w:val="TOC2"/>
+            <w:tabs>
+              <w:tab w:val="right" w:leader="dot" w:pos="8494"/>
+            </w:tabs>
+            <w:rPr>
+              <w:rFonts w:eastAsiaTheme="minorEastAsia"/>
+              <w:noProof/>
+              <w:lang w:eastAsia="pt-PT"/>
+            </w:rPr>
+          </w:pPr>
+          <w:hyperlink w:anchor="_Toc420870557" w:history="1">
+            <w:r>
+              <w:rPr>
+                <w:rStyle w:val="Hyperlink"/>
+                <w:noProof/>
+              </w:rPr>
+              <w:t>Warehouse</w:t>
+            </w:r>
+            <w:r>
+              <w:rPr>
+                <w:noProof/>
+                <w:webHidden/>
+              </w:rPr>
+              <w:tab/>
+            </w:r>
+            <w:r>
+              <w:rPr>
+                <w:noProof/>
+                <w:webHidden/>
+              </w:rPr>
+              <w:fldChar w:fldCharType="begin"/>
+            </w:r>
+            <w:r>
+              <w:rPr>
+                <w:noProof/>
+                <w:webHidden/>
+              </w:rPr>
+              <w:instrText xml:space="preserve"> PAGEREF _Toc420870557 \h </w:instrText>
+            </w:r>
+            <w:r>
+              <w:rPr>
+                <w:noProof/>
+                <w:webHidden/>
+              </w:rPr>
+            </w:r>
+            <w:r>
+              <w:rPr>
+                <w:noProof/>
+                <w:webHidden/>
+              </w:rPr>
+              <w:fldChar w:fldCharType="separate"/>
+            </w:r>
+            <w:r>
+              <w:rPr>
+                <w:noProof/>
+                <w:webHidden/>
+              </w:rPr>
+              <w:t>5</w:t>
+            </w:r>
+            <w:r>
+              <w:rPr>
+                <w:noProof/>
+                <w:webHidden/>
+              </w:rPr>
+              <w:fldChar w:fldCharType="end"/>
+            </w:r>
+          </w:hyperlink>
+        </w:p>
+        <w:p>
+          <w:pPr>
+            <w:pStyle w:val="TOC3"/>
+            <w:tabs>
+              <w:tab w:val="right" w:leader="dot" w:pos="8494"/>
+            </w:tabs>
+            <w:rPr>
+              <w:rFonts w:eastAsiaTheme="minorEastAsia"/>
+              <w:noProof/>
+              <w:lang w:eastAsia="pt-PT"/>
+            </w:rPr>
+          </w:pPr>
+          <w:hyperlink w:anchor="_Toc420870558" w:history="1">
+            <w:r>
+              <w:rPr>
+                <w:rStyle w:val="Hyperlink"/>
+                <w:noProof/>
+              </w:rPr>
+              <w:t>WarehouseService</w:t>
+            </w:r>
+            <w:r>
+              <w:rPr>
+                <w:noProof/>
+                <w:webHidden/>
+              </w:rPr>
+              <w:tab/>
+            </w:r>
+            <w:r>
+              <w:rPr>
+                <w:noProof/>
+                <w:webHidden/>
+              </w:rPr>
+              <w:fldChar w:fldCharType="begin"/>
+            </w:r>
+            <w:r>
+              <w:rPr>
+                <w:noProof/>
+                <w:webHidden/>
+              </w:rPr>
+              <w:instrText xml:space="preserve"> PAGEREF _Toc420870558 \h </w:instrText>
+            </w:r>
+            <w:r>
+              <w:rPr>
+                <w:noProof/>
+                <w:webHidden/>
+              </w:rPr>
+            </w:r>
+            <w:r>
+              <w:rPr>
+                <w:noProof/>
+                <w:webHidden/>
+              </w:rPr>
+              <w:fldChar w:fldCharType="separate"/>
+            </w:r>
+            <w:r>
+              <w:rPr>
+                <w:noProof/>
+                <w:webHidden/>
+              </w:rPr>
+              <w:t>5</w:t>
+            </w:r>
+            <w:r>
+              <w:rPr>
+                <w:noProof/>
+                <w:webHidden/>
+              </w:rPr>
+              <w:fldChar w:fldCharType="end"/>
+            </w:r>
+          </w:hyperlink>
+        </w:p>
+        <w:p>
+          <w:pPr>
+            <w:pStyle w:val="TOC3"/>
+            <w:tabs>
+              <w:tab w:val="right" w:leader="dot" w:pos="8494"/>
+            </w:tabs>
+            <w:rPr>
+              <w:rFonts w:eastAsiaTheme="minorEastAsia"/>
+              <w:noProof/>
+              <w:lang w:eastAsia="pt-PT"/>
+            </w:rPr>
+          </w:pPr>
+          <w:hyperlink w:anchor="_Toc420870559" w:history="1">
+            <w:r>
+              <w:rPr>
+                <w:rStyle w:val="Hyperlink"/>
+                <w:noProof/>
+              </w:rPr>
+              <w:t>WarehouseServer</w:t>
+            </w:r>
+            <w:r>
+              <w:rPr>
+                <w:noProof/>
+                <w:webHidden/>
+              </w:rPr>
+              <w:tab/>
+            </w:r>
+            <w:r>
+              <w:rPr>
+                <w:noProof/>
+                <w:webHidden/>
+              </w:rPr>
+              <w:fldChar w:fldCharType="begin"/>
+            </w:r>
+            <w:r>
+              <w:rPr>
+                <w:noProof/>
+                <w:webHidden/>
+              </w:rPr>
+              <w:instrText xml:space="preserve"> PAGEREF _Toc420870559 \h </w:instrText>
+            </w:r>
+            <w:r>
+              <w:rPr>
+                <w:noProof/>
+                <w:webHidden/>
+              </w:rPr>
+            </w:r>
+            <w:r>
+              <w:rPr>
+                <w:noProof/>
+                <w:webHidden/>
+              </w:rPr>
+              <w:fldChar w:fldCharType="separate"/>
+            </w:r>
+            <w:r>
+              <w:rPr>
+                <w:noProof/>
+                <w:webHidden/>
+              </w:rPr>
+              <w:t>5</w:t>
+            </w:r>
+            <w:r>
+              <w:rPr>
+                <w:noProof/>
+                <w:webHidden/>
+              </w:rPr>
+              <w:fldChar w:fldCharType="end"/>
+            </w:r>
+          </w:hyperlink>
+        </w:p>
+        <w:p>
+          <w:pPr>
+            <w:pStyle w:val="TOC3"/>
+            <w:tabs>
+              <w:tab w:val="right" w:leader="dot" w:pos="8494"/>
+            </w:tabs>
+            <w:rPr>
+              <w:rFonts w:eastAsiaTheme="minorEastAsia"/>
+              <w:noProof/>
+              <w:lang w:eastAsia="pt-PT"/>
+            </w:rPr>
+          </w:pPr>
+          <w:hyperlink w:anchor="_Toc420870560" w:history="1">
+            <w:r>
+              <w:rPr>
+                <w:rStyle w:val="Hyperlink"/>
+                <w:noProof/>
+              </w:rPr>
+              <w:t>WarehouseGUI</w:t>
+            </w:r>
+            <w:r>
+              <w:rPr>
+                <w:noProof/>
+                <w:webHidden/>
+              </w:rPr>
+              <w:tab/>
+            </w:r>
+            <w:r>
+              <w:rPr>
+                <w:noProof/>
+                <w:webHidden/>
+              </w:rPr>
+              <w:fldChar w:fldCharType="begin"/>
+            </w:r>
+            <w:r>
+              <w:rPr>
+                <w:noProof/>
+                <w:webHidden/>
+              </w:rPr>
+              <w:instrText xml:space="preserve"> PAGEREF _Toc420870560 \h </w:instrText>
+            </w:r>
+            <w:r>
+              <w:rPr>
+                <w:noProof/>
+                <w:webHidden/>
+              </w:rPr>
+            </w:r>
+            <w:r>
+              <w:rPr>
+                <w:noProof/>
+                <w:webHidden/>
+              </w:rPr>
+              <w:fldChar w:fldCharType="separate"/>
+            </w:r>
+            <w:r>
+              <w:rPr>
+                <w:noProof/>
+                <w:webHidden/>
+              </w:rPr>
+              <w:t>5</w:t>
+            </w:r>
+            <w:r>
+              <w:rPr>
+                <w:noProof/>
+                <w:webHidden/>
+              </w:rPr>
+              <w:fldChar w:fldCharType="end"/>
+            </w:r>
+          </w:hyperlink>
+        </w:p>
+        <w:p>
+          <w:pPr>
+            <w:pStyle w:val="TOC1"/>
+            <w:tabs>
+              <w:tab w:val="right" w:leader="dot" w:pos="8494"/>
+            </w:tabs>
+            <w:rPr>
+              <w:rFonts w:eastAsiaTheme="minorEastAsia"/>
+              <w:noProof/>
+              <w:lang w:eastAsia="pt-PT"/>
+            </w:rPr>
+          </w:pPr>
+          <w:hyperlink w:anchor="_Toc420870561" w:history="1">
+            <w:r>
+              <w:rPr>
+                <w:rStyle w:val="Hyperlink"/>
+                <w:noProof/>
+              </w:rPr>
+              <w:t>Interfaces / Cenários de Uso</w:t>
+            </w:r>
+            <w:r>
+              <w:rPr>
+                <w:noProof/>
+                <w:webHidden/>
+              </w:rPr>
+              <w:tab/>
+            </w:r>
+            <w:r>
+              <w:rPr>
+                <w:noProof/>
+                <w:webHidden/>
+              </w:rPr>
+              <w:fldChar w:fldCharType="begin"/>
+            </w:r>
+            <w:r>
+              <w:rPr>
+                <w:noProof/>
+                <w:webHidden/>
+              </w:rPr>
+              <w:instrText xml:space="preserve"> PAGEREF _Toc420870561 \h </w:instrText>
+            </w:r>
+            <w:r>
+              <w:rPr>
+                <w:noProof/>
+                <w:webHidden/>
+              </w:rPr>
+            </w:r>
+            <w:r>
+              <w:rPr>
+                <w:noProof/>
+                <w:webHidden/>
+              </w:rPr>
+              <w:fldChar w:fldCharType="separate"/>
+            </w:r>
+            <w:r>
+              <w:rPr>
+                <w:noProof/>
+                <w:webHidden/>
+              </w:rPr>
+              <w:t>6</w:t>
+            </w:r>
+            <w:r>
+              <w:rPr>
+                <w:noProof/>
+                <w:webHidden/>
+              </w:rPr>
+              <w:fldChar w:fldCharType="end"/>
+            </w:r>
+          </w:hyperlink>
+        </w:p>
+        <w:p>
+          <w:pPr>
+            <w:pStyle w:val="TOC1"/>
+            <w:tabs>
+              <w:tab w:val="right" w:leader="dot" w:pos="8494"/>
+            </w:tabs>
+            <w:rPr>
+              <w:rFonts w:eastAsiaTheme="minorEastAsia"/>
+              <w:noProof/>
+              <w:lang w:eastAsia="pt-PT"/>
+            </w:rPr>
+          </w:pPr>
+          <w:hyperlink w:anchor="_Toc420870562" w:history="1">
+            <w:r>
+              <w:rPr>
+                <w:rStyle w:val="Hyperlink"/>
+                <w:noProof/>
+              </w:rPr>
+              <w:t>Funcionalidades Implementadas</w:t>
+            </w:r>
+            <w:r>
+              <w:rPr>
+                <w:noProof/>
+                <w:webHidden/>
+              </w:rPr>
+              <w:tab/>
+            </w:r>
+            <w:r>
+              <w:rPr>
+                <w:noProof/>
+                <w:webHidden/>
+              </w:rPr>
+              <w:fldChar w:fldCharType="begin"/>
+            </w:r>
+            <w:r>
+              <w:rPr>
+                <w:noProof/>
+                <w:webHidden/>
+              </w:rPr>
+              <w:instrText xml:space="preserve"> PAGEREF _Toc420870562 \h </w:instrText>
+            </w:r>
+            <w:r>
+              <w:rPr>
+                <w:noProof/>
+                <w:webHidden/>
+              </w:rPr>
+            </w:r>
+            <w:r>
+              <w:rPr>
+                <w:noProof/>
+                <w:webHidden/>
+              </w:rPr>
+              <w:fldChar w:fldCharType="separate"/>
+            </w:r>
+            <w:r>
+              <w:rPr>
+                <w:noProof/>
+                <w:webHidden/>
+              </w:rPr>
+              <w:t>11</w:t>
+            </w:r>
+            <w:r>
+              <w:rPr>
+                <w:noProof/>
+                <w:webHidden/>
+              </w:rPr>
+              <w:fldChar w:fldCharType="end"/>
+            </w:r>
+          </w:hyperlink>
+        </w:p>
+        <w:p>
+          <w:pPr>
+            <w:pStyle w:val="TOC1"/>
+            <w:tabs>
+              <w:tab w:val="right" w:leader="dot" w:pos="8494"/>
+            </w:tabs>
+            <w:rPr>
+              <w:rFonts w:eastAsiaTheme="minorEastAsia"/>
+              <w:noProof/>
+              <w:lang w:eastAsia="pt-PT"/>
+            </w:rPr>
+          </w:pPr>
+          <w:hyperlink w:anchor="_Toc420870563" w:history="1">
+            <w:r>
+              <w:rPr>
+                <w:rStyle w:val="Hyperlink"/>
+                <w:noProof/>
+              </w:rPr>
+              <w:t>Instalação / Utilização</w:t>
+            </w:r>
+            <w:r>
+              <w:rPr>
+                <w:noProof/>
+                <w:webHidden/>
+              </w:rPr>
+              <w:tab/>
+            </w:r>
+            <w:r>
+              <w:rPr>
+                <w:noProof/>
+                <w:webHidden/>
+              </w:rPr>
+              <w:fldChar w:fldCharType="begin"/>
+            </w:r>
+            <w:r>
+              <w:rPr>
+                <w:noProof/>
+                <w:webHidden/>
+              </w:rPr>
+              <w:instrText xml:space="preserve"> PAGEREF _Toc420870563 \h </w:instrText>
+            </w:r>
+            <w:r>
+              <w:rPr>
+                <w:noProof/>
+                <w:webHidden/>
+              </w:rPr>
+            </w:r>
+            <w:r>
+              <w:rPr>
+                <w:noProof/>
+                <w:webHidden/>
+              </w:rPr>
+              <w:fldChar w:fldCharType="separate"/>
+            </w:r>
+            <w:r>
+              <w:rPr>
+                <w:noProof/>
+                <w:webHidden/>
+              </w:rPr>
+              <w:t>12</w:t>
+            </w:r>
+            <w:r>
+              <w:rPr>
+                <w:noProof/>
+                <w:webHidden/>
+              </w:rPr>
+              <w:fldChar w:fldCharType="end"/>
+            </w:r>
+          </w:hyperlink>
+        </w:p>
+        <w:p>
+          <w:pPr>
+            <w:pStyle w:val="TOC1"/>
+            <w:tabs>
+              <w:tab w:val="right" w:leader="dot" w:pos="8494"/>
+            </w:tabs>
+            <w:rPr>
+              <w:rFonts w:eastAsiaTheme="minorEastAsia"/>
+              <w:noProof/>
+              <w:lang w:eastAsia="pt-PT"/>
+            </w:rPr>
+          </w:pPr>
+          <w:hyperlink w:anchor="_Toc420870564" w:history="1">
+            <w:r>
+              <w:rPr>
+                <w:rStyle w:val="Hyperlink"/>
+                <w:noProof/>
+              </w:rPr>
+              <w:t>Conclusão</w:t>
+            </w:r>
+            <w:r>
+              <w:rPr>
+                <w:noProof/>
+                <w:webHidden/>
+              </w:rPr>
+              <w:tab/>
+            </w:r>
+            <w:r>
+              <w:rPr>
+                <w:noProof/>
+                <w:webHidden/>
+              </w:rPr>
+              <w:fldChar w:fldCharType="begin"/>
+            </w:r>
+            <w:r>
+              <w:rPr>
+                <w:noProof/>
+                <w:webHidden/>
+              </w:rPr>
+              <w:instrText xml:space="preserve"> PAGEREF _Toc420870564 \h </w:instrText>
+            </w:r>
+            <w:r>
+              <w:rPr>
+                <w:noProof/>
+                <w:webHidden/>
+              </w:rPr>
+            </w:r>
+            <w:r>
+              <w:rPr>
+                <w:noProof/>
+                <w:webHidden/>
+              </w:rPr>
+              <w:fldChar w:fldCharType="separate"/>
+            </w:r>
+            <w:r>
+              <w:rPr>
+                <w:noProof/>
+                <w:webHidden/>
+              </w:rPr>
+              <w:t>12</w:t>
+            </w:r>
+            <w:r>
+              <w:rPr>
+                <w:noProof/>
+                <w:webHidden/>
+              </w:rPr>
+              <w:fldChar w:fldCharType="end"/>
+            </w:r>
+          </w:hyperlink>
+        </w:p>
+        <w:p>
+          <w:r>
+            <w:rPr>
+              <w:b/>
+              <w:bCs/>
+              <w:noProof/>
+            </w:rPr>
+            <w:fldChar w:fldCharType="end"/>
+          </w:r>
+        </w:p>
+      </w:sdtContent>
+    </w:sdt>
+    <w:p/>
     <w:p>
       <w:pPr>
         <w:jc w:val="center"/>
       </w:pPr>
+    </w:p>
+    <w:p>
+      <w:pPr>
+        <w:jc w:val="center"/>
+      </w:pPr>
+    </w:p>
+    <w:p>
+      <w:pPr>
+        <w:jc w:val="center"/>
+      </w:pPr>
+    </w:p>
+    <w:p>
+      <w:pPr>
+        <w:jc w:val="center"/>
+      </w:pPr>
+    </w:p>
+    <w:p>
+      <w:pPr>
+        <w:jc w:val="center"/>
+      </w:pPr>
+    </w:p>
+    <w:p>
+      <w:pPr>
+        <w:jc w:val="center"/>
+      </w:pPr>
+    </w:p>
+    <w:p>
+      <w:pPr>
+        <w:jc w:val="center"/>
+      </w:pPr>
+    </w:p>
+    <w:p>
+      <w:pPr>
+        <w:jc w:val="center"/>
+      </w:pPr>
+    </w:p>
+    <w:p>
+      <w:pPr>
+        <w:jc w:val="center"/>
+      </w:pPr>
+    </w:p>
+    <w:p>
+      <w:pPr>
+        <w:jc w:val="center"/>
+      </w:pPr>
+    </w:p>
+    <w:p>
+      <w:pPr>
+        <w:jc w:val="center"/>
+      </w:pPr>
+    </w:p>
+    <w:p/>
+    <w:p>
+      <w:pPr>
+        <w:pStyle w:val="Heading1"/>
+      </w:pPr>
+      <w:bookmarkStart w:id="0" w:name="_Toc420870549"/>
       <w:r>
         <w:lastRenderedPageBreak/>
         <w:t>Introdução</w:t>
       </w:r>
-    </w:p>
-    <w:p>
-      <w:pPr>
-        <w:jc w:val="center"/>
-      </w:pPr>
-    </w:p>
-    <w:p>
-      <w:pPr>
-        <w:jc w:val="center"/>
-      </w:pPr>
-    </w:p>
-    <w:p>
-      <w:pPr>
-        <w:jc w:val="center"/>
-      </w:pPr>
-    </w:p>
-    <w:p>
-      <w:pPr>
-        <w:jc w:val="center"/>
-      </w:pPr>
-    </w:p>
-    <w:p>
-      <w:pPr>
-        <w:jc w:val="center"/>
-      </w:pPr>
-    </w:p>
-    <w:p>
-      <w:pPr>
-        <w:jc w:val="center"/>
-      </w:pPr>
-    </w:p>
-    <w:p>
-      <w:pPr>
-        <w:jc w:val="center"/>
-      </w:pPr>
-    </w:p>
-    <w:p>
-      <w:pPr>
-        <w:jc w:val="center"/>
-      </w:pPr>
-    </w:p>
-    <w:p>
-      <w:pPr>
-        <w:jc w:val="center"/>
-      </w:pPr>
-    </w:p>
-    <w:p>
-      <w:pPr>
-        <w:jc w:val="center"/>
-      </w:pPr>
-    </w:p>
-    <w:p>
-      <w:pPr>
-        <w:jc w:val="center"/>
-      </w:pPr>
-    </w:p>
-    <w:p>
-      <w:pPr>
-        <w:jc w:val="center"/>
-      </w:pPr>
-    </w:p>
-    <w:p>
-      <w:pPr>
-        <w:jc w:val="center"/>
-      </w:pPr>
-    </w:p>
-    <w:p>
-      <w:pPr>
-        <w:jc w:val="center"/>
-      </w:pPr>
-    </w:p>
-    <w:p>
-      <w:pPr>
-        <w:jc w:val="center"/>
-      </w:pPr>
-    </w:p>
-    <w:p>
-      <w:pPr>
-        <w:jc w:val="center"/>
-      </w:pPr>
-    </w:p>
-    <w:p>
-      <w:pPr>
-        <w:jc w:val="center"/>
-      </w:pPr>
-    </w:p>
-    <w:p>
-      <w:pPr>
-        <w:jc w:val="center"/>
-      </w:pPr>
-    </w:p>
-    <w:p>
-      <w:pPr>
-        <w:jc w:val="center"/>
-      </w:pPr>
-    </w:p>
-    <w:p>
-      <w:pPr>
-        <w:jc w:val="center"/>
-      </w:pPr>
-    </w:p>
-    <w:p>
-      <w:pPr>
-        <w:jc w:val="center"/>
-      </w:pPr>
-    </w:p>
-    <w:p>
-      <w:pPr>
-        <w:jc w:val="center"/>
-      </w:pPr>
-    </w:p>
-    <w:p>
-      <w:pPr>
-        <w:jc w:val="center"/>
-      </w:pPr>
-    </w:p>
-    <w:p>
-      <w:pPr>
-        <w:jc w:val="center"/>
-      </w:pPr>
+      <w:bookmarkEnd w:id="0"/>
     </w:p>
     <w:p/>
     <w:p>
       <w:pPr>
+        <w:rPr>
+          <w:sz w:val="24"/>
+        </w:rPr>
+      </w:pPr>
+      <w:r>
+        <w:tab/>
+      </w:r>
+      <w:r>
+        <w:rPr>
+          <w:sz w:val="24"/>
+        </w:rPr>
+        <w:t xml:space="preserve">Este trabalho foi realizado no âmbito da unidade curricular de “Tecnologias de Distribuição e Integração” do Mestrado Integrado de Engenharia Informática e Computação. Consiste na elaboração de um sistema distribuído de uma livraria que se encontra dividida em duas localizações físicas que necessitam de comunicar entre elas: a loja e o armazém. Deve ainda ser possível encomendar livros através de um </w:t>
+      </w:r>
+      <w:proofErr w:type="gramStart"/>
+      <w:r>
+        <w:rPr>
+          <w:i/>
+          <w:sz w:val="24"/>
+        </w:rPr>
+        <w:t>website</w:t>
+      </w:r>
+      <w:proofErr w:type="gramEnd"/>
+      <w:r>
+        <w:rPr>
+          <w:sz w:val="24"/>
+        </w:rPr>
+        <w:t>. O objetivo deste trabalho é implementar um sistema distribuído aplicando os princípios SOA (</w:t>
+      </w:r>
+      <w:proofErr w:type="spellStart"/>
+      <w:r>
+        <w:rPr>
+          <w:sz w:val="24"/>
+        </w:rPr>
+        <w:t>Service</w:t>
+      </w:r>
+      <w:proofErr w:type="spellEnd"/>
+      <w:r>
+        <w:rPr>
+          <w:sz w:val="24"/>
+        </w:rPr>
+        <w:t xml:space="preserve"> </w:t>
+      </w:r>
+      <w:proofErr w:type="spellStart"/>
+      <w:r>
+        <w:rPr>
+          <w:sz w:val="24"/>
+        </w:rPr>
+        <w:t>Oriented</w:t>
+      </w:r>
+      <w:proofErr w:type="spellEnd"/>
+      <w:r>
+        <w:rPr>
+          <w:sz w:val="24"/>
+        </w:rPr>
+        <w:t xml:space="preserve"> </w:t>
+      </w:r>
+      <w:proofErr w:type="spellStart"/>
+      <w:r>
+        <w:rPr>
+          <w:sz w:val="24"/>
+        </w:rPr>
+        <w:t>Architecture</w:t>
+      </w:r>
+      <w:proofErr w:type="spellEnd"/>
+      <w:r>
+        <w:rPr>
+          <w:sz w:val="24"/>
+        </w:rPr>
+        <w:t>), ou seja, as funcionalidades das aplicações devem ser disponibilizadas através de serviços.</w:t>
+      </w:r>
+    </w:p>
+    <w:p>
+      <w:pPr>
+        <w:rPr>
+          <w:sz w:val="24"/>
+        </w:rPr>
+      </w:pPr>
+    </w:p>
+    <w:p>
+      <w:pPr>
         <w:pStyle w:val="Heading1"/>
       </w:pPr>
-      <w:r>
-        <w:lastRenderedPageBreak/>
-        <w:t>Introdução</w:t>
-      </w:r>
-    </w:p>
-    <w:p/>
-    <w:p>
-      <w:pPr>
-        <w:rPr>
-          <w:sz w:val="24"/>
-        </w:rPr>
-      </w:pPr>
-      <w:r>
-        <w:tab/>
-      </w:r>
-      <w:r>
-        <w:rPr>
-          <w:sz w:val="24"/>
-        </w:rPr>
-        <w:t xml:space="preserve">Este trabalho foi realizado no âmbito da unidade curricular de “Tecnologias de Distribuição e Integração” do Mestrado Integrado de Engenharia Informática e Computação. Consiste na elaboração de um sistema distribuído de uma livraria que se encontra dividida em duas localizações físicas que necessitam de comunicar entre elas: a loja e o armazém. Deve ainda ser possível encomendar livros através de um </w:t>
-      </w:r>
-      <w:proofErr w:type="gramStart"/>
-      <w:r>
-        <w:rPr>
-          <w:i/>
-          <w:sz w:val="24"/>
-        </w:rPr>
-        <w:t>website</w:t>
-      </w:r>
-      <w:proofErr w:type="gramEnd"/>
-      <w:r>
-        <w:rPr>
-          <w:sz w:val="24"/>
-        </w:rPr>
-        <w:t>. O objetivo deste trabalho é implementar um sistema distribuído aplicando os princípios SOA (</w:t>
-      </w:r>
-      <w:proofErr w:type="spellStart"/>
-      <w:r>
-        <w:rPr>
-          <w:sz w:val="24"/>
-        </w:rPr>
-        <w:t>Service</w:t>
-      </w:r>
-      <w:proofErr w:type="spellEnd"/>
-      <w:r>
-        <w:rPr>
-          <w:sz w:val="24"/>
-        </w:rPr>
-        <w:t xml:space="preserve"> </w:t>
-      </w:r>
-      <w:proofErr w:type="spellStart"/>
-      <w:r>
-        <w:rPr>
-          <w:sz w:val="24"/>
-        </w:rPr>
-        <w:t>Oriented</w:t>
-      </w:r>
-      <w:proofErr w:type="spellEnd"/>
-      <w:r>
-        <w:rPr>
-          <w:sz w:val="24"/>
-        </w:rPr>
-        <w:t xml:space="preserve"> </w:t>
-      </w:r>
-      <w:proofErr w:type="spellStart"/>
-      <w:r>
-        <w:rPr>
-          <w:sz w:val="24"/>
-        </w:rPr>
-        <w:t>Architecture</w:t>
-      </w:r>
-      <w:proofErr w:type="spellEnd"/>
-      <w:r>
-        <w:rPr>
-          <w:sz w:val="24"/>
-        </w:rPr>
-        <w:t>), ou seja, as funcionalidades das aplicações devem ser disponibilizadas através de serviços.</w:t>
-      </w:r>
-    </w:p>
-    <w:p>
-      <w:pPr>
-        <w:rPr>
-          <w:sz w:val="24"/>
-        </w:rPr>
-      </w:pPr>
-    </w:p>
-    <w:p>
-      <w:pPr>
-        <w:pStyle w:val="Heading1"/>
-      </w:pPr>
+      <w:bookmarkStart w:id="1" w:name="_Toc420870550"/>
       <w:r>
         <w:t>Problema</w:t>
       </w:r>
+      <w:bookmarkEnd w:id="1"/>
     </w:p>
     <w:p/>
     <w:p>
@@ -430,6 +1533,7 @@
       <w:proofErr w:type="gramStart"/>
       <w:r>
         <w:rPr>
+          <w:i/>
           <w:sz w:val="24"/>
         </w:rPr>
         <w:t>online</w:t>
@@ -444,6 +1548,7 @@
       <w:proofErr w:type="gramStart"/>
       <w:r>
         <w:rPr>
+          <w:i/>
           <w:sz w:val="24"/>
         </w:rPr>
         <w:t>online</w:t>
@@ -535,6 +1640,7 @@
       <w:proofErr w:type="gramStart"/>
       <w:r>
         <w:rPr>
+          <w:i/>
           <w:sz w:val="24"/>
         </w:rPr>
         <w:t>e-mail</w:t>
@@ -578,18 +1684,21 @@
       <w:proofErr w:type="gramStart"/>
       <w:r>
         <w:rPr>
+          <w:i/>
           <w:sz w:val="24"/>
         </w:rPr>
         <w:t>e</w:t>
       </w:r>
       <w:r>
         <w:rPr>
+          <w:i/>
           <w:sz w:val="24"/>
         </w:rPr>
         <w:t>-</w:t>
       </w:r>
       <w:r>
         <w:rPr>
+          <w:i/>
           <w:sz w:val="24"/>
         </w:rPr>
         <w:t>mail</w:t>
@@ -604,6 +1713,7 @@
       <w:proofErr w:type="gramStart"/>
       <w:r>
         <w:rPr>
+          <w:i/>
           <w:sz w:val="24"/>
         </w:rPr>
         <w:t>website</w:t>
@@ -652,7 +1762,7 @@
                     </pic:cNvPicPr>
                   </pic:nvPicPr>
                   <pic:blipFill>
-                    <a:blip r:embed="rId6" cstate="print">
+                    <a:blip r:embed="rId7" cstate="print">
                       <a:extLst>
                         <a:ext uri="{28A0092B-C50C-407E-A947-70E740481C1C}">
                           <a14:useLocalDpi xmlns:a14="http://schemas.microsoft.com/office/drawing/2010/main" val="0"/>
@@ -702,10 +1812,12 @@
       <w:pPr>
         <w:pStyle w:val="Heading1"/>
       </w:pPr>
+      <w:bookmarkStart w:id="2" w:name="_Toc420870551"/>
       <w:r>
         <w:lastRenderedPageBreak/>
         <w:t>Solução</w:t>
       </w:r>
+      <w:bookmarkEnd w:id="2"/>
     </w:p>
     <w:p/>
     <w:p>
@@ -744,6 +1856,7 @@
           <w:u w:val="single"/>
         </w:rPr>
       </w:pPr>
+      <w:bookmarkStart w:id="3" w:name="_Toc420870552"/>
       <w:proofErr w:type="spellStart"/>
       <w:r>
         <w:rPr>
@@ -752,16 +1865,20 @@
         </w:rPr>
         <w:t>Store</w:t>
       </w:r>
+      <w:bookmarkEnd w:id="3"/>
       <w:proofErr w:type="spellEnd"/>
     </w:p>
-    <w:p>
-      <w:pPr>
-        <w:pStyle w:val="Heading4"/>
-      </w:pPr>
+    <w:p/>
+    <w:p>
+      <w:pPr>
+        <w:pStyle w:val="Heading3"/>
+      </w:pPr>
+      <w:bookmarkStart w:id="4" w:name="_Toc420870553"/>
       <w:proofErr w:type="spellStart"/>
       <w:r>
         <w:t>OrderStore</w:t>
       </w:r>
+      <w:bookmarkEnd w:id="4"/>
       <w:proofErr w:type="spellEnd"/>
     </w:p>
     <w:p/>
@@ -874,14 +1991,90 @@
     </w:p>
     <w:p>
       <w:pPr>
-        <w:pStyle w:val="Heading4"/>
-      </w:pPr>
+        <w:pStyle w:val="Heading3"/>
+      </w:pPr>
+      <w:bookmarkStart w:id="5" w:name="_Toc420870554"/>
       <w:proofErr w:type="spellStart"/>
       <w:r>
         <w:t>OrderSite</w:t>
       </w:r>
+      <w:bookmarkEnd w:id="5"/>
       <w:proofErr w:type="spellEnd"/>
     </w:p>
+    <w:p>
+      <w:bookmarkStart w:id="6" w:name="_GoBack"/>
+      <w:bookmarkEnd w:id="6"/>
+    </w:p>
+    <w:p>
+      <w:pPr>
+        <w:rPr>
+          <w:sz w:val="24"/>
+        </w:rPr>
+      </w:pPr>
+      <w:r>
+        <w:rPr>
+          <w:sz w:val="24"/>
+        </w:rPr>
+        <w:t xml:space="preserve">Implementa o </w:t>
+      </w:r>
+      <w:proofErr w:type="gramStart"/>
+      <w:r>
+        <w:rPr>
+          <w:i/>
+          <w:sz w:val="24"/>
+        </w:rPr>
+        <w:t>website</w:t>
+      </w:r>
+      <w:proofErr w:type="gramEnd"/>
+      <w:r>
+        <w:rPr>
+          <w:i/>
+          <w:sz w:val="24"/>
+        </w:rPr>
+        <w:t>/</w:t>
+      </w:r>
+      <w:proofErr w:type="spellStart"/>
+      <w:r>
+        <w:rPr>
+          <w:i/>
+          <w:sz w:val="24"/>
+        </w:rPr>
+        <w:t>webserver</w:t>
+      </w:r>
+      <w:proofErr w:type="spellEnd"/>
+      <w:r>
+        <w:rPr>
+          <w:sz w:val="24"/>
+        </w:rPr>
+        <w:t xml:space="preserve"> em ASP.NET. Este website é composto por duas páginas: uma para criar uma encomenda e outra para rastrear o estado de uma encomenda já efetuada. A base de dados da loja é armazenada neste projeto e são usados os serviços referidos em </w:t>
+      </w:r>
+      <w:proofErr w:type="spellStart"/>
+      <w:r>
+        <w:rPr>
+          <w:sz w:val="24"/>
+        </w:rPr>
+        <w:t>OrderStore</w:t>
+      </w:r>
+      <w:proofErr w:type="spellEnd"/>
+      <w:r>
+        <w:rPr>
+          <w:sz w:val="24"/>
+        </w:rPr>
+        <w:t>.</w:t>
+      </w:r>
+    </w:p>
+    <w:p>
+      <w:pPr>
+        <w:pStyle w:val="Heading3"/>
+      </w:pPr>
+      <w:bookmarkStart w:id="7" w:name="_Toc420870555"/>
+      <w:proofErr w:type="spellStart"/>
+      <w:r>
+        <w:t>StoreGUI</w:t>
+      </w:r>
+      <w:bookmarkEnd w:id="7"/>
+      <w:proofErr w:type="spellEnd"/>
+    </w:p>
     <w:p/>
     <w:p>
       <w:pPr>
@@ -893,111 +2086,33 @@
         <w:rPr>
           <w:sz w:val="24"/>
         </w:rPr>
-        <w:t xml:space="preserve">Implementa o </w:t>
+        <w:t xml:space="preserve">Interface gráfica da loja. É possível, através desta, a realização de uma venda (ou pedido de encomenda, caso não haja stock suficiente) e atualização de </w:t>
       </w:r>
       <w:proofErr w:type="gramStart"/>
       <w:r>
         <w:rPr>
           <w:sz w:val="24"/>
         </w:rPr>
-        <w:t>website</w:t>
+        <w:t>stocks</w:t>
       </w:r>
       <w:proofErr w:type="gramEnd"/>
       <w:r>
         <w:rPr>
           <w:sz w:val="24"/>
         </w:rPr>
-        <w:t>/</w:t>
-      </w:r>
+        <w:t>.</w:t>
+      </w:r>
+    </w:p>
+    <w:p>
+      <w:pPr>
+        <w:pStyle w:val="Heading3"/>
+      </w:pPr>
+      <w:bookmarkStart w:id="8" w:name="_Toc420870556"/>
       <w:proofErr w:type="spellStart"/>
       <w:r>
-        <w:rPr>
-          <w:sz w:val="24"/>
-        </w:rPr>
-        <w:t>webserver</w:t>
-      </w:r>
-      <w:proofErr w:type="spellEnd"/>
-      <w:r>
-        <w:rPr>
-          <w:sz w:val="24"/>
-        </w:rPr>
-        <w:t xml:space="preserve"> em ASP.NET. Este website é composto por duas páginas: uma para criar uma encomenda e outra para rastrear o estado de uma encomenda já efetuada. A base de dados da loja é armazenada neste projeto e são usados os serviços referidos em </w:t>
-      </w:r>
-      <w:proofErr w:type="spellStart"/>
-      <w:r>
-        <w:rPr>
-          <w:sz w:val="24"/>
-        </w:rPr>
-        <w:t>OrderStore</w:t>
-      </w:r>
-      <w:proofErr w:type="spellEnd"/>
-      <w:r>
-        <w:rPr>
-          <w:sz w:val="24"/>
-        </w:rPr>
-        <w:t>.</w:t>
-      </w:r>
-    </w:p>
-    <w:p>
-      <w:pPr>
-        <w:rPr>
-          <w:sz w:val="24"/>
-        </w:rPr>
-      </w:pPr>
-    </w:p>
-    <w:p>
-      <w:pPr>
-        <w:pStyle w:val="Heading4"/>
-      </w:pPr>
-      <w:proofErr w:type="spellStart"/>
-      <w:r>
-        <w:t>StoreGUI</w:t>
-      </w:r>
-      <w:proofErr w:type="spellEnd"/>
-    </w:p>
-    <w:p/>
-    <w:p>
-      <w:pPr>
-        <w:rPr>
-          <w:sz w:val="24"/>
-        </w:rPr>
-      </w:pPr>
-      <w:r>
-        <w:rPr>
-          <w:sz w:val="24"/>
-        </w:rPr>
-        <w:t xml:space="preserve">Interface gráfica da loja. É possível, através desta, a realização de uma venda (ou pedido de encomenda, caso não haja stock suficiente) e atualização de </w:t>
-      </w:r>
-      <w:proofErr w:type="gramStart"/>
-      <w:r>
-        <w:rPr>
-          <w:sz w:val="24"/>
-        </w:rPr>
-        <w:t>stocks</w:t>
-      </w:r>
-      <w:proofErr w:type="gramEnd"/>
-      <w:r>
-        <w:rPr>
-          <w:sz w:val="24"/>
-        </w:rPr>
-        <w:t>.</w:t>
-      </w:r>
-    </w:p>
-    <w:p>
-      <w:pPr>
-        <w:rPr>
-          <w:sz w:val="24"/>
-        </w:rPr>
-      </w:pPr>
-    </w:p>
-    <w:p>
-      <w:pPr>
-        <w:pStyle w:val="Heading4"/>
-      </w:pPr>
-      <w:proofErr w:type="spellStart"/>
-      <w:r>
         <w:t>ReceiptConsole</w:t>
       </w:r>
+      <w:bookmarkEnd w:id="8"/>
       <w:proofErr w:type="spellEnd"/>
     </w:p>
     <w:p/>
@@ -1071,6 +2186,7 @@
         <w:lastRenderedPageBreak/>
         <w:t xml:space="preserve"> </w:t>
       </w:r>
+      <w:bookmarkStart w:id="9" w:name="_Toc420870557"/>
       <w:proofErr w:type="spellStart"/>
       <w:r>
         <w:rPr>
@@ -1079,16 +2195,20 @@
         </w:rPr>
         <w:t>Warehouse</w:t>
       </w:r>
+      <w:bookmarkEnd w:id="9"/>
       <w:proofErr w:type="spellEnd"/>
     </w:p>
-    <w:p>
-      <w:pPr>
-        <w:pStyle w:val="Heading4"/>
-      </w:pPr>
+    <w:p/>
+    <w:p>
+      <w:pPr>
+        <w:pStyle w:val="Heading3"/>
+      </w:pPr>
+      <w:bookmarkStart w:id="10" w:name="_Toc420870558"/>
       <w:proofErr w:type="spellStart"/>
       <w:r>
         <w:t>WarehouseService</w:t>
       </w:r>
+      <w:bookmarkEnd w:id="10"/>
       <w:proofErr w:type="spellEnd"/>
     </w:p>
     <w:p/>
@@ -1136,12 +2256,14 @@
     </w:p>
     <w:p>
       <w:pPr>
-        <w:pStyle w:val="Heading4"/>
-      </w:pPr>
+        <w:pStyle w:val="Heading3"/>
+      </w:pPr>
+      <w:bookmarkStart w:id="11" w:name="_Toc420870559"/>
       <w:proofErr w:type="spellStart"/>
       <w:r>
         <w:t>WarehouseServer</w:t>
       </w:r>
+      <w:bookmarkEnd w:id="11"/>
       <w:proofErr w:type="spellEnd"/>
     </w:p>
     <w:p/>
@@ -1178,12 +2300,14 @@
     </w:p>
     <w:p>
       <w:pPr>
-        <w:pStyle w:val="Heading4"/>
-      </w:pPr>
+        <w:pStyle w:val="Heading3"/>
+      </w:pPr>
+      <w:bookmarkStart w:id="12" w:name="_Toc420870560"/>
       <w:proofErr w:type="spellStart"/>
       <w:r>
         <w:t>WarehouseGUI</w:t>
       </w:r>
+      <w:bookmarkEnd w:id="12"/>
       <w:proofErr w:type="spellEnd"/>
     </w:p>
     <w:p/>
@@ -1224,7 +2348,7 @@
                     </pic:cNvPicPr>
                   </pic:nvPicPr>
                   <pic:blipFill>
-                    <a:blip r:embed="rId7">
+                    <a:blip r:embed="rId8">
                       <a:extLst>
                         <a:ext uri="{28A0092B-C50C-407E-A947-70E740481C1C}">
                           <a14:useLocalDpi xmlns:a14="http://schemas.microsoft.com/office/drawing/2010/main" val="0"/>
@@ -1289,15 +2413,16 @@
     </w:p>
     <w:p/>
     <w:p/>
-    <w:p/>
     <w:p>
       <w:pPr>
         <w:pStyle w:val="Heading1"/>
       </w:pPr>
+      <w:bookmarkStart w:id="13" w:name="_Toc420870561"/>
       <w:r>
         <w:lastRenderedPageBreak/>
         <w:t>Interfaces / Cenários de Uso</w:t>
       </w:r>
+      <w:bookmarkEnd w:id="13"/>
     </w:p>
     <w:p/>
     <w:p>
@@ -1324,7 +2449,7 @@
                     </pic:cNvPicPr>
                   </pic:nvPicPr>
                   <pic:blipFill>
-                    <a:blip r:embed="rId8">
+                    <a:blip r:embed="rId9">
                       <a:extLst>
                         <a:ext uri="{28A0092B-C50C-407E-A947-70E740481C1C}">
                           <a14:useLocalDpi xmlns:a14="http://schemas.microsoft.com/office/drawing/2010/main" val="0"/>
@@ -1411,7 +2536,7 @@
                     </pic:cNvPicPr>
                   </pic:nvPicPr>
                   <pic:blipFill>
-                    <a:blip r:embed="rId9">
+                    <a:blip r:embed="rId10">
                       <a:extLst>
                         <a:ext uri="{28A0092B-C50C-407E-A947-70E740481C1C}">
                           <a14:useLocalDpi xmlns:a14="http://schemas.microsoft.com/office/drawing/2010/main" val="0"/>
@@ -1484,6 +2609,7 @@
       </w:r>
     </w:p>
     <w:p/>
+    <w:p/>
     <w:p>
       <w:pPr>
         <w:jc w:val="center"/>
@@ -1511,7 +2637,7 @@
                     </pic:cNvPicPr>
                   </pic:nvPicPr>
                   <pic:blipFill>
-                    <a:blip r:embed="rId10">
+                    <a:blip r:embed="rId11">
                       <a:extLst>
                         <a:ext uri="{28A0092B-C50C-407E-A947-70E740481C1C}">
                           <a14:useLocalDpi xmlns:a14="http://schemas.microsoft.com/office/drawing/2010/main" val="0"/>
@@ -1608,7 +2734,7 @@
                     </pic:cNvPicPr>
                   </pic:nvPicPr>
                   <pic:blipFill>
-                    <a:blip r:embed="rId11">
+                    <a:blip r:embed="rId12">
                       <a:extLst>
                         <a:ext uri="{28A0092B-C50C-407E-A947-70E740481C1C}">
                           <a14:useLocalDpi xmlns:a14="http://schemas.microsoft.com/office/drawing/2010/main" val="0"/>
@@ -1706,7 +2832,7 @@
                     </pic:cNvPicPr>
                   </pic:nvPicPr>
                   <pic:blipFill>
-                    <a:blip r:embed="rId12">
+                    <a:blip r:embed="rId13">
                       <a:extLst>
                         <a:ext uri="{28A0092B-C50C-407E-A947-70E740481C1C}">
                           <a14:useLocalDpi xmlns:a14="http://schemas.microsoft.com/office/drawing/2010/main" val="0"/>
@@ -1804,7 +2930,7 @@
                     </pic:cNvPicPr>
                   </pic:nvPicPr>
                   <pic:blipFill>
-                    <a:blip r:embed="rId13">
+                    <a:blip r:embed="rId14">
                       <a:extLst>
                         <a:ext uri="{28A0092B-C50C-407E-A947-70E740481C1C}">
                           <a14:useLocalDpi xmlns:a14="http://schemas.microsoft.com/office/drawing/2010/main" val="0"/>
@@ -1863,6 +2989,7 @@
       </w:r>
     </w:p>
     <w:p/>
+    <w:p/>
     <w:p>
       <w:r>
         <w:rPr>
@@ -1887,7 +3014,7 @@
                     </pic:cNvPicPr>
                   </pic:nvPicPr>
                   <pic:blipFill>
-                    <a:blip r:embed="rId14" cstate="print">
+                    <a:blip r:embed="rId15" cstate="print">
                       <a:extLst>
                         <a:ext uri="{28A0092B-C50C-407E-A947-70E740481C1C}">
                           <a14:useLocalDpi xmlns:a14="http://schemas.microsoft.com/office/drawing/2010/main" val="0"/>
@@ -1986,7 +3113,7 @@
                     </pic:cNvPicPr>
                   </pic:nvPicPr>
                   <pic:blipFill>
-                    <a:blip r:embed="rId15" cstate="print">
+                    <a:blip r:embed="rId16" cstate="print">
                       <a:extLst>
                         <a:ext uri="{28A0092B-C50C-407E-A947-70E740481C1C}">
                           <a14:useLocalDpi xmlns:a14="http://schemas.microsoft.com/office/drawing/2010/main" val="0"/>
@@ -2031,8 +3158,6 @@
         </w:rPr>
         <w:t>Fig. 10</w:t>
       </w:r>
-      <w:bookmarkStart w:id="0" w:name="_GoBack"/>
-      <w:bookmarkEnd w:id="0"/>
       <w:r>
         <w:rPr>
           <w:sz w:val="20"/>
@@ -2087,14 +3212,33 @@
       <w:pPr>
         <w:pStyle w:val="Heading1"/>
       </w:pPr>
+      <w:bookmarkStart w:id="14" w:name="_Toc420870562"/>
       <w:r>
         <w:t>Funcionalidades Implementadas</w:t>
       </w:r>
+      <w:bookmarkEnd w:id="14"/>
     </w:p>
     <w:p/>
+    <w:p>
+      <w:r>
+        <w:tab/>
+      </w:r>
+      <w:r>
+        <w:rPr>
+          <w:sz w:val="24"/>
+        </w:rPr>
+        <w:t>Todas as funcionalidades básicas requeridas no</w:t>
+      </w:r>
+      <w:r>
+        <w:rPr>
+          <w:sz w:val="24"/>
+        </w:rPr>
+        <w:t xml:space="preserve"> enunciado foram implementadas, das quais se enunciam:</w:t>
+      </w:r>
+    </w:p>
     <w:tbl>
       <w:tblPr>
-        <w:tblStyle w:val="TableGrid"/>
+        <w:tblStyle w:val="PlainTable5"/>
         <w:tblW w:w="0" w:type="auto"/>
         <w:tblLook w:val="04A0" w:firstRow="1" w:lastRow="0" w:firstColumn="1" w:lastColumn="0" w:noHBand="0" w:noVBand="1"/>
       </w:tblPr>
@@ -2103,8 +3247,12 @@
         <w:gridCol w:w="4247"/>
       </w:tblGrid>
       <w:tr>
+        <w:trPr>
+          <w:cnfStyle w:val="100000000000" w:firstRow="1" w:lastRow="0" w:firstColumn="0" w:lastColumn="0" w:oddVBand="0" w:evenVBand="0" w:oddHBand="0" w:evenHBand="0" w:firstRowFirstColumn="0" w:firstRowLastColumn="0" w:lastRowFirstColumn="0" w:lastRowLastColumn="0"/>
+        </w:trPr>
         <w:tc>
           <w:tcPr>
+            <w:cnfStyle w:val="001000000100" w:firstRow="0" w:lastRow="0" w:firstColumn="1" w:lastColumn="0" w:oddVBand="0" w:evenVBand="0" w:oddHBand="0" w:evenHBand="0" w:firstRowFirstColumn="1" w:firstRowLastColumn="0" w:lastRowFirstColumn="0" w:lastRowLastColumn="0"/>
             <w:tcW w:w="4247" w:type="dxa"/>
           </w:tcPr>
           <w:p>
@@ -2118,6 +3266,9 @@
             <w:tcW w:w="4247" w:type="dxa"/>
           </w:tcPr>
           <w:p>
+            <w:pPr>
+              <w:cnfStyle w:val="100000000000" w:firstRow="1" w:lastRow="0" w:firstColumn="0" w:lastColumn="0" w:oddVBand="0" w:evenVBand="0" w:oddHBand="0" w:evenHBand="0" w:firstRowFirstColumn="0" w:firstRowLastColumn="0" w:lastRowFirstColumn="0" w:lastRowLastColumn="0"/>
+            </w:pPr>
             <w:r>
               <w:t>Teste</w:t>
             </w:r>
@@ -2125,8 +3276,12 @@
         </w:tc>
       </w:tr>
       <w:tr>
+        <w:trPr>
+          <w:cnfStyle w:val="000000100000" w:firstRow="0" w:lastRow="0" w:firstColumn="0" w:lastColumn="0" w:oddVBand="0" w:evenVBand="0" w:oddHBand="1" w:evenHBand="0" w:firstRowFirstColumn="0" w:firstRowLastColumn="0" w:lastRowFirstColumn="0" w:lastRowLastColumn="0"/>
+        </w:trPr>
         <w:tc>
           <w:tcPr>
+            <w:cnfStyle w:val="001000000000" w:firstRow="0" w:lastRow="0" w:firstColumn="1" w:lastColumn="0" w:oddVBand="0" w:evenVBand="0" w:oddHBand="0" w:evenHBand="0" w:firstRowFirstColumn="0" w:firstRowLastColumn="0" w:lastRowFirstColumn="0" w:lastRowLastColumn="0"/>
             <w:tcW w:w="4247" w:type="dxa"/>
           </w:tcPr>
           <w:p>
@@ -2140,6 +3295,9 @@
             <w:tcW w:w="4247" w:type="dxa"/>
           </w:tcPr>
           <w:p>
+            <w:pPr>
+              <w:cnfStyle w:val="000000100000" w:firstRow="0" w:lastRow="0" w:firstColumn="0" w:lastColumn="0" w:oddVBand="0" w:evenVBand="0" w:oddHBand="1" w:evenHBand="0" w:firstRowFirstColumn="0" w:firstRowLastColumn="0" w:lastRowFirstColumn="0" w:lastRowLastColumn="0"/>
+            </w:pPr>
             <w:r>
               <w:t xml:space="preserve">Na GUI da loja, após preencher os dados do cliente, vender livro numa quantidade inferior ao seu </w:t>
             </w:r>
@@ -2150,6 +3308,28 @@
             <w:proofErr w:type="gramEnd"/>
             <w:r>
               <w:t xml:space="preserve">. </w:t>
+            </w:r>
+            <w:r>
+              <w:t xml:space="preserve">A venda deve ser </w:t>
+            </w:r>
+            <w:proofErr w:type="gramStart"/>
+            <w:r>
+              <w:t>bem sucedida</w:t>
+            </w:r>
+            <w:proofErr w:type="gramEnd"/>
+            <w:r>
+              <w:t xml:space="preserve">. Caso haja impressoras disponíveis, deve aparecer um </w:t>
+            </w:r>
+            <w:proofErr w:type="spellStart"/>
+            <w:r>
+              <w:rPr>
+                <w:i/>
+              </w:rPr>
+              <w:t>dialog</w:t>
+            </w:r>
+            <w:proofErr w:type="spellEnd"/>
+            <w:r>
+              <w:t xml:space="preserve"> para escolher a impressora desejada.</w:t>
             </w:r>
           </w:p>
         </w:tc>
@@ -2157,6 +3337,7 @@
       <w:tr>
         <w:tc>
           <w:tcPr>
+            <w:cnfStyle w:val="001000000000" w:firstRow="0" w:lastRow="0" w:firstColumn="1" w:lastColumn="0" w:oddVBand="0" w:evenVBand="0" w:oddHBand="0" w:evenHBand="0" w:firstRowFirstColumn="0" w:firstRowLastColumn="0" w:lastRowFirstColumn="0" w:lastRowLastColumn="0"/>
             <w:tcW w:w="4247" w:type="dxa"/>
           </w:tcPr>
           <w:p>
@@ -2170,6 +3351,9 @@
             <w:tcW w:w="4247" w:type="dxa"/>
           </w:tcPr>
           <w:p>
+            <w:pPr>
+              <w:cnfStyle w:val="000000000000" w:firstRow="0" w:lastRow="0" w:firstColumn="0" w:lastColumn="0" w:oddVBand="0" w:evenVBand="0" w:oddHBand="0" w:evenHBand="0" w:firstRowFirstColumn="0" w:firstRowLastColumn="0" w:lastRowFirstColumn="0" w:lastRowLastColumn="0"/>
+            </w:pPr>
             <w:r>
               <w:t xml:space="preserve">Na GUI da loja, após preencher os dados do cliente, vender livro numa quantidade superior ao seu </w:t>
             </w:r>
@@ -2180,6 +3364,272 @@
             <w:proofErr w:type="gramEnd"/>
             <w:r>
               <w:t>.</w:t>
+            </w:r>
+            <w:r>
+              <w:t xml:space="preserve"> Deverá aparecer um </w:t>
+            </w:r>
+            <w:proofErr w:type="spellStart"/>
+            <w:r>
+              <w:rPr>
+                <w:i/>
+              </w:rPr>
+              <w:t>dialog</w:t>
+            </w:r>
+            <w:proofErr w:type="spellEnd"/>
+            <w:r>
+              <w:t>, para preencher com mais dados do cliente, para se poder proceder com a encomenda.</w:t>
+            </w:r>
+          </w:p>
+        </w:tc>
+      </w:tr>
+      <w:tr>
+        <w:trPr>
+          <w:cnfStyle w:val="000000100000" w:firstRow="0" w:lastRow="0" w:firstColumn="0" w:lastColumn="0" w:oddVBand="0" w:evenVBand="0" w:oddHBand="1" w:evenHBand="0" w:firstRowFirstColumn="0" w:firstRowLastColumn="0" w:lastRowFirstColumn="0" w:lastRowLastColumn="0"/>
+        </w:trPr>
+        <w:tc>
+          <w:tcPr>
+            <w:cnfStyle w:val="001000000000" w:firstRow="0" w:lastRow="0" w:firstColumn="1" w:lastColumn="0" w:oddVBand="0" w:evenVBand="0" w:oddHBand="0" w:evenHBand="0" w:firstRowFirstColumn="0" w:firstRowLastColumn="0" w:lastRowFirstColumn="0" w:lastRowLastColumn="0"/>
+            <w:tcW w:w="4247" w:type="dxa"/>
+          </w:tcPr>
+          <w:p>
+            <w:r>
+              <w:t xml:space="preserve">Atualização de </w:t>
+            </w:r>
+            <w:proofErr w:type="gramStart"/>
+            <w:r>
+              <w:t>stock</w:t>
+            </w:r>
+            <w:proofErr w:type="gramEnd"/>
+            <w:r>
+              <w:t xml:space="preserve"> manual na loja</w:t>
+            </w:r>
+          </w:p>
+        </w:tc>
+        <w:tc>
+          <w:tcPr>
+            <w:tcW w:w="4247" w:type="dxa"/>
+          </w:tcPr>
+          <w:p>
+            <w:pPr>
+              <w:cnfStyle w:val="000000100000" w:firstRow="0" w:lastRow="0" w:firstColumn="0" w:lastColumn="0" w:oddVBand="0" w:evenVBand="0" w:oddHBand="1" w:evenHBand="0" w:firstRowFirstColumn="0" w:firstRowLastColumn="0" w:lastRowFirstColumn="0" w:lastRowLastColumn="0"/>
+            </w:pPr>
+            <w:r>
+              <w:t xml:space="preserve">Na GUI da loja, selecionar a </w:t>
+            </w:r>
+            <w:proofErr w:type="spellStart"/>
+            <w:r>
+              <w:rPr>
+                <w:i/>
+              </w:rPr>
+              <w:t>tab</w:t>
+            </w:r>
+            <w:proofErr w:type="spellEnd"/>
+            <w:r>
+              <w:t xml:space="preserve"> “</w:t>
+            </w:r>
+            <w:proofErr w:type="spellStart"/>
+            <w:r>
+              <w:t>Add</w:t>
+            </w:r>
+            <w:proofErr w:type="spellEnd"/>
+            <w:r>
+              <w:t xml:space="preserve"> Stock”, selecionar um livro e a quantidade de </w:t>
+            </w:r>
+            <w:proofErr w:type="gramStart"/>
+            <w:r>
+              <w:t>stock</w:t>
+            </w:r>
+            <w:proofErr w:type="gramEnd"/>
+            <w:r>
+              <w:t xml:space="preserve"> a adicionar e clicar no botão “</w:t>
+            </w:r>
+            <w:proofErr w:type="spellStart"/>
+            <w:r>
+              <w:t>Add</w:t>
+            </w:r>
+            <w:proofErr w:type="spellEnd"/>
+            <w:r>
+              <w:t xml:space="preserve"> Stock”. O </w:t>
+            </w:r>
+            <w:proofErr w:type="gramStart"/>
+            <w:r>
+              <w:t>stock</w:t>
+            </w:r>
+            <w:proofErr w:type="gramEnd"/>
+            <w:r>
+              <w:t xml:space="preserve"> é atualizado, tentando satisfazer as encomendas possíveis.</w:t>
+            </w:r>
+          </w:p>
+        </w:tc>
+      </w:tr>
+      <w:tr>
+        <w:tc>
+          <w:tcPr>
+            <w:cnfStyle w:val="001000000000" w:firstRow="0" w:lastRow="0" w:firstColumn="1" w:lastColumn="0" w:oddVBand="0" w:evenVBand="0" w:oddHBand="0" w:evenHBand="0" w:firstRowFirstColumn="0" w:firstRowLastColumn="0" w:lastRowFirstColumn="0" w:lastRowLastColumn="0"/>
+            <w:tcW w:w="4247" w:type="dxa"/>
+          </w:tcPr>
+          <w:p>
+            <w:r>
+              <w:t xml:space="preserve">Encomenda de livro a partir do </w:t>
+            </w:r>
+            <w:proofErr w:type="gramStart"/>
+            <w:r>
+              <w:t>website</w:t>
+            </w:r>
+            <w:proofErr w:type="gramEnd"/>
+          </w:p>
+        </w:tc>
+        <w:tc>
+          <w:tcPr>
+            <w:tcW w:w="4247" w:type="dxa"/>
+          </w:tcPr>
+          <w:p>
+            <w:pPr>
+              <w:cnfStyle w:val="000000000000" w:firstRow="0" w:lastRow="0" w:firstColumn="0" w:lastColumn="0" w:oddVBand="0" w:evenVBand="0" w:oddHBand="0" w:evenHBand="0" w:firstRowFirstColumn="0" w:firstRowLastColumn="0" w:lastRowFirstColumn="0" w:lastRowLastColumn="0"/>
+            </w:pPr>
+            <w:r>
+              <w:t xml:space="preserve">Na página </w:t>
+            </w:r>
+            <w:proofErr w:type="spellStart"/>
+            <w:r>
+              <w:t>default</w:t>
+            </w:r>
+            <w:proofErr w:type="spellEnd"/>
+            <w:r>
+              <w:t xml:space="preserve"> do </w:t>
+            </w:r>
+            <w:proofErr w:type="gramStart"/>
+            <w:r>
+              <w:rPr>
+                <w:i/>
+              </w:rPr>
+              <w:t>website</w:t>
+            </w:r>
+            <w:proofErr w:type="gramEnd"/>
+            <w:r>
+              <w:t>, selecionar o livro pretendido e os restantes dados. A encomenda deve ser encaminhada e um id informado ao comprador, para que possa rastrear a sua encomenda.</w:t>
+            </w:r>
+          </w:p>
+        </w:tc>
+      </w:tr>
+      <w:tr>
+        <w:trPr>
+          <w:cnfStyle w:val="000000100000" w:firstRow="0" w:lastRow="0" w:firstColumn="0" w:lastColumn="0" w:oddVBand="0" w:evenVBand="0" w:oddHBand="1" w:evenHBand="0" w:firstRowFirstColumn="0" w:firstRowLastColumn="0" w:lastRowFirstColumn="0" w:lastRowLastColumn="0"/>
+        </w:trPr>
+        <w:tc>
+          <w:tcPr>
+            <w:cnfStyle w:val="001000000000" w:firstRow="0" w:lastRow="0" w:firstColumn="1" w:lastColumn="0" w:oddVBand="0" w:evenVBand="0" w:oddHBand="0" w:evenHBand="0" w:firstRowFirstColumn="0" w:firstRowLastColumn="0" w:lastRowFirstColumn="0" w:lastRowLastColumn="0"/>
+            <w:tcW w:w="4247" w:type="dxa"/>
+          </w:tcPr>
+          <w:p>
+            <w:proofErr w:type="spellStart"/>
+            <w:r>
+              <w:lastRenderedPageBreak/>
+              <w:t>Tracking</w:t>
+            </w:r>
+            <w:proofErr w:type="spellEnd"/>
+            <w:r>
+              <w:t xml:space="preserve"> da encomenda no </w:t>
+            </w:r>
+            <w:proofErr w:type="gramStart"/>
+            <w:r>
+              <w:t>website</w:t>
+            </w:r>
+            <w:proofErr w:type="gramEnd"/>
+          </w:p>
+        </w:tc>
+        <w:tc>
+          <w:tcPr>
+            <w:tcW w:w="4247" w:type="dxa"/>
+          </w:tcPr>
+          <w:p>
+            <w:pPr>
+              <w:cnfStyle w:val="000000100000" w:firstRow="0" w:lastRow="0" w:firstColumn="0" w:lastColumn="0" w:oddVBand="0" w:evenVBand="0" w:oddHBand="1" w:evenHBand="0" w:firstRowFirstColumn="0" w:firstRowLastColumn="0" w:lastRowFirstColumn="0" w:lastRowLastColumn="0"/>
+            </w:pPr>
+            <w:r>
+              <w:t xml:space="preserve">Na página /TrackOrder.aspx do </w:t>
+            </w:r>
+            <w:proofErr w:type="gramStart"/>
+            <w:r>
+              <w:rPr>
+                <w:i/>
+              </w:rPr>
+              <w:t>website</w:t>
+            </w:r>
+            <w:proofErr w:type="gramEnd"/>
+            <w:r>
+              <w:t>, preencher o id da encomenda que se pretender rastrear. Caso seja um identificador válido, devem surgir os dados e o estado da encomenda respetiva.</w:t>
+            </w:r>
+          </w:p>
+        </w:tc>
+      </w:tr>
+      <w:tr>
+        <w:tc>
+          <w:tcPr>
+            <w:cnfStyle w:val="001000000000" w:firstRow="0" w:lastRow="0" w:firstColumn="1" w:lastColumn="0" w:oddVBand="0" w:evenVBand="0" w:oddHBand="0" w:evenHBand="0" w:firstRowFirstColumn="0" w:firstRowLastColumn="0" w:lastRowFirstColumn="0" w:lastRowLastColumn="0"/>
+            <w:tcW w:w="4247" w:type="dxa"/>
+          </w:tcPr>
+          <w:p>
+            <w:r>
+              <w:t>Leitura de mensagens provenientes da loja</w:t>
+            </w:r>
+          </w:p>
+        </w:tc>
+        <w:tc>
+          <w:tcPr>
+            <w:tcW w:w="4247" w:type="dxa"/>
+          </w:tcPr>
+          <w:p>
+            <w:pPr>
+              <w:cnfStyle w:val="000000000000" w:firstRow="0" w:lastRow="0" w:firstColumn="0" w:lastColumn="0" w:oddVBand="0" w:evenVBand="0" w:oddHBand="0" w:evenHBand="0" w:firstRowFirstColumn="0" w:firstRowLastColumn="0" w:lastRowFirstColumn="0" w:lastRowLastColumn="0"/>
+            </w:pPr>
+            <w:r>
+              <w:t>Executar o servidor do armazém. Este deverá ler as mensagens da fila de espera sincronamente e adicioná-las à base de dados do armazém. Na consola, surge a indicação destes eventos.</w:t>
+            </w:r>
+          </w:p>
+        </w:tc>
+      </w:tr>
+      <w:tr>
+        <w:trPr>
+          <w:cnfStyle w:val="000000100000" w:firstRow="0" w:lastRow="0" w:firstColumn="0" w:lastColumn="0" w:oddVBand="0" w:evenVBand="0" w:oddHBand="1" w:evenHBand="0" w:firstRowFirstColumn="0" w:firstRowLastColumn="0" w:lastRowFirstColumn="0" w:lastRowLastColumn="0"/>
+        </w:trPr>
+        <w:tc>
+          <w:tcPr>
+            <w:cnfStyle w:val="001000000000" w:firstRow="0" w:lastRow="0" w:firstColumn="1" w:lastColumn="0" w:oddVBand="0" w:evenVBand="0" w:oddHBand="0" w:evenHBand="0" w:firstRowFirstColumn="0" w:firstRowLastColumn="0" w:lastRowFirstColumn="0" w:lastRowLastColumn="0"/>
+            <w:tcW w:w="4247" w:type="dxa"/>
+          </w:tcPr>
+          <w:p>
+            <w:r>
+              <w:t>Embarque de encomendas a partir do armazém</w:t>
+            </w:r>
+          </w:p>
+        </w:tc>
+        <w:tc>
+          <w:tcPr>
+            <w:tcW w:w="4247" w:type="dxa"/>
+          </w:tcPr>
+          <w:p>
+            <w:pPr>
+              <w:cnfStyle w:val="000000100000" w:firstRow="0" w:lastRow="0" w:firstColumn="0" w:lastColumn="0" w:oddVBand="0" w:evenVBand="0" w:oddHBand="1" w:evenHBand="0" w:firstRowFirstColumn="0" w:firstRowLastColumn="0" w:lastRowFirstColumn="0" w:lastRowLastColumn="0"/>
+            </w:pPr>
+            <w:r>
+              <w:t>Na GUI do armazém, selecionar a encomenda pretendida e clicar “</w:t>
+            </w:r>
+            <w:proofErr w:type="spellStart"/>
+            <w:r>
+              <w:t>Ship</w:t>
+            </w:r>
+            <w:proofErr w:type="spellEnd"/>
+            <w:r>
+              <w:t xml:space="preserve"> </w:t>
+            </w:r>
+            <w:proofErr w:type="spellStart"/>
+            <w:r>
+              <w:t>Request</w:t>
+            </w:r>
+            <w:proofErr w:type="spellEnd"/>
+            <w:r>
+              <w:t>”. O estado da encomenda deve ser atualizado.</w:t>
             </w:r>
           </w:p>
         </w:tc>
@@ -2190,104 +3640,225 @@
       <w:pPr>
         <w:pStyle w:val="Heading1"/>
       </w:pPr>
+      <w:bookmarkStart w:id="15" w:name="_Toc420870563"/>
       <w:r>
         <w:t>Instalação / Utilização</w:t>
       </w:r>
+      <w:bookmarkEnd w:id="15"/>
     </w:p>
     <w:p/>
     <w:p>
       <w:pPr>
-        <w:rPr>
-          <w:sz w:val="24"/>
-        </w:rPr>
-      </w:pPr>
-      <w:r>
-        <w:rPr>
-          <w:sz w:val="24"/>
-        </w:rPr>
-        <w:t>//</w:t>
+        <w:contextualSpacing/>
+        <w:rPr>
+          <w:sz w:val="24"/>
+        </w:rPr>
+      </w:pPr>
+      <w:r>
+        <w:tab/>
+      </w:r>
+      <w:r>
+        <w:rPr>
+          <w:sz w:val="24"/>
+        </w:rPr>
+        <w:t xml:space="preserve">O sistema MSMQ deve ser ativado no sistema operativo, e deve ser criada manualmente uma fila de mensagens privada com o nome </w:t>
+      </w:r>
+      <w:proofErr w:type="spellStart"/>
+      <w:r>
+        <w:rPr>
+          <w:i/>
+          <w:sz w:val="24"/>
+        </w:rPr>
+        <w:t>warehouse_books</w:t>
+      </w:r>
+      <w:proofErr w:type="spellEnd"/>
+      <w:r>
+        <w:rPr>
+          <w:sz w:val="24"/>
+        </w:rPr>
+        <w:t>.</w:t>
+      </w:r>
+    </w:p>
+    <w:p>
+      <w:pPr>
+        <w:ind w:firstLine="708"/>
+        <w:contextualSpacing/>
+        <w:rPr>
+          <w:sz w:val="24"/>
+          <w:szCs w:val="24"/>
+        </w:rPr>
+      </w:pPr>
+      <w:r>
+        <w:rPr>
+          <w:sz w:val="24"/>
+          <w:szCs w:val="24"/>
+        </w:rPr>
+        <w:t xml:space="preserve">Os projetos </w:t>
+      </w:r>
+      <w:proofErr w:type="spellStart"/>
+      <w:r>
+        <w:rPr>
+          <w:i/>
+          <w:sz w:val="24"/>
+          <w:szCs w:val="24"/>
+        </w:rPr>
+        <w:t>OrderSite</w:t>
+      </w:r>
+      <w:proofErr w:type="spellEnd"/>
+      <w:r>
+        <w:rPr>
+          <w:sz w:val="24"/>
+          <w:szCs w:val="24"/>
+        </w:rPr>
+        <w:t xml:space="preserve"> e </w:t>
+      </w:r>
+      <w:proofErr w:type="spellStart"/>
+      <w:r>
+        <w:rPr>
+          <w:i/>
+          <w:sz w:val="24"/>
+          <w:szCs w:val="24"/>
+        </w:rPr>
+        <w:t>WarehouseService</w:t>
+      </w:r>
+      <w:proofErr w:type="spellEnd"/>
+      <w:r>
+        <w:rPr>
+          <w:sz w:val="24"/>
+          <w:szCs w:val="24"/>
+        </w:rPr>
+        <w:t xml:space="preserve"> devem estar a correr no IIS.</w:t>
+      </w:r>
+      <w:r>
+        <w:rPr>
+          <w:sz w:val="24"/>
+          <w:szCs w:val="24"/>
+        </w:rPr>
+        <w:t xml:space="preserve"> Para evitar a configuração manual de portas (5440 até 5444) que são usadas para comunicação de canal duplex dos serviços, deve-se executar as aplicações (ou o Visual </w:t>
+      </w:r>
+      <w:proofErr w:type="spellStart"/>
+      <w:r>
+        <w:rPr>
+          <w:sz w:val="24"/>
+          <w:szCs w:val="24"/>
+        </w:rPr>
+        <w:t>Studio</w:t>
+      </w:r>
+      <w:proofErr w:type="spellEnd"/>
+      <w:r>
+        <w:rPr>
+          <w:sz w:val="24"/>
+          <w:szCs w:val="24"/>
+        </w:rPr>
+        <w:t>, caso seja executado a partir deste) em modo de administrador. Caso não seja corrido em modo de administrador, nem as portas sejam abertas m</w:t>
+      </w:r>
+      <w:r>
+        <w:rPr>
+          <w:sz w:val="24"/>
+          <w:szCs w:val="24"/>
+        </w:rPr>
+        <w:t>anualmente, serão lançadas exce</w:t>
+      </w:r>
+      <w:r>
+        <w:rPr>
+          <w:sz w:val="24"/>
+          <w:szCs w:val="24"/>
+        </w:rPr>
+        <w:t>ções relativas a estas portas.</w:t>
+      </w:r>
+    </w:p>
+    <w:p>
+      <w:pPr>
+        <w:ind w:firstLine="708"/>
+        <w:contextualSpacing/>
+        <w:rPr>
+          <w:sz w:val="24"/>
+        </w:rPr>
+      </w:pPr>
+      <w:r>
+        <w:rPr>
+          <w:sz w:val="24"/>
+          <w:szCs w:val="24"/>
+        </w:rPr>
+        <w:t>No lado do armazém, caso o servidor não esteja a correr, as mensagens da fila não serão lidas e não chegarão novas encomendas, pelo que esta aplicação deve estar a correr simultaneamente com a GUI.</w:t>
+      </w:r>
+    </w:p>
+    <w:p>
+      <w:pPr>
+        <w:rPr>
+          <w:sz w:val="24"/>
+        </w:rPr>
+      </w:pPr>
+    </w:p>
+    <w:p>
+      <w:pPr>
+        <w:pStyle w:val="Heading1"/>
+      </w:pPr>
+      <w:bookmarkStart w:id="16" w:name="_Toc420870564"/>
+      <w:r>
+        <w:t>Conclusão</w:t>
+      </w:r>
+      <w:bookmarkEnd w:id="16"/>
+    </w:p>
+    <w:p/>
+    <w:p>
+      <w:pPr>
+        <w:ind w:firstLine="708"/>
+        <w:contextualSpacing/>
+        <w:rPr>
+          <w:sz w:val="24"/>
+        </w:rPr>
+      </w:pPr>
+      <w:r>
+        <w:rPr>
+          <w:sz w:val="24"/>
+        </w:rPr>
+        <w:t>Uma das principais dificuldades que sentimos na realização deste projeto foi a configuração de serviços WCF. Por vezes, pormenores podem resultar em bastante tempo perdido a tentar perceber o que se encontra de errado nas configurações destes serviços.</w:t>
+      </w:r>
+    </w:p>
+    <w:p>
+      <w:pPr>
+        <w:contextualSpacing/>
+        <w:rPr>
+          <w:sz w:val="24"/>
+        </w:rPr>
+      </w:pPr>
+      <w:r>
+        <w:tab/>
+      </w:r>
+      <w:r>
+        <w:rPr>
+          <w:sz w:val="24"/>
+        </w:rPr>
+        <w:t>Este projeto foi interessante de realizar.</w:t>
+      </w:r>
+      <w:r>
+        <w:rPr>
+          <w:sz w:val="24"/>
+        </w:rPr>
+        <w:t xml:space="preserve"> Por um lado, por ser uma solução distribuída com bastantes projetos e fazer com que comuniquem se entendam. Por outro, por ser uma abordagem a tecnologias interessantes como o WCF </w:t>
       </w:r>
       <w:proofErr w:type="gramStart"/>
       <w:r>
         <w:rPr>
           <w:sz w:val="24"/>
         </w:rPr>
-        <w:t>no</w:t>
+        <w:t>e .</w:t>
       </w:r>
       <w:proofErr w:type="gramEnd"/>
       <w:r>
         <w:rPr>
           <w:sz w:val="24"/>
         </w:rPr>
-        <w:t xml:space="preserve"> visual </w:t>
-      </w:r>
-      <w:proofErr w:type="spellStart"/>
-      <w:r>
-        <w:rPr>
-          <w:sz w:val="24"/>
-        </w:rPr>
-        <w:t>studio</w:t>
-      </w:r>
-      <w:proofErr w:type="spellEnd"/>
-      <w:r>
-        <w:rPr>
-          <w:sz w:val="24"/>
-        </w:rPr>
-        <w:t xml:space="preserve"> correr com direitos de administração ou tem de se configurar portas no Windows (portas de canal dup</w:t>
-      </w:r>
-      <w:r>
-        <w:rPr>
-          <w:sz w:val="24"/>
-        </w:rPr>
-        <w:t>lex dos serviços – 5440 até 5444</w:t>
-      </w:r>
-      <w:r>
-        <w:rPr>
-          <w:sz w:val="24"/>
-        </w:rPr>
-        <w:t>)</w:t>
-      </w:r>
-    </w:p>
-    <w:p>
-      <w:pPr>
-        <w:rPr>
-          <w:sz w:val="24"/>
-        </w:rPr>
-      </w:pPr>
-      <w:r>
-        <w:rPr>
-          <w:sz w:val="24"/>
-        </w:rPr>
-        <w:t>//</w:t>
-      </w:r>
-      <w:proofErr w:type="spellStart"/>
-      <w:r>
-        <w:rPr>
-          <w:sz w:val="24"/>
-        </w:rPr>
-        <w:t>OrderSite</w:t>
-      </w:r>
-      <w:proofErr w:type="spellEnd"/>
-      <w:r>
-        <w:rPr>
-          <w:sz w:val="24"/>
-        </w:rPr>
-        <w:t xml:space="preserve"> e </w:t>
-      </w:r>
-      <w:proofErr w:type="spellStart"/>
-      <w:r>
-        <w:rPr>
-          <w:sz w:val="24"/>
-        </w:rPr>
-        <w:t>WarehouseService</w:t>
-      </w:r>
-      <w:proofErr w:type="spellEnd"/>
-      <w:r>
-        <w:rPr>
-          <w:sz w:val="24"/>
-        </w:rPr>
-        <w:t xml:space="preserve"> devem estar a correr no IIS</w:t>
-      </w:r>
+        <w:t xml:space="preserve">ASP NET, sendo a primeira experiência para nós. </w:t>
+      </w:r>
+    </w:p>
+    <w:p>
+      <w:pPr>
+        <w:rPr>
+          <w:sz w:val="24"/>
+        </w:rPr>
+      </w:pPr>
     </w:p>
     <w:sectPr>
       <w:pgSz w:w="11906" w:h="16838"/>
@@ -3099,7 +4670,7 @@
     <w:uiPriority w:val="9"/>
     <w:unhideWhenUsed/>
     <w:qFormat/>
-    <w:rsid w:val="008025A8"/>
+    <w:rsid w:val="00122E87"/>
     <w:pPr>
       <w:keepNext/>
       <w:keepLines/>
@@ -3108,6 +4679,7 @@
     </w:pPr>
     <w:rPr>
       <w:rFonts w:asciiTheme="majorHAnsi" w:eastAsiaTheme="majorEastAsia" w:hAnsiTheme="majorHAnsi" w:cstheme="majorBidi"/>
+      <w:i/>
       <w:color w:val="1F4D78" w:themeColor="accent1" w:themeShade="7F"/>
       <w:sz w:val="24"/>
       <w:szCs w:val="24"/>
@@ -3235,9 +4807,10 @@
     <w:basedOn w:val="DefaultParagraphFont"/>
     <w:link w:val="Heading3"/>
     <w:uiPriority w:val="9"/>
-    <w:rsid w:val="008025A8"/>
+    <w:rsid w:val="00122E87"/>
     <w:rPr>
       <w:rFonts w:asciiTheme="majorHAnsi" w:eastAsiaTheme="majorEastAsia" w:hAnsiTheme="majorHAnsi" w:cstheme="majorBidi"/>
+      <w:i/>
       <w:color w:val="1F4D78" w:themeColor="accent1" w:themeShade="7F"/>
       <w:sz w:val="24"/>
       <w:szCs w:val="24"/>
@@ -3351,6 +4924,180 @@
         <w:insideV w:val="single" w:sz="4" w:space="0" w:color="auto"/>
       </w:tblBorders>
     </w:tblPr>
+  </w:style>
+  <w:style w:type="table" w:styleId="PlainTable5">
+    <w:name w:val="Plain Table 5"/>
+    <w:basedOn w:val="TableNormal"/>
+    <w:uiPriority w:val="45"/>
+    <w:rsid w:val="00B620C3"/>
+    <w:pPr>
+      <w:spacing w:after="0" w:line="240" w:lineRule="auto"/>
+    </w:pPr>
+    <w:tblPr>
+      <w:tblStyleRowBandSize w:val="1"/>
+      <w:tblStyleColBandSize w:val="1"/>
+    </w:tblPr>
+    <w:tblStylePr w:type="firstRow">
+      <w:rPr>
+        <w:rFonts w:asciiTheme="majorHAnsi" w:eastAsiaTheme="majorEastAsia" w:hAnsiTheme="majorHAnsi" w:cstheme="majorBidi"/>
+        <w:i/>
+        <w:iCs/>
+        <w:sz w:val="26"/>
+      </w:rPr>
+      <w:tblPr/>
+      <w:tcPr>
+        <w:tcBorders>
+          <w:bottom w:val="single" w:sz="4" w:space="0" w:color="7F7F7F" w:themeColor="text1" w:themeTint="80"/>
+        </w:tcBorders>
+        <w:shd w:val="clear" w:color="auto" w:fill="FFFFFF" w:themeFill="background1"/>
+      </w:tcPr>
+    </w:tblStylePr>
+    <w:tblStylePr w:type="lastRow">
+      <w:rPr>
+        <w:rFonts w:asciiTheme="majorHAnsi" w:eastAsiaTheme="majorEastAsia" w:hAnsiTheme="majorHAnsi" w:cstheme="majorBidi"/>
+        <w:i/>
+        <w:iCs/>
+        <w:sz w:val="26"/>
+      </w:rPr>
+      <w:tblPr/>
+      <w:tcPr>
+        <w:tcBorders>
+          <w:top w:val="single" w:sz="4" w:space="0" w:color="7F7F7F" w:themeColor="text1" w:themeTint="80"/>
+        </w:tcBorders>
+        <w:shd w:val="clear" w:color="auto" w:fill="FFFFFF" w:themeFill="background1"/>
+      </w:tcPr>
+    </w:tblStylePr>
+    <w:tblStylePr w:type="firstCol">
+      <w:pPr>
+        <w:jc w:val="right"/>
+      </w:pPr>
+      <w:rPr>
+        <w:rFonts w:asciiTheme="majorHAnsi" w:eastAsiaTheme="majorEastAsia" w:hAnsiTheme="majorHAnsi" w:cstheme="majorBidi"/>
+        <w:i/>
+        <w:iCs/>
+        <w:sz w:val="26"/>
+      </w:rPr>
+      <w:tblPr/>
+      <w:tcPr>
+        <w:tcBorders>
+          <w:right w:val="single" w:sz="4" w:space="0" w:color="7F7F7F" w:themeColor="text1" w:themeTint="80"/>
+        </w:tcBorders>
+        <w:shd w:val="clear" w:color="auto" w:fill="FFFFFF" w:themeFill="background1"/>
+      </w:tcPr>
+    </w:tblStylePr>
+    <w:tblStylePr w:type="lastCol">
+      <w:rPr>
+        <w:rFonts w:asciiTheme="majorHAnsi" w:eastAsiaTheme="majorEastAsia" w:hAnsiTheme="majorHAnsi" w:cstheme="majorBidi"/>
+        <w:i/>
+        <w:iCs/>
+        <w:sz w:val="26"/>
+      </w:rPr>
+      <w:tblPr/>
+      <w:tcPr>
+        <w:tcBorders>
+          <w:left w:val="single" w:sz="4" w:space="0" w:color="7F7F7F" w:themeColor="text1" w:themeTint="80"/>
+        </w:tcBorders>
+        <w:shd w:val="clear" w:color="auto" w:fill="FFFFFF" w:themeFill="background1"/>
+      </w:tcPr>
+    </w:tblStylePr>
+    <w:tblStylePr w:type="band1Vert">
+      <w:tblPr/>
+      <w:tcPr>
+        <w:shd w:val="clear" w:color="auto" w:fill="F2F2F2" w:themeFill="background1" w:themeFillShade="F2"/>
+      </w:tcPr>
+    </w:tblStylePr>
+    <w:tblStylePr w:type="band1Horz">
+      <w:tblPr/>
+      <w:tcPr>
+        <w:shd w:val="clear" w:color="auto" w:fill="F2F2F2" w:themeFill="background1" w:themeFillShade="F2"/>
+      </w:tcPr>
+    </w:tblStylePr>
+    <w:tblStylePr w:type="neCell">
+      <w:tblPr/>
+      <w:tcPr>
+        <w:tcBorders>
+          <w:left w:val="nil"/>
+        </w:tcBorders>
+      </w:tcPr>
+    </w:tblStylePr>
+    <w:tblStylePr w:type="nwCell">
+      <w:tblPr/>
+      <w:tcPr>
+        <w:tcBorders>
+          <w:right w:val="nil"/>
+        </w:tcBorders>
+      </w:tcPr>
+    </w:tblStylePr>
+    <w:tblStylePr w:type="seCell">
+      <w:tblPr/>
+      <w:tcPr>
+        <w:tcBorders>
+          <w:left w:val="nil"/>
+        </w:tcBorders>
+      </w:tcPr>
+    </w:tblStylePr>
+    <w:tblStylePr w:type="swCell">
+      <w:tblPr/>
+      <w:tcPr>
+        <w:tcBorders>
+          <w:right w:val="nil"/>
+        </w:tcBorders>
+      </w:tcPr>
+    </w:tblStylePr>
+  </w:style>
+  <w:style w:type="paragraph" w:styleId="TOCHeading">
+    <w:name w:val="TOC Heading"/>
+    <w:basedOn w:val="Heading1"/>
+    <w:next w:val="Normal"/>
+    <w:uiPriority w:val="39"/>
+    <w:unhideWhenUsed/>
+    <w:qFormat/>
+    <w:rsid w:val="00B620C3"/>
+    <w:pPr>
+      <w:jc w:val="left"/>
+      <w:outlineLvl w:val="9"/>
+    </w:pPr>
+    <w:rPr>
+      <w:lang w:val="en-US"/>
+    </w:rPr>
+  </w:style>
+  <w:style w:type="paragraph" w:styleId="TOC1">
+    <w:name w:val="toc 1"/>
+    <w:basedOn w:val="Normal"/>
+    <w:next w:val="Normal"/>
+    <w:autoRedefine/>
+    <w:uiPriority w:val="39"/>
+    <w:unhideWhenUsed/>
+    <w:rsid w:val="00B620C3"/>
+    <w:pPr>
+      <w:spacing w:after="100"/>
+    </w:pPr>
+  </w:style>
+  <w:style w:type="paragraph" w:styleId="TOC2">
+    <w:name w:val="toc 2"/>
+    <w:basedOn w:val="Normal"/>
+    <w:next w:val="Normal"/>
+    <w:autoRedefine/>
+    <w:uiPriority w:val="39"/>
+    <w:unhideWhenUsed/>
+    <w:rsid w:val="00B620C3"/>
+    <w:pPr>
+      <w:spacing w:after="100"/>
+      <w:ind w:left="220"/>
+    </w:pPr>
+  </w:style>
+  <w:style w:type="paragraph" w:styleId="TOC3">
+    <w:name w:val="toc 3"/>
+    <w:basedOn w:val="Normal"/>
+    <w:next w:val="Normal"/>
+    <w:autoRedefine/>
+    <w:uiPriority w:val="39"/>
+    <w:unhideWhenUsed/>
+    <w:rsid w:val="00122E87"/>
+    <w:pPr>
+      <w:spacing w:after="100"/>
+      <w:ind w:left="440"/>
+    </w:pPr>
   </w:style>
 </w:styles>
 </file>
@@ -3614,4 +5361,16 @@
     </a:ext>
   </a:extLst>
 </a:theme>
+</file>
+
+<file path=customXml/item1.xml><?xml version="1.0" encoding="utf-8"?>
+<b:Sources xmlns:b="http://schemas.openxmlformats.org/officeDocument/2006/bibliography" xmlns="http://schemas.openxmlformats.org/officeDocument/2006/bibliography" SelectedStyle="\APASixthEditionOfficeOnline.xsl" StyleName="APA" Version="6"/>
+</file>
+
+<file path=customXml/itemProps1.xml><?xml version="1.0" encoding="utf-8"?>
+<ds:datastoreItem xmlns:ds="http://schemas.openxmlformats.org/officeDocument/2006/customXml" ds:itemID="{362407A7-EE27-44F6-B82D-13552A1DDC80}">
+  <ds:schemaRefs>
+    <ds:schemaRef ds:uri="http://schemas.openxmlformats.org/officeDocument/2006/bibliography"/>
+  </ds:schemaRefs>
+</ds:datastoreItem>
 </file>
</xml_diff>

<commit_message>
Updated report and screenshots of app.
</commit_message>
<xml_diff>
--- a/report.docx
+++ b/report.docx
@@ -173,7 +173,10 @@
         <w:jc w:val="center"/>
       </w:pPr>
       <w:r>
-        <w:t xml:space="preserve">27 </w:t>
+        <w:t>3</w:t>
+      </w:r>
+      <w:r>
+        <w:t xml:space="preserve"> </w:t>
       </w:r>
       <w:proofErr w:type="gramStart"/>
       <w:r>
@@ -181,11 +184,21 @@
       </w:r>
       <w:proofErr w:type="gramEnd"/>
       <w:r>
-        <w:t xml:space="preserve"> Maio de 2015</w:t>
+        <w:t xml:space="preserve"> Junho</w:t>
+      </w:r>
+      <w:r>
+        <w:t xml:space="preserve"> de 2015</w:t>
       </w:r>
     </w:p>
     <w:sdt>
       <w:sdtPr>
+        <w:rPr>
+          <w:rFonts w:asciiTheme="minorHAnsi" w:eastAsiaTheme="minorHAnsi" w:hAnsiTheme="minorHAnsi" w:cstheme="minorBidi"/>
+          <w:color w:val="auto"/>
+          <w:sz w:val="22"/>
+          <w:szCs w:val="22"/>
+          <w:lang w:val="pt-PT"/>
+        </w:rPr>
         <w:id w:val="849066091"/>
         <w:docPartObj>
           <w:docPartGallery w:val="Table of Contents"/>
@@ -194,14 +207,9 @@
       </w:sdtPr>
       <w:sdtEndPr>
         <w:rPr>
-          <w:rFonts w:asciiTheme="minorHAnsi" w:eastAsiaTheme="minorHAnsi" w:hAnsiTheme="minorHAnsi" w:cstheme="minorBidi"/>
           <w:b/>
           <w:bCs/>
           <w:noProof/>
-          <w:color w:val="auto"/>
-          <w:sz w:val="22"/>
-          <w:szCs w:val="22"/>
-          <w:lang w:val="pt-PT"/>
         </w:rPr>
       </w:sdtEndPr>
       <w:sdtContent>
@@ -236,7 +244,7 @@
           <w:r>
             <w:fldChar w:fldCharType="separate"/>
           </w:r>
-          <w:hyperlink w:anchor="_Toc420870549" w:history="1">
+          <w:hyperlink w:anchor="_Toc421098005" w:history="1">
             <w:r>
               <w:rPr>
                 <w:rStyle w:val="Hyperlink"/>
@@ -263,7 +271,7 @@
                 <w:noProof/>
                 <w:webHidden/>
               </w:rPr>
-              <w:instrText xml:space="preserve"> PAGEREF _Toc420870549 \h </w:instrText>
+              <w:instrText xml:space="preserve"> PAGEREF _Toc421098005 \h </w:instrText>
             </w:r>
             <w:r>
               <w:rPr>
@@ -306,7 +314,7 @@
               <w:lang w:eastAsia="pt-PT"/>
             </w:rPr>
           </w:pPr>
-          <w:hyperlink w:anchor="_Toc420870550" w:history="1">
+          <w:hyperlink w:anchor="_Toc421098006" w:history="1">
             <w:r>
               <w:rPr>
                 <w:rStyle w:val="Hyperlink"/>
@@ -333,7 +341,7 @@
                 <w:noProof/>
                 <w:webHidden/>
               </w:rPr>
-              <w:instrText xml:space="preserve"> PAGEREF _Toc420870550 \h </w:instrText>
+              <w:instrText xml:space="preserve"> PAGEREF _Toc421098006 \h </w:instrText>
             </w:r>
             <w:r>
               <w:rPr>
@@ -376,7 +384,7 @@
               <w:lang w:eastAsia="pt-PT"/>
             </w:rPr>
           </w:pPr>
-          <w:hyperlink w:anchor="_Toc420870551" w:history="1">
+          <w:hyperlink w:anchor="_Toc421098007" w:history="1">
             <w:r>
               <w:rPr>
                 <w:rStyle w:val="Hyperlink"/>
@@ -403,7 +411,7 @@
                 <w:noProof/>
                 <w:webHidden/>
               </w:rPr>
-              <w:instrText xml:space="preserve"> PAGEREF _Toc420870551 \h </w:instrText>
+              <w:instrText xml:space="preserve"> PAGEREF _Toc421098007 \h </w:instrText>
             </w:r>
             <w:r>
               <w:rPr>
@@ -446,7 +454,7 @@
               <w:lang w:eastAsia="pt-PT"/>
             </w:rPr>
           </w:pPr>
-          <w:hyperlink w:anchor="_Toc420870552" w:history="1">
+          <w:hyperlink w:anchor="_Toc421098008" w:history="1">
             <w:r>
               <w:rPr>
                 <w:rStyle w:val="Hyperlink"/>
@@ -473,7 +481,7 @@
                 <w:noProof/>
                 <w:webHidden/>
               </w:rPr>
-              <w:instrText xml:space="preserve"> PAGEREF _Toc420870552 \h </w:instrText>
+              <w:instrText xml:space="preserve"> PAGEREF _Toc421098008 \h </w:instrText>
             </w:r>
             <w:r>
               <w:rPr>
@@ -516,7 +524,7 @@
               <w:lang w:eastAsia="pt-PT"/>
             </w:rPr>
           </w:pPr>
-          <w:hyperlink w:anchor="_Toc420870553" w:history="1">
+          <w:hyperlink w:anchor="_Toc421098009" w:history="1">
             <w:r>
               <w:rPr>
                 <w:rStyle w:val="Hyperlink"/>
@@ -543,7 +551,7 @@
                 <w:noProof/>
                 <w:webHidden/>
               </w:rPr>
-              <w:instrText xml:space="preserve"> PAGEREF _Toc420870553 \h </w:instrText>
+              <w:instrText xml:space="preserve"> PAGEREF _Toc421098009 \h </w:instrText>
             </w:r>
             <w:r>
               <w:rPr>
@@ -586,7 +594,7 @@
               <w:lang w:eastAsia="pt-PT"/>
             </w:rPr>
           </w:pPr>
-          <w:hyperlink w:anchor="_Toc420870554" w:history="1">
+          <w:hyperlink w:anchor="_Toc421098010" w:history="1">
             <w:r>
               <w:rPr>
                 <w:rStyle w:val="Hyperlink"/>
@@ -613,7 +621,7 @@
                 <w:noProof/>
                 <w:webHidden/>
               </w:rPr>
-              <w:instrText xml:space="preserve"> PAGEREF _Toc420870554 \h </w:instrText>
+              <w:instrText xml:space="preserve"> PAGEREF _Toc421098010 \h </w:instrText>
             </w:r>
             <w:r>
               <w:rPr>
@@ -656,7 +664,7 @@
               <w:lang w:eastAsia="pt-PT"/>
             </w:rPr>
           </w:pPr>
-          <w:hyperlink w:anchor="_Toc420870555" w:history="1">
+          <w:hyperlink w:anchor="_Toc421098011" w:history="1">
             <w:r>
               <w:rPr>
                 <w:rStyle w:val="Hyperlink"/>
@@ -683,7 +691,7 @@
                 <w:noProof/>
                 <w:webHidden/>
               </w:rPr>
-              <w:instrText xml:space="preserve"> PAGEREF _Toc420870555 \h </w:instrText>
+              <w:instrText xml:space="preserve"> PAGEREF _Toc421098011 \h </w:instrText>
             </w:r>
             <w:r>
               <w:rPr>
@@ -726,7 +734,7 @@
               <w:lang w:eastAsia="pt-PT"/>
             </w:rPr>
           </w:pPr>
-          <w:hyperlink w:anchor="_Toc420870556" w:history="1">
+          <w:hyperlink w:anchor="_Toc421098012" w:history="1">
             <w:r>
               <w:rPr>
                 <w:rStyle w:val="Hyperlink"/>
@@ -753,7 +761,7 @@
                 <w:noProof/>
                 <w:webHidden/>
               </w:rPr>
-              <w:instrText xml:space="preserve"> PAGEREF _Toc420870556 \h </w:instrText>
+              <w:instrText xml:space="preserve"> PAGEREF _Toc421098012 \h </w:instrText>
             </w:r>
             <w:r>
               <w:rPr>
@@ -796,7 +804,7 @@
               <w:lang w:eastAsia="pt-PT"/>
             </w:rPr>
           </w:pPr>
-          <w:hyperlink w:anchor="_Toc420870557" w:history="1">
+          <w:hyperlink w:anchor="_Toc421098013" w:history="1">
             <w:r>
               <w:rPr>
                 <w:rStyle w:val="Hyperlink"/>
@@ -823,7 +831,7 @@
                 <w:noProof/>
                 <w:webHidden/>
               </w:rPr>
-              <w:instrText xml:space="preserve"> PAGEREF _Toc420870557 \h </w:instrText>
+              <w:instrText xml:space="preserve"> PAGEREF _Toc421098013 \h </w:instrText>
             </w:r>
             <w:r>
               <w:rPr>
@@ -866,7 +874,7 @@
               <w:lang w:eastAsia="pt-PT"/>
             </w:rPr>
           </w:pPr>
-          <w:hyperlink w:anchor="_Toc420870558" w:history="1">
+          <w:hyperlink w:anchor="_Toc421098014" w:history="1">
             <w:r>
               <w:rPr>
                 <w:rStyle w:val="Hyperlink"/>
@@ -893,7 +901,7 @@
                 <w:noProof/>
                 <w:webHidden/>
               </w:rPr>
-              <w:instrText xml:space="preserve"> PAGEREF _Toc420870558 \h </w:instrText>
+              <w:instrText xml:space="preserve"> PAGEREF _Toc421098014 \h </w:instrText>
             </w:r>
             <w:r>
               <w:rPr>
@@ -936,7 +944,7 @@
               <w:lang w:eastAsia="pt-PT"/>
             </w:rPr>
           </w:pPr>
-          <w:hyperlink w:anchor="_Toc420870559" w:history="1">
+          <w:hyperlink w:anchor="_Toc421098015" w:history="1">
             <w:r>
               <w:rPr>
                 <w:rStyle w:val="Hyperlink"/>
@@ -963,7 +971,7 @@
                 <w:noProof/>
                 <w:webHidden/>
               </w:rPr>
-              <w:instrText xml:space="preserve"> PAGEREF _Toc420870559 \h </w:instrText>
+              <w:instrText xml:space="preserve"> PAGEREF _Toc421098015 \h </w:instrText>
             </w:r>
             <w:r>
               <w:rPr>
@@ -1006,7 +1014,7 @@
               <w:lang w:eastAsia="pt-PT"/>
             </w:rPr>
           </w:pPr>
-          <w:hyperlink w:anchor="_Toc420870560" w:history="1">
+          <w:hyperlink w:anchor="_Toc421098016" w:history="1">
             <w:r>
               <w:rPr>
                 <w:rStyle w:val="Hyperlink"/>
@@ -1033,7 +1041,7 @@
                 <w:noProof/>
                 <w:webHidden/>
               </w:rPr>
-              <w:instrText xml:space="preserve"> PAGEREF _Toc420870560 \h </w:instrText>
+              <w:instrText xml:space="preserve"> PAGEREF _Toc421098016 \h </w:instrText>
             </w:r>
             <w:r>
               <w:rPr>
@@ -1076,7 +1084,7 @@
               <w:lang w:eastAsia="pt-PT"/>
             </w:rPr>
           </w:pPr>
-          <w:hyperlink w:anchor="_Toc420870561" w:history="1">
+          <w:hyperlink w:anchor="_Toc421098017" w:history="1">
             <w:r>
               <w:rPr>
                 <w:rStyle w:val="Hyperlink"/>
@@ -1103,7 +1111,7 @@
                 <w:noProof/>
                 <w:webHidden/>
               </w:rPr>
-              <w:instrText xml:space="preserve"> PAGEREF _Toc420870561 \h </w:instrText>
+              <w:instrText xml:space="preserve"> PAGEREF _Toc421098017 \h </w:instrText>
             </w:r>
             <w:r>
               <w:rPr>
@@ -1146,7 +1154,7 @@
               <w:lang w:eastAsia="pt-PT"/>
             </w:rPr>
           </w:pPr>
-          <w:hyperlink w:anchor="_Toc420870562" w:history="1">
+          <w:hyperlink w:anchor="_Toc421098018" w:history="1">
             <w:r>
               <w:rPr>
                 <w:rStyle w:val="Hyperlink"/>
@@ -1173,7 +1181,7 @@
                 <w:noProof/>
                 <w:webHidden/>
               </w:rPr>
-              <w:instrText xml:space="preserve"> PAGEREF _Toc420870562 \h </w:instrText>
+              <w:instrText xml:space="preserve"> PAGEREF _Toc421098018 \h </w:instrText>
             </w:r>
             <w:r>
               <w:rPr>
@@ -1216,7 +1224,7 @@
               <w:lang w:eastAsia="pt-PT"/>
             </w:rPr>
           </w:pPr>
-          <w:hyperlink w:anchor="_Toc420870563" w:history="1">
+          <w:hyperlink w:anchor="_Toc421098019" w:history="1">
             <w:r>
               <w:rPr>
                 <w:rStyle w:val="Hyperlink"/>
@@ -1243,7 +1251,7 @@
                 <w:noProof/>
                 <w:webHidden/>
               </w:rPr>
-              <w:instrText xml:space="preserve"> PAGEREF _Toc420870563 \h </w:instrText>
+              <w:instrText xml:space="preserve"> PAGEREF _Toc421098019 \h </w:instrText>
             </w:r>
             <w:r>
               <w:rPr>
@@ -1286,7 +1294,7 @@
               <w:lang w:eastAsia="pt-PT"/>
             </w:rPr>
           </w:pPr>
-          <w:hyperlink w:anchor="_Toc420870564" w:history="1">
+          <w:hyperlink w:anchor="_Toc421098020" w:history="1">
             <w:r>
               <w:rPr>
                 <w:rStyle w:val="Hyperlink"/>
@@ -1313,7 +1321,7 @@
                 <w:noProof/>
                 <w:webHidden/>
               </w:rPr>
-              <w:instrText xml:space="preserve"> PAGEREF _Toc420870564 \h </w:instrText>
+              <w:instrText xml:space="preserve"> PAGEREF _Toc421098020 \h </w:instrText>
             </w:r>
             <w:r>
               <w:rPr>
@@ -1417,7 +1425,7 @@
       <w:pPr>
         <w:pStyle w:val="Heading1"/>
       </w:pPr>
-      <w:bookmarkStart w:id="0" w:name="_Toc420870549"/>
+      <w:bookmarkStart w:id="0" w:name="_Toc421098005"/>
       <w:r>
         <w:lastRenderedPageBreak/>
         <w:t>Introdução</w:t>
@@ -1427,6 +1435,7 @@
     <w:p/>
     <w:p>
       <w:pPr>
+        <w:spacing w:line="240" w:lineRule="auto"/>
         <w:rPr>
           <w:sz w:val="24"/>
         </w:rPr>
@@ -1509,7 +1518,7 @@
       <w:pPr>
         <w:pStyle w:val="Heading1"/>
       </w:pPr>
-      <w:bookmarkStart w:id="1" w:name="_Toc420870550"/>
+      <w:bookmarkStart w:id="1" w:name="_Toc421098006"/>
       <w:r>
         <w:t>Problema</w:t>
       </w:r>
@@ -1812,7 +1821,7 @@
       <w:pPr>
         <w:pStyle w:val="Heading1"/>
       </w:pPr>
-      <w:bookmarkStart w:id="2" w:name="_Toc420870551"/>
+      <w:bookmarkStart w:id="2" w:name="_Toc421098007"/>
       <w:r>
         <w:lastRenderedPageBreak/>
         <w:t>Solução</w:t>
@@ -1822,6 +1831,7 @@
     <w:p/>
     <w:p>
       <w:pPr>
+        <w:spacing w:line="240" w:lineRule="auto"/>
         <w:rPr>
           <w:sz w:val="24"/>
         </w:rPr>
@@ -1856,7 +1866,7 @@
           <w:u w:val="single"/>
         </w:rPr>
       </w:pPr>
-      <w:bookmarkStart w:id="3" w:name="_Toc420870552"/>
+      <w:bookmarkStart w:id="3" w:name="_Toc421098008"/>
       <w:proofErr w:type="spellStart"/>
       <w:r>
         <w:rPr>
@@ -1873,7 +1883,7 @@
       <w:pPr>
         <w:pStyle w:val="Heading3"/>
       </w:pPr>
-      <w:bookmarkStart w:id="4" w:name="_Toc420870553"/>
+      <w:bookmarkStart w:id="4" w:name="_Toc421098009"/>
       <w:proofErr w:type="spellStart"/>
       <w:r>
         <w:t>OrderStore</w:t>
@@ -1884,6 +1894,8 @@
     <w:p/>
     <w:p>
       <w:pPr>
+        <w:spacing w:line="240" w:lineRule="auto"/>
+        <w:ind w:firstLine="360"/>
         <w:rPr>
           <w:sz w:val="24"/>
         </w:rPr>
@@ -1916,6 +1928,7 @@
           <w:ilvl w:val="0"/>
           <w:numId w:val="3"/>
         </w:numPr>
+        <w:spacing w:line="240" w:lineRule="auto"/>
         <w:rPr>
           <w:sz w:val="24"/>
         </w:rPr>
@@ -1963,6 +1976,7 @@
           <w:ilvl w:val="0"/>
           <w:numId w:val="3"/>
         </w:numPr>
+        <w:spacing w:line="240" w:lineRule="auto"/>
         <w:rPr>
           <w:sz w:val="24"/>
         </w:rPr>
@@ -1993,7 +2007,7 @@
       <w:pPr>
         <w:pStyle w:val="Heading3"/>
       </w:pPr>
-      <w:bookmarkStart w:id="5" w:name="_Toc420870554"/>
+      <w:bookmarkStart w:id="5" w:name="_Toc421098010"/>
       <w:proofErr w:type="spellStart"/>
       <w:r>
         <w:t>OrderSite</w:t>
@@ -2001,76 +2015,117 @@
       <w:bookmarkEnd w:id="5"/>
       <w:proofErr w:type="spellEnd"/>
     </w:p>
-    <w:p>
-      <w:bookmarkStart w:id="6" w:name="_GoBack"/>
+    <w:p/>
+    <w:p>
+      <w:pPr>
+        <w:spacing w:line="240" w:lineRule="auto"/>
+        <w:ind w:firstLine="708"/>
+        <w:rPr>
+          <w:sz w:val="24"/>
+        </w:rPr>
+      </w:pPr>
+      <w:r>
+        <w:rPr>
+          <w:sz w:val="24"/>
+        </w:rPr>
+        <w:t xml:space="preserve">Implementa o </w:t>
+      </w:r>
+      <w:proofErr w:type="gramStart"/>
+      <w:r>
+        <w:rPr>
+          <w:i/>
+          <w:sz w:val="24"/>
+        </w:rPr>
+        <w:t>website</w:t>
+      </w:r>
+      <w:proofErr w:type="gramEnd"/>
+      <w:r>
+        <w:rPr>
+          <w:i/>
+          <w:sz w:val="24"/>
+        </w:rPr>
+        <w:t>/</w:t>
+      </w:r>
+      <w:proofErr w:type="spellStart"/>
+      <w:r>
+        <w:rPr>
+          <w:i/>
+          <w:sz w:val="24"/>
+        </w:rPr>
+        <w:t>webserver</w:t>
+      </w:r>
+      <w:proofErr w:type="spellEnd"/>
+      <w:r>
+        <w:rPr>
+          <w:sz w:val="24"/>
+        </w:rPr>
+        <w:t xml:space="preserve"> em ASP.NET. Este website é composto por duas páginas: uma para criar uma encomenda e outra para rastrear o estado de uma encomenda já efetuada. A base de dados da loja é armazenada neste projeto e são usados os serviços referidos em </w:t>
+      </w:r>
+      <w:proofErr w:type="spellStart"/>
+      <w:r>
+        <w:rPr>
+          <w:sz w:val="24"/>
+        </w:rPr>
+        <w:t>OrderStore</w:t>
+      </w:r>
+      <w:proofErr w:type="spellEnd"/>
+      <w:r>
+        <w:rPr>
+          <w:sz w:val="24"/>
+        </w:rPr>
+        <w:t>.</w:t>
+      </w:r>
+    </w:p>
+    <w:p>
+      <w:pPr>
+        <w:pStyle w:val="Heading3"/>
+      </w:pPr>
+      <w:bookmarkStart w:id="6" w:name="_Toc421098011"/>
+      <w:proofErr w:type="spellStart"/>
+      <w:r>
+        <w:t>StoreGUI</w:t>
+      </w:r>
       <w:bookmarkEnd w:id="6"/>
-    </w:p>
-    <w:p>
-      <w:pPr>
-        <w:rPr>
-          <w:sz w:val="24"/>
-        </w:rPr>
-      </w:pPr>
-      <w:r>
-        <w:rPr>
-          <w:sz w:val="24"/>
-        </w:rPr>
-        <w:t xml:space="preserve">Implementa o </w:t>
+      <w:proofErr w:type="spellEnd"/>
+    </w:p>
+    <w:p/>
+    <w:p>
+      <w:pPr>
+        <w:spacing w:line="240" w:lineRule="auto"/>
+        <w:ind w:firstLine="708"/>
+        <w:rPr>
+          <w:sz w:val="24"/>
+        </w:rPr>
+      </w:pPr>
+      <w:r>
+        <w:rPr>
+          <w:sz w:val="24"/>
+        </w:rPr>
+        <w:t xml:space="preserve">Interface gráfica da loja. É possível, através desta, a realização de uma venda (ou pedido de encomenda, caso não haja stock suficiente) e atualização de </w:t>
       </w:r>
       <w:proofErr w:type="gramStart"/>
       <w:r>
         <w:rPr>
-          <w:i/>
-          <w:sz w:val="24"/>
-        </w:rPr>
-        <w:t>website</w:t>
+          <w:sz w:val="24"/>
+        </w:rPr>
+        <w:t>stocks</w:t>
       </w:r>
       <w:proofErr w:type="gramEnd"/>
       <w:r>
         <w:rPr>
-          <w:i/>
-          <w:sz w:val="24"/>
-        </w:rPr>
-        <w:t>/</w:t>
-      </w:r>
+          <w:sz w:val="24"/>
+        </w:rPr>
+        <w:t>.</w:t>
+      </w:r>
+    </w:p>
+    <w:p>
+      <w:pPr>
+        <w:pStyle w:val="Heading3"/>
+      </w:pPr>
+      <w:bookmarkStart w:id="7" w:name="_Toc421098012"/>
       <w:proofErr w:type="spellStart"/>
       <w:r>
-        <w:rPr>
-          <w:i/>
-          <w:sz w:val="24"/>
-        </w:rPr>
-        <w:t>webserver</w:t>
-      </w:r>
-      <w:proofErr w:type="spellEnd"/>
-      <w:r>
-        <w:rPr>
-          <w:sz w:val="24"/>
-        </w:rPr>
-        <w:t xml:space="preserve"> em ASP.NET. Este website é composto por duas páginas: uma para criar uma encomenda e outra para rastrear o estado de uma encomenda já efetuada. A base de dados da loja é armazenada neste projeto e são usados os serviços referidos em </w:t>
-      </w:r>
-      <w:proofErr w:type="spellStart"/>
-      <w:r>
-        <w:rPr>
-          <w:sz w:val="24"/>
-        </w:rPr>
-        <w:t>OrderStore</w:t>
-      </w:r>
-      <w:proofErr w:type="spellEnd"/>
-      <w:r>
-        <w:rPr>
-          <w:sz w:val="24"/>
-        </w:rPr>
-        <w:t>.</w:t>
-      </w:r>
-    </w:p>
-    <w:p>
-      <w:pPr>
-        <w:pStyle w:val="Heading3"/>
-      </w:pPr>
-      <w:bookmarkStart w:id="7" w:name="_Toc420870555"/>
-      <w:proofErr w:type="spellStart"/>
-      <w:r>
-        <w:t>StoreGUI</w:t>
+        <w:t>ReceiptConsole</w:t>
       </w:r>
       <w:bookmarkEnd w:id="7"/>
       <w:proofErr w:type="spellEnd"/>
@@ -2078,24 +2133,57 @@
     <w:p/>
     <w:p>
       <w:pPr>
-        <w:rPr>
-          <w:sz w:val="24"/>
-        </w:rPr>
-      </w:pPr>
-      <w:r>
-        <w:rPr>
-          <w:sz w:val="24"/>
-        </w:rPr>
-        <w:t xml:space="preserve">Interface gráfica da loja. É possível, através desta, a realização de uma venda (ou pedido de encomenda, caso não haja stock suficiente) e atualização de </w:t>
-      </w:r>
-      <w:proofErr w:type="gramStart"/>
-      <w:r>
-        <w:rPr>
-          <w:sz w:val="24"/>
-        </w:rPr>
-        <w:t>stocks</w:t>
-      </w:r>
-      <w:proofErr w:type="gramEnd"/>
+        <w:spacing w:line="240" w:lineRule="auto"/>
+        <w:ind w:firstLine="708"/>
+        <w:rPr>
+          <w:sz w:val="24"/>
+        </w:rPr>
+      </w:pPr>
+      <w:r>
+        <w:rPr>
+          <w:sz w:val="24"/>
+        </w:rPr>
+        <w:t>Este projeto pretende simular um</w:t>
+      </w:r>
+      <w:r>
+        <w:rPr>
+          <w:sz w:val="24"/>
+        </w:rPr>
+        <w:t>a</w:t>
+      </w:r>
+      <w:r>
+        <w:rPr>
+          <w:sz w:val="24"/>
+        </w:rPr>
+        <w:t xml:space="preserve"> impressora. No início da sua execução é pedido para atribuir um nome à impressora.</w:t>
+      </w:r>
+      <w:r>
+        <w:rPr>
+          <w:sz w:val="24"/>
+        </w:rPr>
+        <w:t xml:space="preserve"> A impressora regista-se no serviço.</w:t>
+      </w:r>
+      <w:r>
+        <w:rPr>
+          <w:sz w:val="24"/>
+        </w:rPr>
+        <w:t xml:space="preserve"> Durante uma venda na </w:t>
+      </w:r>
+      <w:r>
+        <w:rPr>
+          <w:sz w:val="24"/>
+        </w:rPr>
+        <w:t xml:space="preserve">loja, é perguntado ao trabalhador em qual das impressoras pretende imprimir o recibo, caso alguma impressora esteja ligada. O serviço chama então o método de impressão na impressora respetiva, através de </w:t>
+      </w:r>
+      <w:proofErr w:type="spellStart"/>
+      <w:r>
+        <w:rPr>
+          <w:i/>
+          <w:sz w:val="24"/>
+        </w:rPr>
+        <w:t>callback</w:t>
+      </w:r>
+      <w:proofErr w:type="spellEnd"/>
       <w:r>
         <w:rPr>
           <w:sz w:val="24"/>
@@ -2105,12 +2193,41 @@
     </w:p>
     <w:p>
       <w:pPr>
-        <w:pStyle w:val="Heading3"/>
-      </w:pPr>
-      <w:bookmarkStart w:id="8" w:name="_Toc420870556"/>
+        <w:spacing w:line="240" w:lineRule="auto"/>
+        <w:rPr>
+          <w:sz w:val="24"/>
+        </w:rPr>
+      </w:pPr>
+    </w:p>
+    <w:p>
+      <w:pPr>
+        <w:pStyle w:val="Heading2"/>
+        <w:rPr>
+          <w:b/>
+          <w:u w:val="single"/>
+        </w:rPr>
+      </w:pPr>
+      <w:r>
+        <w:lastRenderedPageBreak/>
+        <w:t xml:space="preserve"> </w:t>
+      </w:r>
+      <w:bookmarkStart w:id="8" w:name="_Toc421098013"/>
       <w:proofErr w:type="spellStart"/>
       <w:r>
-        <w:t>ReceiptConsole</w:t>
+        <w:rPr>
+          <w:b/>
+          <w:u w:val="single"/>
+        </w:rPr>
+        <w:t>Wareh</w:t>
+      </w:r>
+      <w:bookmarkStart w:id="9" w:name="_GoBack"/>
+      <w:bookmarkEnd w:id="9"/>
+      <w:r>
+        <w:rPr>
+          <w:b/>
+          <w:u w:val="single"/>
+        </w:rPr>
+        <w:t>ouse</w:t>
       </w:r>
       <w:bookmarkEnd w:id="8"/>
       <w:proofErr w:type="spellEnd"/>
@@ -2118,92 +2235,9 @@
     <w:p/>
     <w:p>
       <w:pPr>
-        <w:rPr>
-          <w:sz w:val="24"/>
-        </w:rPr>
-      </w:pPr>
-      <w:r>
-        <w:rPr>
-          <w:sz w:val="24"/>
-        </w:rPr>
-        <w:t>Este projeto pretende simular um</w:t>
-      </w:r>
-      <w:r>
-        <w:rPr>
-          <w:sz w:val="24"/>
-        </w:rPr>
-        <w:t>a</w:t>
-      </w:r>
-      <w:r>
-        <w:rPr>
-          <w:sz w:val="24"/>
-        </w:rPr>
-        <w:t xml:space="preserve"> impressora. No início da sua execução é pedido para atribuir um nome à impressora.</w:t>
-      </w:r>
-      <w:r>
-        <w:rPr>
-          <w:sz w:val="24"/>
-        </w:rPr>
-        <w:t xml:space="preserve"> A impressora regista-se no serviço.</w:t>
-      </w:r>
-      <w:r>
-        <w:rPr>
-          <w:sz w:val="24"/>
-        </w:rPr>
-        <w:t xml:space="preserve"> Durante uma venda na </w:t>
-      </w:r>
-      <w:r>
-        <w:rPr>
-          <w:sz w:val="24"/>
-        </w:rPr>
-        <w:t xml:space="preserve">loja, é perguntado ao trabalhador em qual das impressoras pretende imprimir o recibo, caso alguma impressora esteja ligada. O serviço chama então o método de impressão na impressora respetiva, através de </w:t>
-      </w:r>
-      <w:proofErr w:type="spellStart"/>
-      <w:r>
-        <w:rPr>
-          <w:i/>
-          <w:sz w:val="24"/>
-        </w:rPr>
-        <w:t>callback</w:t>
-      </w:r>
-      <w:proofErr w:type="spellEnd"/>
-      <w:r>
-        <w:rPr>
-          <w:sz w:val="24"/>
-        </w:rPr>
-        <w:t>.</w:t>
-      </w:r>
-    </w:p>
-    <w:p>
-      <w:pPr>
-        <w:pStyle w:val="Heading2"/>
-        <w:rPr>
-          <w:b/>
-          <w:u w:val="single"/>
-        </w:rPr>
-      </w:pPr>
-      <w:r>
-        <w:lastRenderedPageBreak/>
-        <w:t xml:space="preserve"> </w:t>
-      </w:r>
-      <w:bookmarkStart w:id="9" w:name="_Toc420870557"/>
-      <w:proofErr w:type="spellStart"/>
-      <w:r>
-        <w:rPr>
-          <w:b/>
-          <w:u w:val="single"/>
-        </w:rPr>
-        <w:t>Warehouse</w:t>
-      </w:r>
-      <w:bookmarkEnd w:id="9"/>
-      <w:proofErr w:type="spellEnd"/>
-    </w:p>
-    <w:p/>
-    <w:p>
-      <w:pPr>
         <w:pStyle w:val="Heading3"/>
       </w:pPr>
-      <w:bookmarkStart w:id="10" w:name="_Toc420870558"/>
+      <w:bookmarkStart w:id="10" w:name="_Toc421098014"/>
       <w:proofErr w:type="spellStart"/>
       <w:r>
         <w:t>WarehouseService</w:t>
@@ -2214,6 +2248,8 @@
     <w:p/>
     <w:p>
       <w:pPr>
+        <w:spacing w:line="240" w:lineRule="auto"/>
+        <w:ind w:firstLine="708"/>
         <w:rPr>
           <w:sz w:val="24"/>
         </w:rPr>
@@ -2258,7 +2294,7 @@
       <w:pPr>
         <w:pStyle w:val="Heading3"/>
       </w:pPr>
-      <w:bookmarkStart w:id="11" w:name="_Toc420870559"/>
+      <w:bookmarkStart w:id="11" w:name="_Toc421098015"/>
       <w:proofErr w:type="spellStart"/>
       <w:r>
         <w:t>WarehouseServer</w:t>
@@ -2269,6 +2305,8 @@
     <w:p/>
     <w:p>
       <w:pPr>
+        <w:spacing w:line="240" w:lineRule="auto"/>
+        <w:ind w:firstLine="708"/>
         <w:rPr>
           <w:sz w:val="24"/>
         </w:rPr>
@@ -2302,7 +2340,7 @@
       <w:pPr>
         <w:pStyle w:val="Heading3"/>
       </w:pPr>
-      <w:bookmarkStart w:id="12" w:name="_Toc420870560"/>
+      <w:bookmarkStart w:id="12" w:name="_Toc421098016"/>
       <w:proofErr w:type="spellStart"/>
       <w:r>
         <w:t>WarehouseGUI</w:t>
@@ -2313,6 +2351,8 @@
     <w:p/>
     <w:p>
       <w:pPr>
+        <w:spacing w:line="240" w:lineRule="auto"/>
+        <w:ind w:firstLine="708"/>
         <w:rPr>
           <w:sz w:val="24"/>
         </w:rPr>
@@ -2417,7 +2457,7 @@
       <w:pPr>
         <w:pStyle w:val="Heading1"/>
       </w:pPr>
-      <w:bookmarkStart w:id="13" w:name="_Toc420870561"/>
+      <w:bookmarkStart w:id="13" w:name="_Toc421098017"/>
       <w:r>
         <w:lastRenderedPageBreak/>
         <w:t>Interfaces / Cenários de Uso</w:t>
@@ -3182,19 +3222,7 @@
         <w:rPr>
           <w:sz w:val="20"/>
         </w:rPr>
-        <w:t xml:space="preserve"> onde é possível </w:t>
-      </w:r>
-      <w:r>
-        <w:rPr>
-          <w:sz w:val="20"/>
-        </w:rPr>
-        <w:t>verificar o estado de uma encomenda</w:t>
-      </w:r>
-      <w:r>
-        <w:rPr>
-          <w:sz w:val="20"/>
-        </w:rPr>
-        <w:t>.</w:t>
+        <w:t xml:space="preserve"> onde é possível verificar o estado de uma encomenda.</w:t>
       </w:r>
     </w:p>
     <w:p>
@@ -3212,7 +3240,7 @@
       <w:pPr>
         <w:pStyle w:val="Heading1"/>
       </w:pPr>
-      <w:bookmarkStart w:id="14" w:name="_Toc420870562"/>
+      <w:bookmarkStart w:id="14" w:name="_Toc421098018"/>
       <w:r>
         <w:t>Funcionalidades Implementadas</w:t>
       </w:r>
@@ -3220,6 +3248,9 @@
     </w:p>
     <w:p/>
     <w:p>
+      <w:pPr>
+        <w:spacing w:line="240" w:lineRule="auto"/>
+      </w:pPr>
       <w:r>
         <w:tab/>
       </w:r>
@@ -3640,7 +3671,7 @@
       <w:pPr>
         <w:pStyle w:val="Heading1"/>
       </w:pPr>
-      <w:bookmarkStart w:id="15" w:name="_Toc420870563"/>
+      <w:bookmarkStart w:id="15" w:name="_Toc421098019"/>
       <w:r>
         <w:t>Instalação / Utilização</w:t>
       </w:r>
@@ -3649,6 +3680,7 @@
     <w:p/>
     <w:p>
       <w:pPr>
+        <w:spacing w:line="240" w:lineRule="auto"/>
         <w:contextualSpacing/>
         <w:rPr>
           <w:sz w:val="24"/>
@@ -3681,6 +3713,7 @@
     </w:p>
     <w:p>
       <w:pPr>
+        <w:spacing w:line="240" w:lineRule="auto"/>
         <w:ind w:firstLine="708"/>
         <w:contextualSpacing/>
         <w:rPr>
@@ -3769,6 +3802,7 @@
     </w:p>
     <w:p>
       <w:pPr>
+        <w:spacing w:line="240" w:lineRule="auto"/>
         <w:ind w:firstLine="708"/>
         <w:contextualSpacing/>
         <w:rPr>
@@ -3794,7 +3828,7 @@
       <w:pPr>
         <w:pStyle w:val="Heading1"/>
       </w:pPr>
-      <w:bookmarkStart w:id="16" w:name="_Toc420870564"/>
+      <w:bookmarkStart w:id="16" w:name="_Toc421098020"/>
       <w:r>
         <w:t>Conclusão</w:t>
       </w:r>
@@ -3803,6 +3837,7 @@
     <w:p/>
     <w:p>
       <w:pPr>
+        <w:spacing w:line="240" w:lineRule="auto"/>
         <w:ind w:firstLine="708"/>
         <w:contextualSpacing/>
         <w:rPr>
@@ -3818,6 +3853,7 @@
     </w:p>
     <w:p>
       <w:pPr>
+        <w:spacing w:line="240" w:lineRule="auto"/>
         <w:contextualSpacing/>
         <w:rPr>
           <w:sz w:val="24"/>
@@ -5368,7 +5404,7 @@
 </file>
 
 <file path=customXml/itemProps1.xml><?xml version="1.0" encoding="utf-8"?>
-<ds:datastoreItem xmlns:ds="http://schemas.openxmlformats.org/officeDocument/2006/customXml" ds:itemID="{362407A7-EE27-44F6-B82D-13552A1DDC80}">
+<ds:datastoreItem xmlns:ds="http://schemas.openxmlformats.org/officeDocument/2006/customXml" ds:itemID="{EDB2E037-00F2-4F82-8D78-BA029763DE20}">
   <ds:schemaRefs>
     <ds:schemaRef ds:uri="http://schemas.openxmlformats.org/officeDocument/2006/bibliography"/>
   </ds:schemaRefs>

</xml_diff>